<commit_message>
Based off of reflect-app_V111. Language selected is German. RGB code for accordion updated to #0096DC sw.js has starting location as /web-app/ instead of /aruntest.github.io/ (This is kept purposefully to avoid any confusion while handing over).
Signed-off-by: arunpulsar.github.io <80845015+arunpulsar@users.noreply.github.com>
</commit_message>
<xml_diff>
--- a/JOURNAL.docx
+++ b/JOURNAL.docx
@@ -111,21 +111,7 @@
         <w:rPr>
           <w:lang w:val="en-US"/>
         </w:rPr>
-        <w:t>Images ‘</w:t>
-      </w:r>
-      <w:proofErr w:type="spellStart"/>
-      <w:r>
-        <w:rPr>
-          <w:lang w:val="en-US"/>
-        </w:rPr>
-        <w:t>pulsarlogo.svg</w:t>
-      </w:r>
-      <w:proofErr w:type="spellEnd"/>
-      <w:r>
-        <w:rPr>
-          <w:lang w:val="en-US"/>
-        </w:rPr>
-        <w:t>’ and ‘Icon256Reflect_new.png’ has been removed. Replaced with ‘nivuslogo_white1.png’.</w:t>
+        <w:t>Images ‘pulsarlogo.svg’ and ‘Icon256Reflect_new.png’ has been removed. Replaced with ‘nivuslogo_white1.png’.</w:t>
       </w:r>
     </w:p>
     <w:p>
@@ -175,19 +161,11 @@
           <w:lang w:val="en-US"/>
         </w:rPr>
       </w:pPr>
-      <w:proofErr w:type="spellStart"/>
-      <w:r>
-        <w:rPr>
-          <w:lang w:val="en-US"/>
-        </w:rPr>
-        <w:t>bleExitPage</w:t>
-      </w:r>
-      <w:proofErr w:type="spellEnd"/>
-      <w:r>
-        <w:rPr>
-          <w:lang w:val="en-US"/>
-        </w:rPr>
-        <w:t xml:space="preserve">() and bleExit1Page() window link updated to </w:t>
+      <w:r>
+        <w:rPr>
+          <w:lang w:val="en-US"/>
+        </w:rPr>
+        <w:t xml:space="preserve">bleExitPage() and bleExit1Page() window link updated to </w:t>
       </w:r>
       <w:hyperlink r:id="rId5" w:history="1">
         <w:r>
@@ -210,47 +188,11 @@
           <w:lang w:val="en-US"/>
         </w:rPr>
       </w:pPr>
-      <w:proofErr w:type="spellStart"/>
-      <w:r>
-        <w:rPr>
-          <w:lang w:val="en-US"/>
-        </w:rPr>
-        <w:t>Img</w:t>
-      </w:r>
-      <w:proofErr w:type="spellEnd"/>
-      <w:r>
-        <w:rPr>
-          <w:lang w:val="en-US"/>
-        </w:rPr>
-        <w:t xml:space="preserve"> </w:t>
-      </w:r>
-      <w:proofErr w:type="spellStart"/>
-      <w:r>
-        <w:rPr>
-          <w:lang w:val="en-US"/>
-        </w:rPr>
-        <w:t>src</w:t>
-      </w:r>
-      <w:proofErr w:type="spellEnd"/>
-      <w:r>
-        <w:rPr>
-          <w:lang w:val="en-US"/>
-        </w:rPr>
-        <w:t xml:space="preserve"> updated to nivuslogo_white1.png. Reduced the height to 100px to </w:t>
-      </w:r>
-      <w:proofErr w:type="spellStart"/>
-      <w:r>
-        <w:rPr>
-          <w:lang w:val="en-US"/>
-        </w:rPr>
-        <w:t>centralise</w:t>
-      </w:r>
-      <w:proofErr w:type="spellEnd"/>
-      <w:r>
-        <w:rPr>
-          <w:lang w:val="en-US"/>
-        </w:rPr>
-        <w:t xml:space="preserve"> the image.</w:t>
+      <w:r>
+        <w:rPr>
+          <w:lang w:val="en-US"/>
+        </w:rPr>
+        <w:t>Img src updated to nivuslogo_white1.png. Reduced the height to 100px to centralise the image.</w:t>
       </w:r>
     </w:p>
     <w:p>
@@ -280,33 +222,293 @@
         <w:rPr>
           <w:lang w:val="en-US"/>
         </w:rPr>
-        <w:t>to the NIVUS blue (</w:t>
-      </w:r>
-      <w:r>
-        <w:rPr>
-          <w:lang w:val="en-US"/>
-        </w:rPr>
-        <w:t>0, 150, 220</w:t>
-      </w:r>
-      <w:r>
-        <w:rPr>
-          <w:lang w:val="en-US"/>
-        </w:rPr>
-        <w:t xml:space="preserve">). Text updated to NIVUS GmbH. Width increased to 120% to </w:t>
-      </w:r>
-      <w:proofErr w:type="spellStart"/>
-      <w:r>
-        <w:rPr>
-          <w:lang w:val="en-US"/>
-        </w:rPr>
-        <w:t>centralise</w:t>
-      </w:r>
-      <w:proofErr w:type="spellEnd"/>
-      <w:r>
-        <w:rPr>
-          <w:lang w:val="en-US"/>
-        </w:rPr>
-        <w:t xml:space="preserve"> the text.</w:t>
+        <w:t>to the NIVUS blue (0, 150, 220). Text updated to NIVUS GmbH. Width increased to 120% to centralise the text.</w:t>
+      </w:r>
+    </w:p>
+    <w:p>
+      <w:pPr>
+        <w:rPr>
+          <w:b/>
+          <w:bCs/>
+          <w:sz w:val="24"/>
+          <w:szCs w:val="24"/>
+          <w:lang w:val="en-US"/>
+        </w:rPr>
+      </w:pPr>
+      <w:r>
+        <w:rPr>
+          <w:b/>
+          <w:bCs/>
+          <w:sz w:val="24"/>
+          <w:szCs w:val="24"/>
+          <w:lang w:val="en-US"/>
+        </w:rPr>
+        <w:t>21/02/2023 (AK):</w:t>
+      </w:r>
+    </w:p>
+    <w:p>
+      <w:pPr>
+        <w:rPr>
+          <w:lang w:val="en-US"/>
+        </w:rPr>
+      </w:pPr>
+      <w:r>
+        <w:rPr>
+          <w:lang w:val="en-US"/>
+        </w:rPr>
+        <w:t>Based off reflect-app_V111. Listed below are the changes:</w:t>
+      </w:r>
+    </w:p>
+    <w:p>
+      <w:pPr>
+        <w:pStyle w:val="ListParagraph"/>
+        <w:numPr>
+          <w:ilvl w:val="0"/>
+          <w:numId w:val="2"/>
+        </w:numPr>
+        <w:rPr>
+          <w:lang w:val="en-US"/>
+        </w:rPr>
+      </w:pPr>
+      <w:r>
+        <w:rPr>
+          <w:lang w:val="en-US"/>
+        </w:rPr>
+        <w:t>Includes impromptu library</w:t>
+      </w:r>
+      <w:r>
+        <w:rPr>
+          <w:lang w:val="en-US"/>
+        </w:rPr>
+        <w:t xml:space="preserve">, </w:t>
+      </w:r>
+      <w:r>
+        <w:rPr>
+          <w:lang w:val="en-US"/>
+        </w:rPr>
+        <w:t>language support</w:t>
+      </w:r>
+      <w:r>
+        <w:rPr>
+          <w:lang w:val="en-US"/>
+        </w:rPr>
+        <w:t>, password masking, disabled password autocomplete, password reconfirm (using impromptu library), dropdown list value rather than index and disabled P241 = 3 and 6</w:t>
+      </w:r>
+      <w:r>
+        <w:rPr>
+          <w:lang w:val="en-US"/>
+        </w:rPr>
+        <w:t>.</w:t>
+      </w:r>
+    </w:p>
+    <w:p>
+      <w:pPr>
+        <w:pStyle w:val="ListParagraph"/>
+        <w:numPr>
+          <w:ilvl w:val="0"/>
+          <w:numId w:val="2"/>
+        </w:numPr>
+        <w:rPr>
+          <w:lang w:val="en-US"/>
+        </w:rPr>
+      </w:pPr>
+      <w:r>
+        <w:rPr>
+          <w:lang w:val="en-US"/>
+        </w:rPr>
+        <w:t>Update</w:t>
+      </w:r>
+      <w:r>
+        <w:rPr>
+          <w:lang w:val="en-US"/>
+        </w:rPr>
+        <w:t>d</w:t>
+      </w:r>
+      <w:r>
+        <w:rPr>
+          <w:lang w:val="en-US"/>
+        </w:rPr>
+        <w:t xml:space="preserve"> the image with a higher resolution image provided by NIVUS</w:t>
+      </w:r>
+      <w:r>
+        <w:rPr>
+          <w:lang w:val="en-US"/>
+        </w:rPr>
+        <w:t>.</w:t>
+      </w:r>
+    </w:p>
+    <w:p>
+      <w:pPr>
+        <w:pStyle w:val="ListParagraph"/>
+        <w:numPr>
+          <w:ilvl w:val="0"/>
+          <w:numId w:val="2"/>
+        </w:numPr>
+        <w:rPr>
+          <w:lang w:val="en-US"/>
+        </w:rPr>
+      </w:pPr>
+      <w:r>
+        <w:rPr>
+          <w:lang w:val="en-US"/>
+        </w:rPr>
+        <w:t>Updated the accordion background colour with NIVUS RGB code.</w:t>
+      </w:r>
+    </w:p>
+    <w:p>
+      <w:pPr>
+        <w:pStyle w:val="ListParagraph"/>
+        <w:numPr>
+          <w:ilvl w:val="1"/>
+          <w:numId w:val="2"/>
+        </w:numPr>
+        <w:rPr>
+          <w:lang w:val="en-US"/>
+        </w:rPr>
+      </w:pPr>
+      <w:r>
+        <w:rPr>
+          <w:lang w:val="en-US"/>
+        </w:rPr>
+        <w:t>RGB code is 0•150•220</w:t>
+      </w:r>
+      <w:r>
+        <w:rPr>
+          <w:lang w:val="en-US"/>
+        </w:rPr>
+        <w:t xml:space="preserve"> (</w:t>
+      </w:r>
+      <w:r>
+        <w:rPr>
+          <w:lang w:val="en-US"/>
+        </w:rPr>
+        <w:t>#0096DC</w:t>
+      </w:r>
+      <w:r>
+        <w:rPr>
+          <w:lang w:val="en-US"/>
+        </w:rPr>
+        <w:t>)</w:t>
+      </w:r>
+    </w:p>
+    <w:p>
+      <w:pPr>
+        <w:pStyle w:val="ListParagraph"/>
+        <w:numPr>
+          <w:ilvl w:val="0"/>
+          <w:numId w:val="2"/>
+        </w:numPr>
+        <w:rPr>
+          <w:lang w:val="en-US"/>
+        </w:rPr>
+      </w:pPr>
+      <w:r>
+        <w:rPr>
+          <w:lang w:val="en-US"/>
+        </w:rPr>
+        <w:t xml:space="preserve">The title name is either </w:t>
+      </w:r>
+      <w:r>
+        <w:rPr>
+          <w:lang w:val="en-US"/>
+        </w:rPr>
+        <w:t>“</w:t>
+      </w:r>
+      <w:r>
+        <w:rPr>
+          <w:lang w:val="en-US"/>
+        </w:rPr>
+        <w:t>RI-SERIES</w:t>
+      </w:r>
+      <w:r>
+        <w:rPr>
+          <w:lang w:val="en-US"/>
+        </w:rPr>
+        <w:t>”</w:t>
+      </w:r>
+      <w:r>
+        <w:rPr>
+          <w:lang w:val="en-US"/>
+        </w:rPr>
+        <w:t xml:space="preserve"> (en) or </w:t>
+      </w:r>
+      <w:r>
+        <w:rPr>
+          <w:lang w:val="en-US"/>
+        </w:rPr>
+        <w:t>“</w:t>
+      </w:r>
+      <w:r>
+        <w:rPr>
+          <w:lang w:val="en-US"/>
+        </w:rPr>
+        <w:t>RI-SERIE</w:t>
+      </w:r>
+      <w:r>
+        <w:rPr>
+          <w:lang w:val="en-US"/>
+        </w:rPr>
+        <w:t>”</w:t>
+      </w:r>
+      <w:r>
+        <w:rPr>
+          <w:lang w:val="en-US"/>
+        </w:rPr>
+        <w:t xml:space="preserve"> (de).</w:t>
+      </w:r>
+    </w:p>
+    <w:p>
+      <w:pPr>
+        <w:pStyle w:val="ListParagraph"/>
+        <w:numPr>
+          <w:ilvl w:val="0"/>
+          <w:numId w:val="2"/>
+        </w:numPr>
+        <w:rPr>
+          <w:lang w:val="en-US"/>
+        </w:rPr>
+      </w:pPr>
+      <w:r>
+        <w:rPr>
+          <w:lang w:val="en-US"/>
+        </w:rPr>
+        <w:t>The language selected is German (de).</w:t>
+      </w:r>
+    </w:p>
+    <w:p>
+      <w:pPr>
+        <w:pStyle w:val="ListParagraph"/>
+        <w:numPr>
+          <w:ilvl w:val="0"/>
+          <w:numId w:val="2"/>
+        </w:numPr>
+        <w:rPr>
+          <w:lang w:val="en-US"/>
+        </w:rPr>
+      </w:pPr>
+      <w:r>
+        <w:rPr>
+          <w:lang w:val="en-US"/>
+        </w:rPr>
+        <w:t>sw.js includes the folder location as /web-app/</w:t>
+      </w:r>
+    </w:p>
+    <w:p>
+      <w:pPr>
+        <w:pStyle w:val="ListParagraph"/>
+        <w:numPr>
+          <w:ilvl w:val="1"/>
+          <w:numId w:val="2"/>
+        </w:numPr>
+        <w:rPr>
+          <w:lang w:val="en-US"/>
+        </w:rPr>
+      </w:pPr>
+      <w:r>
+        <w:rPr>
+          <w:lang w:val="en-US"/>
+        </w:rPr>
+        <w:t>includes the nivus logo swapped with the pulsar logo.</w:t>
       </w:r>
     </w:p>
     <w:sectPr>
@@ -434,8 +636,124 @@
       </w:rPr>
     </w:lvl>
   </w:abstractNum>
+  <w:abstractNum w:abstractNumId="1" w15:restartNumberingAfterBreak="0">
+    <w:nsid w:val="61210A53"/>
+    <w:multiLevelType w:val="hybridMultilevel"/>
+    <w:tmpl w:val="AD3C7036"/>
+    <w:lvl w:ilvl="0" w:tplc="08090009">
+      <w:start w:val="1"/>
+      <w:numFmt w:val="bullet"/>
+      <w:lvlText w:val=""/>
+      <w:lvlJc w:val="left"/>
+      <w:pPr>
+        <w:ind w:left="720" w:hanging="360"/>
+      </w:pPr>
+      <w:rPr>
+        <w:rFonts w:ascii="Wingdings" w:hAnsi="Wingdings" w:hint="default"/>
+      </w:rPr>
+    </w:lvl>
+    <w:lvl w:ilvl="1" w:tplc="08090003">
+      <w:start w:val="1"/>
+      <w:numFmt w:val="bullet"/>
+      <w:lvlText w:val="o"/>
+      <w:lvlJc w:val="left"/>
+      <w:pPr>
+        <w:ind w:left="1440" w:hanging="360"/>
+      </w:pPr>
+      <w:rPr>
+        <w:rFonts w:ascii="Courier New" w:hAnsi="Courier New" w:cs="Courier New" w:hint="default"/>
+      </w:rPr>
+    </w:lvl>
+    <w:lvl w:ilvl="2" w:tplc="08090005" w:tentative="1">
+      <w:start w:val="1"/>
+      <w:numFmt w:val="bullet"/>
+      <w:lvlText w:val=""/>
+      <w:lvlJc w:val="left"/>
+      <w:pPr>
+        <w:ind w:left="2160" w:hanging="360"/>
+      </w:pPr>
+      <w:rPr>
+        <w:rFonts w:ascii="Wingdings" w:hAnsi="Wingdings" w:hint="default"/>
+      </w:rPr>
+    </w:lvl>
+    <w:lvl w:ilvl="3" w:tplc="08090001" w:tentative="1">
+      <w:start w:val="1"/>
+      <w:numFmt w:val="bullet"/>
+      <w:lvlText w:val=""/>
+      <w:lvlJc w:val="left"/>
+      <w:pPr>
+        <w:ind w:left="2880" w:hanging="360"/>
+      </w:pPr>
+      <w:rPr>
+        <w:rFonts w:ascii="Symbol" w:hAnsi="Symbol" w:hint="default"/>
+      </w:rPr>
+    </w:lvl>
+    <w:lvl w:ilvl="4" w:tplc="08090003" w:tentative="1">
+      <w:start w:val="1"/>
+      <w:numFmt w:val="bullet"/>
+      <w:lvlText w:val="o"/>
+      <w:lvlJc w:val="left"/>
+      <w:pPr>
+        <w:ind w:left="3600" w:hanging="360"/>
+      </w:pPr>
+      <w:rPr>
+        <w:rFonts w:ascii="Courier New" w:hAnsi="Courier New" w:cs="Courier New" w:hint="default"/>
+      </w:rPr>
+    </w:lvl>
+    <w:lvl w:ilvl="5" w:tplc="08090005" w:tentative="1">
+      <w:start w:val="1"/>
+      <w:numFmt w:val="bullet"/>
+      <w:lvlText w:val=""/>
+      <w:lvlJc w:val="left"/>
+      <w:pPr>
+        <w:ind w:left="4320" w:hanging="360"/>
+      </w:pPr>
+      <w:rPr>
+        <w:rFonts w:ascii="Wingdings" w:hAnsi="Wingdings" w:hint="default"/>
+      </w:rPr>
+    </w:lvl>
+    <w:lvl w:ilvl="6" w:tplc="08090001" w:tentative="1">
+      <w:start w:val="1"/>
+      <w:numFmt w:val="bullet"/>
+      <w:lvlText w:val=""/>
+      <w:lvlJc w:val="left"/>
+      <w:pPr>
+        <w:ind w:left="5040" w:hanging="360"/>
+      </w:pPr>
+      <w:rPr>
+        <w:rFonts w:ascii="Symbol" w:hAnsi="Symbol" w:hint="default"/>
+      </w:rPr>
+    </w:lvl>
+    <w:lvl w:ilvl="7" w:tplc="08090003" w:tentative="1">
+      <w:start w:val="1"/>
+      <w:numFmt w:val="bullet"/>
+      <w:lvlText w:val="o"/>
+      <w:lvlJc w:val="left"/>
+      <w:pPr>
+        <w:ind w:left="5760" w:hanging="360"/>
+      </w:pPr>
+      <w:rPr>
+        <w:rFonts w:ascii="Courier New" w:hAnsi="Courier New" w:cs="Courier New" w:hint="default"/>
+      </w:rPr>
+    </w:lvl>
+    <w:lvl w:ilvl="8" w:tplc="08090005" w:tentative="1">
+      <w:start w:val="1"/>
+      <w:numFmt w:val="bullet"/>
+      <w:lvlText w:val=""/>
+      <w:lvlJc w:val="left"/>
+      <w:pPr>
+        <w:ind w:left="6480" w:hanging="360"/>
+      </w:pPr>
+      <w:rPr>
+        <w:rFonts w:ascii="Wingdings" w:hAnsi="Wingdings" w:hint="default"/>
+      </w:rPr>
+    </w:lvl>
+  </w:abstractNum>
   <w:num w:numId="1" w16cid:durableId="733504900">
     <w:abstractNumId w:val="0"/>
+  </w:num>
+  <w:num w:numId="2" w16cid:durableId="922646838">
+    <w:abstractNumId w:val="1"/>
   </w:num>
 </w:numbering>
 </file>

</xml_diff>

<commit_message>
v1.0.12: Based off reflect-app v1.0.12. Includes language switch (drop down list) in the HOME page. Updated the language files. Modified the impromptu function to reflect the language changes. Added a new stage check for Bluetooth Disconnect check.
Signed-off-by: arunpulsar.github.io <80845015+arunpulsar@users.noreply.github.com>
</commit_message>
<xml_diff>
--- a/JOURNAL.docx
+++ b/JOURNAL.docx
@@ -176,7 +176,6 @@
         </w:rPr>
       </w:pPr>
       <w:proofErr w:type="spellStart"/>
-      <w:proofErr w:type="gramStart"/>
       <w:r>
         <w:rPr>
           <w:lang w:val="en-US"/>
@@ -188,14 +187,7 @@
         <w:rPr>
           <w:lang w:val="en-US"/>
         </w:rPr>
-        <w:t>(</w:t>
-      </w:r>
-      <w:proofErr w:type="gramEnd"/>
-      <w:r>
-        <w:rPr>
-          <w:lang w:val="en-US"/>
-        </w:rPr>
-        <w:t xml:space="preserve">) and bleExit1Page() window link updated to </w:t>
+        <w:t xml:space="preserve">() and bleExit1Page() window link updated to </w:t>
       </w:r>
       <w:hyperlink r:id="rId5" w:history="1">
         <w:r>
@@ -347,19 +339,7 @@
         <w:rPr>
           <w:lang w:val="en-US"/>
         </w:rPr>
-        <w:t xml:space="preserve"> (v</w:t>
-      </w:r>
-      <w:r>
-        <w:rPr>
-          <w:lang w:val="en-US"/>
-        </w:rPr>
-        <w:t>1.0.11</w:t>
-      </w:r>
-      <w:r>
-        <w:rPr>
-          <w:lang w:val="en-US"/>
-        </w:rPr>
-        <w:t>)</w:t>
+        <w:t xml:space="preserve"> (v1.0.11)</w:t>
       </w:r>
       <w:r>
         <w:rPr>
@@ -401,21 +381,7 @@
         <w:rPr>
           <w:lang w:val="en-US"/>
         </w:rPr>
-        <w:t xml:space="preserve">, password masking, disabled password </w:t>
-      </w:r>
-      <w:proofErr w:type="gramStart"/>
-      <w:r>
-        <w:rPr>
-          <w:lang w:val="en-US"/>
-        </w:rPr>
-        <w:t>autocomplete</w:t>
-      </w:r>
-      <w:proofErr w:type="gramEnd"/>
-      <w:r>
-        <w:rPr>
-          <w:lang w:val="en-US"/>
-        </w:rPr>
-        <w:t>, password reconfirm (using impromptu library), dropdown list value rather than index and disabled P241 = 3 and 6</w:t>
+        <w:t>, password masking, disabled password autocomplete, password reconfirm (using impromptu library), dropdown list value rather than index and disabled P241 = 3 and 6</w:t>
       </w:r>
       <w:r>
         <w:rPr>
@@ -660,6 +626,219 @@
           <w:lang w:val="en-US"/>
         </w:rPr>
         <w:t>includes the nivus logo swapped with the pulsar logo.</w:t>
+      </w:r>
+    </w:p>
+    <w:p>
+      <w:pPr>
+        <w:rPr>
+          <w:b/>
+          <w:bCs/>
+          <w:sz w:val="24"/>
+          <w:szCs w:val="24"/>
+          <w:lang w:val="en-US"/>
+        </w:rPr>
+      </w:pPr>
+      <w:r>
+        <w:rPr>
+          <w:b/>
+          <w:bCs/>
+          <w:sz w:val="24"/>
+          <w:szCs w:val="24"/>
+          <w:lang w:val="en-US"/>
+        </w:rPr>
+        <w:t>27/02/2023 (AK):</w:t>
+      </w:r>
+    </w:p>
+    <w:p>
+      <w:pPr>
+        <w:pStyle w:val="ListParagraph"/>
+        <w:numPr>
+          <w:ilvl w:val="0"/>
+          <w:numId w:val="4"/>
+        </w:numPr>
+        <w:rPr>
+          <w:lang w:val="en-US"/>
+        </w:rPr>
+      </w:pPr>
+      <w:r>
+        <w:rPr>
+          <w:lang w:val="en-US"/>
+        </w:rPr>
+        <w:t>Based off v1.0.12 (</w:t>
+      </w:r>
+      <w:r>
+        <w:rPr>
+          <w:lang w:val="en-US"/>
+        </w:rPr>
+        <w:t>commit 9be6fb5</w:t>
+      </w:r>
+      <w:r>
+        <w:rPr>
+          <w:lang w:val="en-US"/>
+        </w:rPr>
+        <w:t>).</w:t>
+      </w:r>
+    </w:p>
+    <w:p>
+      <w:pPr>
+        <w:pStyle w:val="ListParagraph"/>
+        <w:numPr>
+          <w:ilvl w:val="1"/>
+          <w:numId w:val="4"/>
+        </w:numPr>
+        <w:rPr>
+          <w:lang w:val="en-US"/>
+        </w:rPr>
+      </w:pPr>
+      <w:r>
+        <w:rPr>
+          <w:lang w:val="en-US"/>
+        </w:rPr>
+        <w:t>Includes language</w:t>
+      </w:r>
+      <w:r>
+        <w:rPr>
+          <w:lang w:val="en-US"/>
+        </w:rPr>
+        <w:t xml:space="preserve"> switch (drop down list) in the HOME page. </w:t>
+      </w:r>
+    </w:p>
+    <w:p>
+      <w:pPr>
+        <w:pStyle w:val="ListParagraph"/>
+        <w:numPr>
+          <w:ilvl w:val="1"/>
+          <w:numId w:val="4"/>
+        </w:numPr>
+        <w:rPr>
+          <w:lang w:val="en-US"/>
+        </w:rPr>
+      </w:pPr>
+      <w:r>
+        <w:rPr>
+          <w:lang w:val="en-US"/>
+        </w:rPr>
+        <w:t xml:space="preserve">Updated the language files. </w:t>
+      </w:r>
+    </w:p>
+    <w:p>
+      <w:pPr>
+        <w:pStyle w:val="ListParagraph"/>
+        <w:numPr>
+          <w:ilvl w:val="1"/>
+          <w:numId w:val="4"/>
+        </w:numPr>
+        <w:rPr>
+          <w:lang w:val="en-US"/>
+        </w:rPr>
+      </w:pPr>
+      <w:r>
+        <w:rPr>
+          <w:lang w:val="en-US"/>
+        </w:rPr>
+        <w:t>Modified the impromptu function to reflect the language changes.</w:t>
+      </w:r>
+    </w:p>
+    <w:p>
+      <w:pPr>
+        <w:pStyle w:val="ListParagraph"/>
+        <w:numPr>
+          <w:ilvl w:val="1"/>
+          <w:numId w:val="4"/>
+        </w:numPr>
+        <w:rPr>
+          <w:lang w:val="en-US"/>
+        </w:rPr>
+      </w:pPr>
+      <w:r>
+        <w:rPr>
+          <w:lang w:val="en-US"/>
+        </w:rPr>
+        <w:t>Added a new stage check for Bluetooth Disco</w:t>
+      </w:r>
+      <w:r>
+        <w:rPr>
+          <w:lang w:val="en-US"/>
+        </w:rPr>
+        <w:t>n</w:t>
+      </w:r>
+      <w:r>
+        <w:rPr>
+          <w:lang w:val="en-US"/>
+        </w:rPr>
+        <w:t xml:space="preserve">nect check. Issue </w:t>
+      </w:r>
+      <w:r>
+        <w:rPr>
+          <w:lang w:val="en-US"/>
+        </w:rPr>
+        <w:t>happens</w:t>
+      </w:r>
+      <w:r>
+        <w:rPr>
+          <w:lang w:val="en-US"/>
+        </w:rPr>
+        <w:t xml:space="preserve"> only after page </w:t>
+      </w:r>
+      <w:proofErr w:type="spellStart"/>
+      <w:r>
+        <w:rPr>
+          <w:lang w:val="en-US"/>
+        </w:rPr>
+        <w:t>initialisation</w:t>
+      </w:r>
+      <w:proofErr w:type="spellEnd"/>
+      <w:r>
+        <w:rPr>
+          <w:lang w:val="en-US"/>
+        </w:rPr>
+        <w:t xml:space="preserve"> and END SESSION is pressed (device</w:t>
+      </w:r>
+      <w:r>
+        <w:rPr>
+          <w:lang w:val="en-US"/>
+        </w:rPr>
+        <w:t xml:space="preserve"> (used for </w:t>
+      </w:r>
+      <w:proofErr w:type="spellStart"/>
+      <w:r>
+        <w:rPr>
+          <w:lang w:val="en-US"/>
+        </w:rPr>
+        <w:t>device.gatt</w:t>
+      </w:r>
+      <w:proofErr w:type="spellEnd"/>
+      <w:r>
+        <w:rPr>
+          <w:lang w:val="en-US"/>
+        </w:rPr>
+        <w:t>)</w:t>
+      </w:r>
+      <w:r>
+        <w:rPr>
+          <w:lang w:val="en-US"/>
+        </w:rPr>
+        <w:t xml:space="preserve"> is not </w:t>
+      </w:r>
+      <w:proofErr w:type="spellStart"/>
+      <w:r>
+        <w:rPr>
+          <w:lang w:val="en-US"/>
+        </w:rPr>
+        <w:t>initialised</w:t>
+      </w:r>
+      <w:proofErr w:type="spellEnd"/>
+      <w:r>
+        <w:rPr>
+          <w:lang w:val="en-US"/>
+        </w:rPr>
+        <w:t xml:space="preserve"> yet)</w:t>
+      </w:r>
+      <w:r>
+        <w:rPr>
+          <w:lang w:val="en-US"/>
+        </w:rPr>
+        <w:t>.</w:t>
       </w:r>
     </w:p>
     <w:sectPr>
@@ -1013,6 +1192,119 @@
       </w:rPr>
     </w:lvl>
   </w:abstractNum>
+  <w:abstractNum w:abstractNumId="3" w15:restartNumberingAfterBreak="0">
+    <w:nsid w:val="654F50A4"/>
+    <w:multiLevelType w:val="hybridMultilevel"/>
+    <w:tmpl w:val="CA8AB034"/>
+    <w:lvl w:ilvl="0" w:tplc="08090009">
+      <w:start w:val="1"/>
+      <w:numFmt w:val="bullet"/>
+      <w:lvlText w:val=""/>
+      <w:lvlJc w:val="left"/>
+      <w:pPr>
+        <w:ind w:left="720" w:hanging="360"/>
+      </w:pPr>
+      <w:rPr>
+        <w:rFonts w:ascii="Wingdings" w:hAnsi="Wingdings" w:hint="default"/>
+      </w:rPr>
+    </w:lvl>
+    <w:lvl w:ilvl="1" w:tplc="08090003">
+      <w:start w:val="1"/>
+      <w:numFmt w:val="bullet"/>
+      <w:lvlText w:val="o"/>
+      <w:lvlJc w:val="left"/>
+      <w:pPr>
+        <w:ind w:left="1440" w:hanging="360"/>
+      </w:pPr>
+      <w:rPr>
+        <w:rFonts w:ascii="Courier New" w:hAnsi="Courier New" w:cs="Courier New" w:hint="default"/>
+      </w:rPr>
+    </w:lvl>
+    <w:lvl w:ilvl="2" w:tplc="08090005" w:tentative="1">
+      <w:start w:val="1"/>
+      <w:numFmt w:val="bullet"/>
+      <w:lvlText w:val=""/>
+      <w:lvlJc w:val="left"/>
+      <w:pPr>
+        <w:ind w:left="2160" w:hanging="360"/>
+      </w:pPr>
+      <w:rPr>
+        <w:rFonts w:ascii="Wingdings" w:hAnsi="Wingdings" w:hint="default"/>
+      </w:rPr>
+    </w:lvl>
+    <w:lvl w:ilvl="3" w:tplc="08090001" w:tentative="1">
+      <w:start w:val="1"/>
+      <w:numFmt w:val="bullet"/>
+      <w:lvlText w:val=""/>
+      <w:lvlJc w:val="left"/>
+      <w:pPr>
+        <w:ind w:left="2880" w:hanging="360"/>
+      </w:pPr>
+      <w:rPr>
+        <w:rFonts w:ascii="Symbol" w:hAnsi="Symbol" w:hint="default"/>
+      </w:rPr>
+    </w:lvl>
+    <w:lvl w:ilvl="4" w:tplc="08090003" w:tentative="1">
+      <w:start w:val="1"/>
+      <w:numFmt w:val="bullet"/>
+      <w:lvlText w:val="o"/>
+      <w:lvlJc w:val="left"/>
+      <w:pPr>
+        <w:ind w:left="3600" w:hanging="360"/>
+      </w:pPr>
+      <w:rPr>
+        <w:rFonts w:ascii="Courier New" w:hAnsi="Courier New" w:cs="Courier New" w:hint="default"/>
+      </w:rPr>
+    </w:lvl>
+    <w:lvl w:ilvl="5" w:tplc="08090005" w:tentative="1">
+      <w:start w:val="1"/>
+      <w:numFmt w:val="bullet"/>
+      <w:lvlText w:val=""/>
+      <w:lvlJc w:val="left"/>
+      <w:pPr>
+        <w:ind w:left="4320" w:hanging="360"/>
+      </w:pPr>
+      <w:rPr>
+        <w:rFonts w:ascii="Wingdings" w:hAnsi="Wingdings" w:hint="default"/>
+      </w:rPr>
+    </w:lvl>
+    <w:lvl w:ilvl="6" w:tplc="08090001" w:tentative="1">
+      <w:start w:val="1"/>
+      <w:numFmt w:val="bullet"/>
+      <w:lvlText w:val=""/>
+      <w:lvlJc w:val="left"/>
+      <w:pPr>
+        <w:ind w:left="5040" w:hanging="360"/>
+      </w:pPr>
+      <w:rPr>
+        <w:rFonts w:ascii="Symbol" w:hAnsi="Symbol" w:hint="default"/>
+      </w:rPr>
+    </w:lvl>
+    <w:lvl w:ilvl="7" w:tplc="08090003" w:tentative="1">
+      <w:start w:val="1"/>
+      <w:numFmt w:val="bullet"/>
+      <w:lvlText w:val="o"/>
+      <w:lvlJc w:val="left"/>
+      <w:pPr>
+        <w:ind w:left="5760" w:hanging="360"/>
+      </w:pPr>
+      <w:rPr>
+        <w:rFonts w:ascii="Courier New" w:hAnsi="Courier New" w:cs="Courier New" w:hint="default"/>
+      </w:rPr>
+    </w:lvl>
+    <w:lvl w:ilvl="8" w:tplc="08090005" w:tentative="1">
+      <w:start w:val="1"/>
+      <w:numFmt w:val="bullet"/>
+      <w:lvlText w:val=""/>
+      <w:lvlJc w:val="left"/>
+      <w:pPr>
+        <w:ind w:left="6480" w:hanging="360"/>
+      </w:pPr>
+      <w:rPr>
+        <w:rFonts w:ascii="Wingdings" w:hAnsi="Wingdings" w:hint="default"/>
+      </w:rPr>
+    </w:lvl>
+  </w:abstractNum>
   <w:num w:numId="1" w16cid:durableId="733504900">
     <w:abstractNumId w:val="0"/>
   </w:num>
@@ -1021,6 +1313,9 @@
   </w:num>
   <w:num w:numId="3" w16cid:durableId="71394562">
     <w:abstractNumId w:val="1"/>
+  </w:num>
+  <w:num w:numId="4" w16cid:durableId="863396529">
+    <w:abstractNumId w:val="3"/>
   </w:num>
 </w:numbering>
 </file>

</xml_diff>

<commit_message>
Updated the German text with the NIVUS provided translation data. Updated the tank image with NIVUS Blue ring transducer. Updated the orange button colour to the same colour as the accordion. Updated the NIVUS webpage link to the German version.
Signed-off-by: arunpulsar.github.io <80845015+arunpulsar@users.noreply.github.com>
</commit_message>
<xml_diff>
--- a/JOURNAL.docx
+++ b/JOURNAL.docx
@@ -111,21 +111,7 @@
         <w:rPr>
           <w:lang w:val="en-US"/>
         </w:rPr>
-        <w:t>Images ‘</w:t>
-      </w:r>
-      <w:proofErr w:type="spellStart"/>
-      <w:r>
-        <w:rPr>
-          <w:lang w:val="en-US"/>
-        </w:rPr>
-        <w:t>pulsarlogo.svg</w:t>
-      </w:r>
-      <w:proofErr w:type="spellEnd"/>
-      <w:r>
-        <w:rPr>
-          <w:lang w:val="en-US"/>
-        </w:rPr>
-        <w:t>’ and ‘Icon256Reflect_new.png’ has been removed. Replaced with ‘nivuslogo_white1.png’.</w:t>
+        <w:t>Images ‘pulsarlogo.svg’ and ‘Icon256Reflect_new.png’ has been removed. Replaced with ‘nivuslogo_white1.png’.</w:t>
       </w:r>
     </w:p>
     <w:p>
@@ -175,27 +161,11 @@
           <w:lang w:val="en-US"/>
         </w:rPr>
       </w:pPr>
-      <w:proofErr w:type="spellStart"/>
-      <w:proofErr w:type="gramStart"/>
-      <w:r>
-        <w:rPr>
-          <w:lang w:val="en-US"/>
-        </w:rPr>
-        <w:t>bleExitPage</w:t>
-      </w:r>
-      <w:proofErr w:type="spellEnd"/>
-      <w:r>
-        <w:rPr>
-          <w:lang w:val="en-US"/>
-        </w:rPr>
-        <w:t>(</w:t>
-      </w:r>
-      <w:proofErr w:type="gramEnd"/>
-      <w:r>
-        <w:rPr>
-          <w:lang w:val="en-US"/>
-        </w:rPr>
-        <w:t xml:space="preserve">) and bleExit1Page() window link updated to </w:t>
+      <w:r>
+        <w:rPr>
+          <w:lang w:val="en-US"/>
+        </w:rPr>
+        <w:t xml:space="preserve">bleExitPage() and bleExit1Page() window link updated to </w:t>
       </w:r>
       <w:hyperlink r:id="rId5" w:history="1">
         <w:r>
@@ -218,47 +188,11 @@
           <w:lang w:val="en-US"/>
         </w:rPr>
       </w:pPr>
-      <w:proofErr w:type="spellStart"/>
-      <w:r>
-        <w:rPr>
-          <w:lang w:val="en-US"/>
-        </w:rPr>
-        <w:t>Img</w:t>
-      </w:r>
-      <w:proofErr w:type="spellEnd"/>
-      <w:r>
-        <w:rPr>
-          <w:lang w:val="en-US"/>
-        </w:rPr>
-        <w:t xml:space="preserve"> </w:t>
-      </w:r>
-      <w:proofErr w:type="spellStart"/>
-      <w:r>
-        <w:rPr>
-          <w:lang w:val="en-US"/>
-        </w:rPr>
-        <w:t>src</w:t>
-      </w:r>
-      <w:proofErr w:type="spellEnd"/>
-      <w:r>
-        <w:rPr>
-          <w:lang w:val="en-US"/>
-        </w:rPr>
-        <w:t xml:space="preserve"> updated to nivuslogo_white1.png. Reduced the height to 100px to </w:t>
-      </w:r>
-      <w:proofErr w:type="spellStart"/>
-      <w:r>
-        <w:rPr>
-          <w:lang w:val="en-US"/>
-        </w:rPr>
-        <w:t>centralise</w:t>
-      </w:r>
-      <w:proofErr w:type="spellEnd"/>
-      <w:r>
-        <w:rPr>
-          <w:lang w:val="en-US"/>
-        </w:rPr>
-        <w:t xml:space="preserve"> the image.</w:t>
+      <w:r>
+        <w:rPr>
+          <w:lang w:val="en-US"/>
+        </w:rPr>
+        <w:t>Img src updated to nivuslogo_white1.png. Reduced the height to 100px to centralise the image.</w:t>
       </w:r>
     </w:p>
     <w:p>
@@ -288,21 +222,7 @@
         <w:rPr>
           <w:lang w:val="en-US"/>
         </w:rPr>
-        <w:t xml:space="preserve">to the NIVUS blue (0, 150, 220). Text updated to NIVUS GmbH. Width increased to 120% to </w:t>
-      </w:r>
-      <w:proofErr w:type="spellStart"/>
-      <w:r>
-        <w:rPr>
-          <w:lang w:val="en-US"/>
-        </w:rPr>
-        <w:t>centralise</w:t>
-      </w:r>
-      <w:proofErr w:type="spellEnd"/>
-      <w:r>
-        <w:rPr>
-          <w:lang w:val="en-US"/>
-        </w:rPr>
-        <w:t xml:space="preserve"> the text.</w:t>
+        <w:t>to the NIVUS blue (0, 150, 220). Text updated to NIVUS GmbH. Width increased to 120% to centralise the text.</w:t>
       </w:r>
     </w:p>
     <w:p>
@@ -389,21 +309,7 @@
         <w:rPr>
           <w:lang w:val="en-US"/>
         </w:rPr>
-        <w:t xml:space="preserve">, password masking, disabled password </w:t>
-      </w:r>
-      <w:proofErr w:type="gramStart"/>
-      <w:r>
-        <w:rPr>
-          <w:lang w:val="en-US"/>
-        </w:rPr>
-        <w:t>autocomplete</w:t>
-      </w:r>
-      <w:proofErr w:type="gramEnd"/>
-      <w:r>
-        <w:rPr>
-          <w:lang w:val="en-US"/>
-        </w:rPr>
-        <w:t>, password reconfirm (using impromptu library), dropdown list value rather than index and disabled P241 = 3 and 6</w:t>
+        <w:t>, password masking, disabled password autocomplete, password reconfirm (using impromptu library), dropdown list value rather than index and disabled P241 = 3 and 6</w:t>
       </w:r>
       <w:r>
         <w:rPr>
@@ -463,21 +369,7 @@
         <w:rPr>
           <w:lang w:val="en-US"/>
         </w:rPr>
-        <w:t xml:space="preserve">Updated the accordion background </w:t>
-      </w:r>
-      <w:proofErr w:type="spellStart"/>
-      <w:r>
-        <w:rPr>
-          <w:lang w:val="en-US"/>
-        </w:rPr>
-        <w:t>colour</w:t>
-      </w:r>
-      <w:proofErr w:type="spellEnd"/>
-      <w:r>
-        <w:rPr>
-          <w:lang w:val="en-US"/>
-        </w:rPr>
-        <w:t xml:space="preserve"> with NIVUS RGB code.</w:t>
+        <w:t>Updated the accordion background colour with NIVUS RGB code.</w:t>
       </w:r>
     </w:p>
     <w:p>
@@ -555,21 +447,7 @@
         <w:rPr>
           <w:lang w:val="en-US"/>
         </w:rPr>
-        <w:t xml:space="preserve"> (</w:t>
-      </w:r>
-      <w:proofErr w:type="spellStart"/>
-      <w:r>
-        <w:rPr>
-          <w:lang w:val="en-US"/>
-        </w:rPr>
-        <w:t>en</w:t>
-      </w:r>
-      <w:proofErr w:type="spellEnd"/>
-      <w:r>
-        <w:rPr>
-          <w:lang w:val="en-US"/>
-        </w:rPr>
-        <w:t xml:space="preserve">) or </w:t>
+        <w:t xml:space="preserve"> (en) or </w:t>
       </w:r>
       <w:r>
         <w:rPr>
@@ -782,63 +660,19 @@
         <w:rPr>
           <w:lang w:val="en-US"/>
         </w:rPr>
-        <w:t xml:space="preserve">nect check. Issue happens only after page </w:t>
-      </w:r>
-      <w:proofErr w:type="spellStart"/>
-      <w:r>
-        <w:rPr>
-          <w:lang w:val="en-US"/>
-        </w:rPr>
-        <w:t>initialisation</w:t>
-      </w:r>
-      <w:proofErr w:type="spellEnd"/>
-      <w:r>
-        <w:rPr>
-          <w:lang w:val="en-US"/>
-        </w:rPr>
-        <w:t xml:space="preserve"> and END SESSION is pressed (device</w:t>
-      </w:r>
-      <w:r>
-        <w:rPr>
-          <w:lang w:val="en-US"/>
-        </w:rPr>
-        <w:t xml:space="preserve"> (used for </w:t>
-      </w:r>
-      <w:proofErr w:type="spellStart"/>
-      <w:proofErr w:type="gramStart"/>
-      <w:r>
-        <w:rPr>
-          <w:lang w:val="en-US"/>
-        </w:rPr>
-        <w:t>device.gatt</w:t>
-      </w:r>
-      <w:proofErr w:type="spellEnd"/>
-      <w:proofErr w:type="gramEnd"/>
-      <w:r>
-        <w:rPr>
-          <w:lang w:val="en-US"/>
-        </w:rPr>
-        <w:t>)</w:t>
-      </w:r>
-      <w:r>
-        <w:rPr>
-          <w:lang w:val="en-US"/>
-        </w:rPr>
-        <w:t xml:space="preserve"> is not </w:t>
-      </w:r>
-      <w:proofErr w:type="spellStart"/>
-      <w:r>
-        <w:rPr>
-          <w:lang w:val="en-US"/>
-        </w:rPr>
-        <w:t>initialised</w:t>
-      </w:r>
-      <w:proofErr w:type="spellEnd"/>
-      <w:r>
-        <w:rPr>
-          <w:lang w:val="en-US"/>
-        </w:rPr>
-        <w:t xml:space="preserve"> yet)</w:t>
+        <w:t>nect check. Issue happens only after page initialisation and END SESSION is pressed (device</w:t>
+      </w:r>
+      <w:r>
+        <w:rPr>
+          <w:lang w:val="en-US"/>
+        </w:rPr>
+        <w:t xml:space="preserve"> (used for device.gatt)</w:t>
+      </w:r>
+      <w:r>
+        <w:rPr>
+          <w:lang w:val="en-US"/>
+        </w:rPr>
+        <w:t xml:space="preserve"> is not initialised yet)</w:t>
       </w:r>
       <w:r>
         <w:rPr>
@@ -902,6 +736,172 @@
           <w:lang w:val="en-US"/>
         </w:rPr>
         <w:t>Version updated to 1.0.13</w:t>
+      </w:r>
+    </w:p>
+    <w:p>
+      <w:pPr>
+        <w:rPr>
+          <w:b/>
+          <w:bCs/>
+          <w:sz w:val="24"/>
+          <w:szCs w:val="24"/>
+          <w:lang w:val="en-US"/>
+        </w:rPr>
+      </w:pPr>
+      <w:r>
+        <w:rPr>
+          <w:b/>
+          <w:bCs/>
+          <w:sz w:val="24"/>
+          <w:szCs w:val="24"/>
+          <w:lang w:val="en-US"/>
+        </w:rPr>
+        <w:t>15/03/2023 (AK):</w:t>
+      </w:r>
+    </w:p>
+    <w:p>
+      <w:pPr>
+        <w:pStyle w:val="ListParagraph"/>
+        <w:numPr>
+          <w:ilvl w:val="0"/>
+          <w:numId w:val="5"/>
+        </w:numPr>
+        <w:rPr>
+          <w:lang w:val="en-US"/>
+        </w:rPr>
+      </w:pPr>
+      <w:r>
+        <w:rPr>
+          <w:lang w:val="en-US"/>
+        </w:rPr>
+        <w:t>Updated the tank image with the blue ring Reflect.</w:t>
+      </w:r>
+    </w:p>
+    <w:p>
+      <w:pPr>
+        <w:pStyle w:val="ListParagraph"/>
+        <w:numPr>
+          <w:ilvl w:val="0"/>
+          <w:numId w:val="5"/>
+        </w:numPr>
+        <w:rPr>
+          <w:lang w:val="en-US"/>
+        </w:rPr>
+      </w:pPr>
+      <w:r>
+        <w:rPr>
+          <w:lang w:val="en-US"/>
+        </w:rPr>
+        <w:lastRenderedPageBreak/>
+        <w:t xml:space="preserve">Updated the German translation with the NIVUS provided text. </w:t>
+      </w:r>
+      <w:r>
+        <w:rPr>
+          <w:lang w:val="en-US"/>
+        </w:rPr>
+        <w:t>volume_units_label : "VOLUMENEINHEITEN (P605)"</w:t>
+      </w:r>
+      <w:r>
+        <w:rPr>
+          <w:lang w:val="en-US"/>
+        </w:rPr>
+        <w:t xml:space="preserve"> was swapped with </w:t>
+      </w:r>
+      <w:r>
+        <w:rPr>
+          <w:lang w:val="en-US"/>
+        </w:rPr>
+        <w:t>volume_units_label : "EINHEIT DES VOLUMENS (P605)"</w:t>
+      </w:r>
+      <w:r>
+        <w:rPr>
+          <w:lang w:val="en-US"/>
+        </w:rPr>
+        <w:t xml:space="preserve"> due to the string pushing the UPDATE button off the frame.</w:t>
+      </w:r>
+    </w:p>
+    <w:p>
+      <w:pPr>
+        <w:pStyle w:val="ListParagraph"/>
+        <w:numPr>
+          <w:ilvl w:val="0"/>
+          <w:numId w:val="5"/>
+        </w:numPr>
+        <w:rPr>
+          <w:lang w:val="en-US"/>
+        </w:rPr>
+      </w:pPr>
+      <w:r>
+        <w:rPr>
+          <w:lang w:val="en-US"/>
+        </w:rPr>
+        <w:t>Orange button colour [</w:t>
+      </w:r>
+      <w:r>
+        <w:rPr>
+          <w:lang w:val="en-US"/>
+        </w:rPr>
+        <w:t>rgb(243, 112, 33)</w:t>
+      </w:r>
+      <w:r>
+        <w:rPr>
+          <w:lang w:val="en-US"/>
+        </w:rPr>
+        <w:t xml:space="preserve"> or </w:t>
+      </w:r>
+      <w:r>
+        <w:rPr>
+          <w:lang w:val="en-US"/>
+        </w:rPr>
+        <w:t>'#F37021'</w:t>
+      </w:r>
+      <w:r>
+        <w:rPr>
+          <w:lang w:val="en-US"/>
+        </w:rPr>
+        <w:t>] swapped with the same colour as the accordion [</w:t>
+      </w:r>
+      <w:r>
+        <w:rPr>
+          <w:lang w:val="en-US"/>
+        </w:rPr>
+        <w:t>rgb(64,84,124)</w:t>
+      </w:r>
+      <w:r>
+        <w:rPr>
+          <w:lang w:val="en-US"/>
+        </w:rPr>
+        <w:t xml:space="preserve"> or </w:t>
+      </w:r>
+      <w:r>
+        <w:rPr>
+          <w:lang w:val="en-US"/>
+        </w:rPr>
+        <w:t>'#40547c'</w:t>
+      </w:r>
+      <w:r>
+        <w:rPr>
+          <w:lang w:val="en-US"/>
+        </w:rPr>
+        <w:t>] (lines 1069, 1088 and 1893).</w:t>
+      </w:r>
+    </w:p>
+    <w:p>
+      <w:pPr>
+        <w:pStyle w:val="ListParagraph"/>
+        <w:numPr>
+          <w:ilvl w:val="0"/>
+          <w:numId w:val="5"/>
+        </w:numPr>
+        <w:rPr>
+          <w:lang w:val="en-US"/>
+        </w:rPr>
+      </w:pPr>
+      <w:r>
+        <w:rPr>
+          <w:lang w:val="en-US"/>
+        </w:rPr>
+        <w:t>Updated the NIVUS webpage link to the German version.</w:t>
       </w:r>
     </w:p>
     <w:sectPr>
@@ -917,6 +917,119 @@
 <file path=word/numbering.xml><?xml version="1.0" encoding="utf-8"?>
 <w:numbering xmlns:wpc="http://schemas.microsoft.com/office/word/2010/wordprocessingCanvas" xmlns:cx="http://schemas.microsoft.com/office/drawing/2014/chartex" xmlns:cx1="http://schemas.microsoft.com/office/drawing/2015/9/8/chartex" xmlns:cx2="http://schemas.microsoft.com/office/drawing/2015/10/21/chartex" xmlns:cx3="http://schemas.microsoft.com/office/drawing/2016/5/9/chartex" xmlns:cx4="http://schemas.microsoft.com/office/drawing/2016/5/10/chartex" xmlns:cx5="http://schemas.microsoft.com/office/drawing/2016/5/11/chartex" xmlns:cx6="http://schemas.microsoft.com/office/drawing/2016/5/12/chartex" xmlns:cx7="http://schemas.microsoft.com/office/drawing/2016/5/13/chartex" xmlns:cx8="http://schemas.microsoft.com/office/drawing/2016/5/14/chartex" xmlns:mc="http://schemas.openxmlformats.org/markup-compatibility/2006" xmlns:aink="http://schemas.microsoft.com/office/drawing/2016/ink" xmlns:am3d="http://schemas.microsoft.com/office/drawing/2017/model3d" xmlns:o="urn:schemas-microsoft-com:office:office" xmlns:oel="http://schemas.microsoft.com/office/2019/extlst" xmlns:r="http://schemas.openxmlformats.org/officeDocument/2006/relationships" xmlns:m="http://schemas.openxmlformats.org/officeDocument/2006/math" xmlns:v="urn:schemas-microsoft-com:vml" xmlns:wp14="http://schemas.microsoft.com/office/word/2010/wordprocessingDrawing" xmlns:wp="http://schemas.openxmlformats.org/drawingml/2006/wordprocessingDrawing" xmlns:w10="urn:schemas-microsoft-com:office:word" xmlns:w="http://schemas.openxmlformats.org/wordprocessingml/2006/main" xmlns:w14="http://schemas.microsoft.com/office/word/2010/wordml" xmlns:w15="http://schemas.microsoft.com/office/word/2012/wordml" xmlns:w16cex="http://schemas.microsoft.com/office/word/2018/wordml/cex" xmlns:w16cid="http://schemas.microsoft.com/office/word/2016/wordml/cid" xmlns:w16="http://schemas.microsoft.com/office/word/2018/wordml" xmlns:w16sdtdh="http://schemas.microsoft.com/office/word/2020/wordml/sdtdatahash" xmlns:w16se="http://schemas.microsoft.com/office/word/2015/wordml/symex" xmlns:wpg="http://schemas.microsoft.com/office/word/2010/wordprocessingGroup" xmlns:wpi="http://schemas.microsoft.com/office/word/2010/wordprocessingInk" xmlns:wne="http://schemas.microsoft.com/office/word/2006/wordml" xmlns:wps="http://schemas.microsoft.com/office/word/2010/wordprocessingShape" mc:Ignorable="w14 w15 w16se w16cid w16 w16cex w16sdtdh wp14">
   <w:abstractNum w:abstractNumId="0" w15:restartNumberingAfterBreak="0">
+    <w:nsid w:val="20E9534E"/>
+    <w:multiLevelType w:val="hybridMultilevel"/>
+    <w:tmpl w:val="625E380C"/>
+    <w:lvl w:ilvl="0" w:tplc="08090009">
+      <w:start w:val="1"/>
+      <w:numFmt w:val="bullet"/>
+      <w:lvlText w:val=""/>
+      <w:lvlJc w:val="left"/>
+      <w:pPr>
+        <w:ind w:left="720" w:hanging="360"/>
+      </w:pPr>
+      <w:rPr>
+        <w:rFonts w:ascii="Wingdings" w:hAnsi="Wingdings" w:hint="default"/>
+      </w:rPr>
+    </w:lvl>
+    <w:lvl w:ilvl="1" w:tplc="08090003" w:tentative="1">
+      <w:start w:val="1"/>
+      <w:numFmt w:val="bullet"/>
+      <w:lvlText w:val="o"/>
+      <w:lvlJc w:val="left"/>
+      <w:pPr>
+        <w:ind w:left="1440" w:hanging="360"/>
+      </w:pPr>
+      <w:rPr>
+        <w:rFonts w:ascii="Courier New" w:hAnsi="Courier New" w:cs="Courier New" w:hint="default"/>
+      </w:rPr>
+    </w:lvl>
+    <w:lvl w:ilvl="2" w:tplc="08090005" w:tentative="1">
+      <w:start w:val="1"/>
+      <w:numFmt w:val="bullet"/>
+      <w:lvlText w:val=""/>
+      <w:lvlJc w:val="left"/>
+      <w:pPr>
+        <w:ind w:left="2160" w:hanging="360"/>
+      </w:pPr>
+      <w:rPr>
+        <w:rFonts w:ascii="Wingdings" w:hAnsi="Wingdings" w:hint="default"/>
+      </w:rPr>
+    </w:lvl>
+    <w:lvl w:ilvl="3" w:tplc="08090001" w:tentative="1">
+      <w:start w:val="1"/>
+      <w:numFmt w:val="bullet"/>
+      <w:lvlText w:val=""/>
+      <w:lvlJc w:val="left"/>
+      <w:pPr>
+        <w:ind w:left="2880" w:hanging="360"/>
+      </w:pPr>
+      <w:rPr>
+        <w:rFonts w:ascii="Symbol" w:hAnsi="Symbol" w:hint="default"/>
+      </w:rPr>
+    </w:lvl>
+    <w:lvl w:ilvl="4" w:tplc="08090003" w:tentative="1">
+      <w:start w:val="1"/>
+      <w:numFmt w:val="bullet"/>
+      <w:lvlText w:val="o"/>
+      <w:lvlJc w:val="left"/>
+      <w:pPr>
+        <w:ind w:left="3600" w:hanging="360"/>
+      </w:pPr>
+      <w:rPr>
+        <w:rFonts w:ascii="Courier New" w:hAnsi="Courier New" w:cs="Courier New" w:hint="default"/>
+      </w:rPr>
+    </w:lvl>
+    <w:lvl w:ilvl="5" w:tplc="08090005" w:tentative="1">
+      <w:start w:val="1"/>
+      <w:numFmt w:val="bullet"/>
+      <w:lvlText w:val=""/>
+      <w:lvlJc w:val="left"/>
+      <w:pPr>
+        <w:ind w:left="4320" w:hanging="360"/>
+      </w:pPr>
+      <w:rPr>
+        <w:rFonts w:ascii="Wingdings" w:hAnsi="Wingdings" w:hint="default"/>
+      </w:rPr>
+    </w:lvl>
+    <w:lvl w:ilvl="6" w:tplc="08090001" w:tentative="1">
+      <w:start w:val="1"/>
+      <w:numFmt w:val="bullet"/>
+      <w:lvlText w:val=""/>
+      <w:lvlJc w:val="left"/>
+      <w:pPr>
+        <w:ind w:left="5040" w:hanging="360"/>
+      </w:pPr>
+      <w:rPr>
+        <w:rFonts w:ascii="Symbol" w:hAnsi="Symbol" w:hint="default"/>
+      </w:rPr>
+    </w:lvl>
+    <w:lvl w:ilvl="7" w:tplc="08090003" w:tentative="1">
+      <w:start w:val="1"/>
+      <w:numFmt w:val="bullet"/>
+      <w:lvlText w:val="o"/>
+      <w:lvlJc w:val="left"/>
+      <w:pPr>
+        <w:ind w:left="5760" w:hanging="360"/>
+      </w:pPr>
+      <w:rPr>
+        <w:rFonts w:ascii="Courier New" w:hAnsi="Courier New" w:cs="Courier New" w:hint="default"/>
+      </w:rPr>
+    </w:lvl>
+    <w:lvl w:ilvl="8" w:tplc="08090005" w:tentative="1">
+      <w:start w:val="1"/>
+      <w:numFmt w:val="bullet"/>
+      <w:lvlText w:val=""/>
+      <w:lvlJc w:val="left"/>
+      <w:pPr>
+        <w:ind w:left="6480" w:hanging="360"/>
+      </w:pPr>
+      <w:rPr>
+        <w:rFonts w:ascii="Wingdings" w:hAnsi="Wingdings" w:hint="default"/>
+      </w:rPr>
+    </w:lvl>
+  </w:abstractNum>
+  <w:abstractNum w:abstractNumId="1" w15:restartNumberingAfterBreak="0">
     <w:nsid w:val="56303801"/>
     <w:multiLevelType w:val="hybridMultilevel"/>
     <w:tmpl w:val="8B28E000"/>
@@ -1029,7 +1142,7 @@
       </w:rPr>
     </w:lvl>
   </w:abstractNum>
-  <w:abstractNum w:abstractNumId="1" w15:restartNumberingAfterBreak="0">
+  <w:abstractNum w:abstractNumId="2" w15:restartNumberingAfterBreak="0">
     <w:nsid w:val="5ACD44EB"/>
     <w:multiLevelType w:val="hybridMultilevel"/>
     <w:tmpl w:val="55C4D99A"/>
@@ -1142,7 +1255,7 @@
       </w:rPr>
     </w:lvl>
   </w:abstractNum>
-  <w:abstractNum w:abstractNumId="2" w15:restartNumberingAfterBreak="0">
+  <w:abstractNum w:abstractNumId="3" w15:restartNumberingAfterBreak="0">
     <w:nsid w:val="61210A53"/>
     <w:multiLevelType w:val="hybridMultilevel"/>
     <w:tmpl w:val="AD3C7036"/>
@@ -1255,7 +1368,7 @@
       </w:rPr>
     </w:lvl>
   </w:abstractNum>
-  <w:abstractNum w:abstractNumId="3" w15:restartNumberingAfterBreak="0">
+  <w:abstractNum w:abstractNumId="4" w15:restartNumberingAfterBreak="0">
     <w:nsid w:val="654F50A4"/>
     <w:multiLevelType w:val="hybridMultilevel"/>
     <w:tmpl w:val="CD026162"/>
@@ -1369,16 +1482,19 @@
     </w:lvl>
   </w:abstractNum>
   <w:num w:numId="1" w16cid:durableId="733504900">
-    <w:abstractNumId w:val="0"/>
+    <w:abstractNumId w:val="1"/>
   </w:num>
   <w:num w:numId="2" w16cid:durableId="922646838">
+    <w:abstractNumId w:val="3"/>
+  </w:num>
+  <w:num w:numId="3" w16cid:durableId="71394562">
     <w:abstractNumId w:val="2"/>
   </w:num>
-  <w:num w:numId="3" w16cid:durableId="71394562">
-    <w:abstractNumId w:val="1"/>
+  <w:num w:numId="4" w16cid:durableId="863396529">
+    <w:abstractNumId w:val="4"/>
   </w:num>
-  <w:num w:numId="4" w16cid:durableId="863396529">
-    <w:abstractNumId w:val="3"/>
+  <w:num w:numId="5" w16cid:durableId="1561558822">
+    <w:abstractNumId w:val="0"/>
   </w:num>
 </w:numbering>
 </file>

</xml_diff>

<commit_message>
Updated the offline cache location from /web-app/ to /ri-app/
Signed-off-by: arunpulsar.github.io <80845015+arunpulsar@users.noreply.github.com>
</commit_message>
<xml_diff>
--- a/JOURNAL.docx
+++ b/JOURNAL.docx
@@ -111,7 +111,21 @@
         <w:rPr>
           <w:lang w:val="en-US"/>
         </w:rPr>
-        <w:t>Images ‘pulsarlogo.svg’ and ‘Icon256Reflect_new.png’ has been removed. Replaced with ‘nivuslogo_white1.png’.</w:t>
+        <w:t>Images ‘</w:t>
+      </w:r>
+      <w:proofErr w:type="spellStart"/>
+      <w:r>
+        <w:rPr>
+          <w:lang w:val="en-US"/>
+        </w:rPr>
+        <w:t>pulsarlogo.svg</w:t>
+      </w:r>
+      <w:proofErr w:type="spellEnd"/>
+      <w:r>
+        <w:rPr>
+          <w:lang w:val="en-US"/>
+        </w:rPr>
+        <w:t>’ and ‘Icon256Reflect_new.png’ has been removed. Replaced with ‘nivuslogo_white1.png’.</w:t>
       </w:r>
     </w:p>
     <w:p>
@@ -161,11 +175,19 @@
           <w:lang w:val="en-US"/>
         </w:rPr>
       </w:pPr>
-      <w:r>
-        <w:rPr>
-          <w:lang w:val="en-US"/>
-        </w:rPr>
-        <w:t xml:space="preserve">bleExitPage() and bleExit1Page() window link updated to </w:t>
+      <w:proofErr w:type="spellStart"/>
+      <w:r>
+        <w:rPr>
+          <w:lang w:val="en-US"/>
+        </w:rPr>
+        <w:t>bleExitPage</w:t>
+      </w:r>
+      <w:proofErr w:type="spellEnd"/>
+      <w:r>
+        <w:rPr>
+          <w:lang w:val="en-US"/>
+        </w:rPr>
+        <w:t xml:space="preserve">() and bleExit1Page() window link updated to </w:t>
       </w:r>
       <w:hyperlink r:id="rId5" w:history="1">
         <w:r>
@@ -188,11 +210,47 @@
           <w:lang w:val="en-US"/>
         </w:rPr>
       </w:pPr>
-      <w:r>
-        <w:rPr>
-          <w:lang w:val="en-US"/>
-        </w:rPr>
-        <w:t>Img src updated to nivuslogo_white1.png. Reduced the height to 100px to centralise the image.</w:t>
+      <w:proofErr w:type="spellStart"/>
+      <w:r>
+        <w:rPr>
+          <w:lang w:val="en-US"/>
+        </w:rPr>
+        <w:t>Img</w:t>
+      </w:r>
+      <w:proofErr w:type="spellEnd"/>
+      <w:r>
+        <w:rPr>
+          <w:lang w:val="en-US"/>
+        </w:rPr>
+        <w:t xml:space="preserve"> </w:t>
+      </w:r>
+      <w:proofErr w:type="spellStart"/>
+      <w:r>
+        <w:rPr>
+          <w:lang w:val="en-US"/>
+        </w:rPr>
+        <w:t>src</w:t>
+      </w:r>
+      <w:proofErr w:type="spellEnd"/>
+      <w:r>
+        <w:rPr>
+          <w:lang w:val="en-US"/>
+        </w:rPr>
+        <w:t xml:space="preserve"> updated to nivuslogo_white1.png. Reduced the height to 100px to </w:t>
+      </w:r>
+      <w:proofErr w:type="spellStart"/>
+      <w:r>
+        <w:rPr>
+          <w:lang w:val="en-US"/>
+        </w:rPr>
+        <w:t>centralise</w:t>
+      </w:r>
+      <w:proofErr w:type="spellEnd"/>
+      <w:r>
+        <w:rPr>
+          <w:lang w:val="en-US"/>
+        </w:rPr>
+        <w:t xml:space="preserve"> the image.</w:t>
       </w:r>
     </w:p>
     <w:p>
@@ -222,7 +280,21 @@
         <w:rPr>
           <w:lang w:val="en-US"/>
         </w:rPr>
-        <w:t>to the NIVUS blue (0, 150, 220). Text updated to NIVUS GmbH. Width increased to 120% to centralise the text.</w:t>
+        <w:t xml:space="preserve">to the NIVUS blue (0, 150, 220). Text updated to NIVUS GmbH. Width increased to 120% to </w:t>
+      </w:r>
+      <w:proofErr w:type="spellStart"/>
+      <w:r>
+        <w:rPr>
+          <w:lang w:val="en-US"/>
+        </w:rPr>
+        <w:t>centralise</w:t>
+      </w:r>
+      <w:proofErr w:type="spellEnd"/>
+      <w:r>
+        <w:rPr>
+          <w:lang w:val="en-US"/>
+        </w:rPr>
+        <w:t xml:space="preserve"> the text.</w:t>
       </w:r>
     </w:p>
     <w:p>
@@ -369,7 +441,21 @@
         <w:rPr>
           <w:lang w:val="en-US"/>
         </w:rPr>
-        <w:t>Updated the accordion background colour with NIVUS RGB code.</w:t>
+        <w:t xml:space="preserve">Updated the accordion background </w:t>
+      </w:r>
+      <w:proofErr w:type="spellStart"/>
+      <w:r>
+        <w:rPr>
+          <w:lang w:val="en-US"/>
+        </w:rPr>
+        <w:t>colour</w:t>
+      </w:r>
+      <w:proofErr w:type="spellEnd"/>
+      <w:r>
+        <w:rPr>
+          <w:lang w:val="en-US"/>
+        </w:rPr>
+        <w:t xml:space="preserve"> with NIVUS RGB code.</w:t>
       </w:r>
     </w:p>
     <w:p>
@@ -447,7 +533,21 @@
         <w:rPr>
           <w:lang w:val="en-US"/>
         </w:rPr>
-        <w:t xml:space="preserve"> (en) or </w:t>
+        <w:t xml:space="preserve"> (</w:t>
+      </w:r>
+      <w:proofErr w:type="spellStart"/>
+      <w:r>
+        <w:rPr>
+          <w:lang w:val="en-US"/>
+        </w:rPr>
+        <w:t>en</w:t>
+      </w:r>
+      <w:proofErr w:type="spellEnd"/>
+      <w:r>
+        <w:rPr>
+          <w:lang w:val="en-US"/>
+        </w:rPr>
+        <w:t xml:space="preserve">) or </w:t>
       </w:r>
       <w:r>
         <w:rPr>
@@ -660,19 +760,61 @@
         <w:rPr>
           <w:lang w:val="en-US"/>
         </w:rPr>
-        <w:t>nect check. Issue happens only after page initialisation and END SESSION is pressed (device</w:t>
-      </w:r>
-      <w:r>
-        <w:rPr>
-          <w:lang w:val="en-US"/>
-        </w:rPr>
-        <w:t xml:space="preserve"> (used for device.gatt)</w:t>
-      </w:r>
-      <w:r>
-        <w:rPr>
-          <w:lang w:val="en-US"/>
-        </w:rPr>
-        <w:t xml:space="preserve"> is not initialised yet)</w:t>
+        <w:t xml:space="preserve">nect check. Issue happens only after page </w:t>
+      </w:r>
+      <w:proofErr w:type="spellStart"/>
+      <w:r>
+        <w:rPr>
+          <w:lang w:val="en-US"/>
+        </w:rPr>
+        <w:t>initialisation</w:t>
+      </w:r>
+      <w:proofErr w:type="spellEnd"/>
+      <w:r>
+        <w:rPr>
+          <w:lang w:val="en-US"/>
+        </w:rPr>
+        <w:t xml:space="preserve"> and END SESSION is pressed (device</w:t>
+      </w:r>
+      <w:r>
+        <w:rPr>
+          <w:lang w:val="en-US"/>
+        </w:rPr>
+        <w:t xml:space="preserve"> (used for </w:t>
+      </w:r>
+      <w:proofErr w:type="spellStart"/>
+      <w:r>
+        <w:rPr>
+          <w:lang w:val="en-US"/>
+        </w:rPr>
+        <w:t>device.gatt</w:t>
+      </w:r>
+      <w:proofErr w:type="spellEnd"/>
+      <w:r>
+        <w:rPr>
+          <w:lang w:val="en-US"/>
+        </w:rPr>
+        <w:t>)</w:t>
+      </w:r>
+      <w:r>
+        <w:rPr>
+          <w:lang w:val="en-US"/>
+        </w:rPr>
+        <w:t xml:space="preserve"> is not </w:t>
+      </w:r>
+      <w:proofErr w:type="spellStart"/>
+      <w:r>
+        <w:rPr>
+          <w:lang w:val="en-US"/>
+        </w:rPr>
+        <w:t>initialised</w:t>
+      </w:r>
+      <w:proofErr w:type="spellEnd"/>
+      <w:r>
+        <w:rPr>
+          <w:lang w:val="en-US"/>
+        </w:rPr>
+        <w:t xml:space="preserve"> yet)</w:t>
       </w:r>
       <w:r>
         <w:rPr>
@@ -795,11 +937,19 @@
         <w:lastRenderedPageBreak/>
         <w:t xml:space="preserve">Updated the German translation with the NIVUS provided text. </w:t>
       </w:r>
-      <w:r>
-        <w:rPr>
-          <w:lang w:val="en-US"/>
-        </w:rPr>
-        <w:t>volume_units_label : "VOLUMENEINHEITEN (P605)"</w:t>
+      <w:proofErr w:type="spellStart"/>
+      <w:r>
+        <w:rPr>
+          <w:lang w:val="en-US"/>
+        </w:rPr>
+        <w:t>volume_units_label</w:t>
+      </w:r>
+      <w:proofErr w:type="spellEnd"/>
+      <w:r>
+        <w:rPr>
+          <w:lang w:val="en-US"/>
+        </w:rPr>
+        <w:t xml:space="preserve"> : "VOLUMENEINHEITEN (P605)"</w:t>
       </w:r>
       <w:r>
         <w:rPr>
@@ -807,11 +957,19 @@
         </w:rPr>
         <w:t xml:space="preserve"> was swapped with </w:t>
       </w:r>
-      <w:r>
-        <w:rPr>
-          <w:lang w:val="en-US"/>
-        </w:rPr>
-        <w:t>volume_units_label : "EINHEIT DES VOLUMENS (P605)"</w:t>
+      <w:proofErr w:type="spellStart"/>
+      <w:r>
+        <w:rPr>
+          <w:lang w:val="en-US"/>
+        </w:rPr>
+        <w:t>volume_units_label</w:t>
+      </w:r>
+      <w:proofErr w:type="spellEnd"/>
+      <w:r>
+        <w:rPr>
+          <w:lang w:val="en-US"/>
+        </w:rPr>
+        <w:t xml:space="preserve"> : "EINHEIT DES VOLUMENS (P605)"</w:t>
       </w:r>
       <w:r>
         <w:rPr>
@@ -835,13 +993,35 @@
         <w:rPr>
           <w:lang w:val="en-US"/>
         </w:rPr>
-        <w:t>Orange button colour [</w:t>
-      </w:r>
-      <w:r>
-        <w:rPr>
-          <w:lang w:val="en-US"/>
-        </w:rPr>
-        <w:t>rgb(243, 112, 33)</w:t>
+        <w:t xml:space="preserve">Orange button </w:t>
+      </w:r>
+      <w:proofErr w:type="spellStart"/>
+      <w:r>
+        <w:rPr>
+          <w:lang w:val="en-US"/>
+        </w:rPr>
+        <w:t>colour</w:t>
+      </w:r>
+      <w:proofErr w:type="spellEnd"/>
+      <w:r>
+        <w:rPr>
+          <w:lang w:val="en-US"/>
+        </w:rPr>
+        <w:t xml:space="preserve"> [</w:t>
+      </w:r>
+      <w:proofErr w:type="spellStart"/>
+      <w:r>
+        <w:rPr>
+          <w:lang w:val="en-US"/>
+        </w:rPr>
+        <w:t>rgb</w:t>
+      </w:r>
+      <w:proofErr w:type="spellEnd"/>
+      <w:r>
+        <w:rPr>
+          <w:lang w:val="en-US"/>
+        </w:rPr>
+        <w:t>(243, 112, 33)</w:t>
       </w:r>
       <w:r>
         <w:rPr>
@@ -859,13 +1039,35 @@
         <w:rPr>
           <w:lang w:val="en-US"/>
         </w:rPr>
-        <w:t>] swapped with the same colour as the accordion [</w:t>
-      </w:r>
-      <w:r>
-        <w:rPr>
-          <w:lang w:val="en-US"/>
-        </w:rPr>
-        <w:t>rgb(64,84,124)</w:t>
+        <w:t xml:space="preserve">] swapped with the same </w:t>
+      </w:r>
+      <w:proofErr w:type="spellStart"/>
+      <w:r>
+        <w:rPr>
+          <w:lang w:val="en-US"/>
+        </w:rPr>
+        <w:t>colour</w:t>
+      </w:r>
+      <w:proofErr w:type="spellEnd"/>
+      <w:r>
+        <w:rPr>
+          <w:lang w:val="en-US"/>
+        </w:rPr>
+        <w:t xml:space="preserve"> as the accordion [</w:t>
+      </w:r>
+      <w:proofErr w:type="spellStart"/>
+      <w:r>
+        <w:rPr>
+          <w:lang w:val="en-US"/>
+        </w:rPr>
+        <w:t>rgb</w:t>
+      </w:r>
+      <w:proofErr w:type="spellEnd"/>
+      <w:r>
+        <w:rPr>
+          <w:lang w:val="en-US"/>
+        </w:rPr>
+        <w:t>(64,84,124)</w:t>
       </w:r>
       <w:r>
         <w:rPr>
@@ -902,6 +1104,59 @@
           <w:lang w:val="en-US"/>
         </w:rPr>
         <w:t>Updated the NIVUS webpage link to the German version.</w:t>
+      </w:r>
+    </w:p>
+    <w:p>
+      <w:pPr>
+        <w:rPr>
+          <w:b/>
+          <w:bCs/>
+          <w:sz w:val="24"/>
+          <w:szCs w:val="24"/>
+          <w:lang w:val="en-US"/>
+        </w:rPr>
+      </w:pPr>
+      <w:r>
+        <w:rPr>
+          <w:b/>
+          <w:bCs/>
+          <w:sz w:val="24"/>
+          <w:szCs w:val="24"/>
+          <w:lang w:val="en-US"/>
+        </w:rPr>
+        <w:t>23/03/2023 (AK):</w:t>
+      </w:r>
+    </w:p>
+    <w:p>
+      <w:pPr>
+        <w:pStyle w:val="ListParagraph"/>
+        <w:numPr>
+          <w:ilvl w:val="0"/>
+          <w:numId w:val="6"/>
+        </w:numPr>
+        <w:rPr>
+          <w:lang w:val="en-US"/>
+        </w:rPr>
+      </w:pPr>
+      <w:r>
+        <w:rPr>
+          <w:lang w:val="en-US"/>
+        </w:rPr>
+        <w:t>Updated the offline cache location from /web-app/ to /</w:t>
+      </w:r>
+      <w:proofErr w:type="spellStart"/>
+      <w:r>
+        <w:rPr>
+          <w:lang w:val="en-US"/>
+        </w:rPr>
+        <w:t>ri</w:t>
+      </w:r>
+      <w:proofErr w:type="spellEnd"/>
+      <w:r>
+        <w:rPr>
+          <w:lang w:val="en-US"/>
+        </w:rPr>
+        <w:t>-app/.</w:t>
       </w:r>
     </w:p>
     <w:sectPr>
@@ -1030,6 +1285,119 @@
     </w:lvl>
   </w:abstractNum>
   <w:abstractNum w:abstractNumId="1" w15:restartNumberingAfterBreak="0">
+    <w:nsid w:val="3C49072B"/>
+    <w:multiLevelType w:val="hybridMultilevel"/>
+    <w:tmpl w:val="4B6E3DB4"/>
+    <w:lvl w:ilvl="0" w:tplc="08090009">
+      <w:start w:val="1"/>
+      <w:numFmt w:val="bullet"/>
+      <w:lvlText w:val=""/>
+      <w:lvlJc w:val="left"/>
+      <w:pPr>
+        <w:ind w:left="720" w:hanging="360"/>
+      </w:pPr>
+      <w:rPr>
+        <w:rFonts w:ascii="Wingdings" w:hAnsi="Wingdings" w:hint="default"/>
+      </w:rPr>
+    </w:lvl>
+    <w:lvl w:ilvl="1" w:tplc="08090003" w:tentative="1">
+      <w:start w:val="1"/>
+      <w:numFmt w:val="bullet"/>
+      <w:lvlText w:val="o"/>
+      <w:lvlJc w:val="left"/>
+      <w:pPr>
+        <w:ind w:left="1440" w:hanging="360"/>
+      </w:pPr>
+      <w:rPr>
+        <w:rFonts w:ascii="Courier New" w:hAnsi="Courier New" w:cs="Courier New" w:hint="default"/>
+      </w:rPr>
+    </w:lvl>
+    <w:lvl w:ilvl="2" w:tplc="08090005" w:tentative="1">
+      <w:start w:val="1"/>
+      <w:numFmt w:val="bullet"/>
+      <w:lvlText w:val=""/>
+      <w:lvlJc w:val="left"/>
+      <w:pPr>
+        <w:ind w:left="2160" w:hanging="360"/>
+      </w:pPr>
+      <w:rPr>
+        <w:rFonts w:ascii="Wingdings" w:hAnsi="Wingdings" w:hint="default"/>
+      </w:rPr>
+    </w:lvl>
+    <w:lvl w:ilvl="3" w:tplc="08090001" w:tentative="1">
+      <w:start w:val="1"/>
+      <w:numFmt w:val="bullet"/>
+      <w:lvlText w:val=""/>
+      <w:lvlJc w:val="left"/>
+      <w:pPr>
+        <w:ind w:left="2880" w:hanging="360"/>
+      </w:pPr>
+      <w:rPr>
+        <w:rFonts w:ascii="Symbol" w:hAnsi="Symbol" w:hint="default"/>
+      </w:rPr>
+    </w:lvl>
+    <w:lvl w:ilvl="4" w:tplc="08090003" w:tentative="1">
+      <w:start w:val="1"/>
+      <w:numFmt w:val="bullet"/>
+      <w:lvlText w:val="o"/>
+      <w:lvlJc w:val="left"/>
+      <w:pPr>
+        <w:ind w:left="3600" w:hanging="360"/>
+      </w:pPr>
+      <w:rPr>
+        <w:rFonts w:ascii="Courier New" w:hAnsi="Courier New" w:cs="Courier New" w:hint="default"/>
+      </w:rPr>
+    </w:lvl>
+    <w:lvl w:ilvl="5" w:tplc="08090005" w:tentative="1">
+      <w:start w:val="1"/>
+      <w:numFmt w:val="bullet"/>
+      <w:lvlText w:val=""/>
+      <w:lvlJc w:val="left"/>
+      <w:pPr>
+        <w:ind w:left="4320" w:hanging="360"/>
+      </w:pPr>
+      <w:rPr>
+        <w:rFonts w:ascii="Wingdings" w:hAnsi="Wingdings" w:hint="default"/>
+      </w:rPr>
+    </w:lvl>
+    <w:lvl w:ilvl="6" w:tplc="08090001" w:tentative="1">
+      <w:start w:val="1"/>
+      <w:numFmt w:val="bullet"/>
+      <w:lvlText w:val=""/>
+      <w:lvlJc w:val="left"/>
+      <w:pPr>
+        <w:ind w:left="5040" w:hanging="360"/>
+      </w:pPr>
+      <w:rPr>
+        <w:rFonts w:ascii="Symbol" w:hAnsi="Symbol" w:hint="default"/>
+      </w:rPr>
+    </w:lvl>
+    <w:lvl w:ilvl="7" w:tplc="08090003" w:tentative="1">
+      <w:start w:val="1"/>
+      <w:numFmt w:val="bullet"/>
+      <w:lvlText w:val="o"/>
+      <w:lvlJc w:val="left"/>
+      <w:pPr>
+        <w:ind w:left="5760" w:hanging="360"/>
+      </w:pPr>
+      <w:rPr>
+        <w:rFonts w:ascii="Courier New" w:hAnsi="Courier New" w:cs="Courier New" w:hint="default"/>
+      </w:rPr>
+    </w:lvl>
+    <w:lvl w:ilvl="8" w:tplc="08090005" w:tentative="1">
+      <w:start w:val="1"/>
+      <w:numFmt w:val="bullet"/>
+      <w:lvlText w:val=""/>
+      <w:lvlJc w:val="left"/>
+      <w:pPr>
+        <w:ind w:left="6480" w:hanging="360"/>
+      </w:pPr>
+      <w:rPr>
+        <w:rFonts w:ascii="Wingdings" w:hAnsi="Wingdings" w:hint="default"/>
+      </w:rPr>
+    </w:lvl>
+  </w:abstractNum>
+  <w:abstractNum w:abstractNumId="2" w15:restartNumberingAfterBreak="0">
     <w:nsid w:val="56303801"/>
     <w:multiLevelType w:val="hybridMultilevel"/>
     <w:tmpl w:val="8B28E000"/>
@@ -1142,7 +1510,7 @@
       </w:rPr>
     </w:lvl>
   </w:abstractNum>
-  <w:abstractNum w:abstractNumId="2" w15:restartNumberingAfterBreak="0">
+  <w:abstractNum w:abstractNumId="3" w15:restartNumberingAfterBreak="0">
     <w:nsid w:val="5ACD44EB"/>
     <w:multiLevelType w:val="hybridMultilevel"/>
     <w:tmpl w:val="55C4D99A"/>
@@ -1255,7 +1623,7 @@
       </w:rPr>
     </w:lvl>
   </w:abstractNum>
-  <w:abstractNum w:abstractNumId="3" w15:restartNumberingAfterBreak="0">
+  <w:abstractNum w:abstractNumId="4" w15:restartNumberingAfterBreak="0">
     <w:nsid w:val="61210A53"/>
     <w:multiLevelType w:val="hybridMultilevel"/>
     <w:tmpl w:val="AD3C7036"/>
@@ -1368,7 +1736,7 @@
       </w:rPr>
     </w:lvl>
   </w:abstractNum>
-  <w:abstractNum w:abstractNumId="4" w15:restartNumberingAfterBreak="0">
+  <w:abstractNum w:abstractNumId="5" w15:restartNumberingAfterBreak="0">
     <w:nsid w:val="654F50A4"/>
     <w:multiLevelType w:val="hybridMultilevel"/>
     <w:tmpl w:val="CD026162"/>
@@ -1482,19 +1850,22 @@
     </w:lvl>
   </w:abstractNum>
   <w:num w:numId="1" w16cid:durableId="733504900">
-    <w:abstractNumId w:val="1"/>
+    <w:abstractNumId w:val="2"/>
   </w:num>
   <w:num w:numId="2" w16cid:durableId="922646838">
+    <w:abstractNumId w:val="4"/>
+  </w:num>
+  <w:num w:numId="3" w16cid:durableId="71394562">
     <w:abstractNumId w:val="3"/>
   </w:num>
-  <w:num w:numId="3" w16cid:durableId="71394562">
-    <w:abstractNumId w:val="2"/>
-  </w:num>
   <w:num w:numId="4" w16cid:durableId="863396529">
-    <w:abstractNumId w:val="4"/>
+    <w:abstractNumId w:val="5"/>
   </w:num>
   <w:num w:numId="5" w16cid:durableId="1561558822">
     <w:abstractNumId w:val="0"/>
+  </w:num>
+  <w:num w:numId="6" w16cid:durableId="787089155">
+    <w:abstractNumId w:val="1"/>
   </w:num>
 </w:numbering>
 </file>

</xml_diff>

<commit_message>
v1.0.14: Language selection v2.0 (Single static file (lang.js) instead of dynamic loading(lang.de.js and lang.en.js)) Updated language file from NIVUS. VOLUMENEINHEITEN was split into VOLUMEN EINHEITEN for fitting the string better in the frame. Fix for Failed error message not showing the error type. GREEN button colour swapped to NIVUS BLUE. Page reloads after disconnect (for clearing paired bluetooth info cache and to get the latest device name). New language strings added.
Signed-off-by: arunpulsar.github.io <80845015+arunpulsar@users.noreply.github.com>
</commit_message>
<xml_diff>
--- a/JOURNAL.docx
+++ b/JOURNAL.docx
@@ -111,21 +111,7 @@
         <w:rPr>
           <w:lang w:val="en-US"/>
         </w:rPr>
-        <w:t>Images ‘</w:t>
-      </w:r>
-      <w:proofErr w:type="spellStart"/>
-      <w:r>
-        <w:rPr>
-          <w:lang w:val="en-US"/>
-        </w:rPr>
-        <w:t>pulsarlogo.svg</w:t>
-      </w:r>
-      <w:proofErr w:type="spellEnd"/>
-      <w:r>
-        <w:rPr>
-          <w:lang w:val="en-US"/>
-        </w:rPr>
-        <w:t>’ and ‘Icon256Reflect_new.png’ has been removed. Replaced with ‘nivuslogo_white1.png’.</w:t>
+        <w:t>Images ‘pulsarlogo.svg’ and ‘Icon256Reflect_new.png’ has been removed. Replaced with ‘nivuslogo_white1.png’.</w:t>
       </w:r>
     </w:p>
     <w:p>
@@ -175,19 +161,11 @@
           <w:lang w:val="en-US"/>
         </w:rPr>
       </w:pPr>
-      <w:proofErr w:type="spellStart"/>
-      <w:r>
-        <w:rPr>
-          <w:lang w:val="en-US"/>
-        </w:rPr>
-        <w:t>bleExitPage</w:t>
-      </w:r>
-      <w:proofErr w:type="spellEnd"/>
-      <w:r>
-        <w:rPr>
-          <w:lang w:val="en-US"/>
-        </w:rPr>
-        <w:t xml:space="preserve">() and bleExit1Page() window link updated to </w:t>
+      <w:r>
+        <w:rPr>
+          <w:lang w:val="en-US"/>
+        </w:rPr>
+        <w:t xml:space="preserve">bleExitPage() and bleExit1Page() window link updated to </w:t>
       </w:r>
       <w:hyperlink r:id="rId5" w:history="1">
         <w:r>
@@ -210,47 +188,11 @@
           <w:lang w:val="en-US"/>
         </w:rPr>
       </w:pPr>
-      <w:proofErr w:type="spellStart"/>
-      <w:r>
-        <w:rPr>
-          <w:lang w:val="en-US"/>
-        </w:rPr>
-        <w:t>Img</w:t>
-      </w:r>
-      <w:proofErr w:type="spellEnd"/>
-      <w:r>
-        <w:rPr>
-          <w:lang w:val="en-US"/>
-        </w:rPr>
-        <w:t xml:space="preserve"> </w:t>
-      </w:r>
-      <w:proofErr w:type="spellStart"/>
-      <w:r>
-        <w:rPr>
-          <w:lang w:val="en-US"/>
-        </w:rPr>
-        <w:t>src</w:t>
-      </w:r>
-      <w:proofErr w:type="spellEnd"/>
-      <w:r>
-        <w:rPr>
-          <w:lang w:val="en-US"/>
-        </w:rPr>
-        <w:t xml:space="preserve"> updated to nivuslogo_white1.png. Reduced the height to 100px to </w:t>
-      </w:r>
-      <w:proofErr w:type="spellStart"/>
-      <w:r>
-        <w:rPr>
-          <w:lang w:val="en-US"/>
-        </w:rPr>
-        <w:t>centralise</w:t>
-      </w:r>
-      <w:proofErr w:type="spellEnd"/>
-      <w:r>
-        <w:rPr>
-          <w:lang w:val="en-US"/>
-        </w:rPr>
-        <w:t xml:space="preserve"> the image.</w:t>
+      <w:r>
+        <w:rPr>
+          <w:lang w:val="en-US"/>
+        </w:rPr>
+        <w:t>Img src updated to nivuslogo_white1.png. Reduced the height to 100px to centralise the image.</w:t>
       </w:r>
     </w:p>
     <w:p>
@@ -280,21 +222,7 @@
         <w:rPr>
           <w:lang w:val="en-US"/>
         </w:rPr>
-        <w:t xml:space="preserve">to the NIVUS blue (0, 150, 220). Text updated to NIVUS GmbH. Width increased to 120% to </w:t>
-      </w:r>
-      <w:proofErr w:type="spellStart"/>
-      <w:r>
-        <w:rPr>
-          <w:lang w:val="en-US"/>
-        </w:rPr>
-        <w:t>centralise</w:t>
-      </w:r>
-      <w:proofErr w:type="spellEnd"/>
-      <w:r>
-        <w:rPr>
-          <w:lang w:val="en-US"/>
-        </w:rPr>
-        <w:t xml:space="preserve"> the text.</w:t>
+        <w:t>to the NIVUS blue (0, 150, 220). Text updated to NIVUS GmbH. Width increased to 120% to centralise the text.</w:t>
       </w:r>
     </w:p>
     <w:p>
@@ -441,21 +369,7 @@
         <w:rPr>
           <w:lang w:val="en-US"/>
         </w:rPr>
-        <w:t xml:space="preserve">Updated the accordion background </w:t>
-      </w:r>
-      <w:proofErr w:type="spellStart"/>
-      <w:r>
-        <w:rPr>
-          <w:lang w:val="en-US"/>
-        </w:rPr>
-        <w:t>colour</w:t>
-      </w:r>
-      <w:proofErr w:type="spellEnd"/>
-      <w:r>
-        <w:rPr>
-          <w:lang w:val="en-US"/>
-        </w:rPr>
-        <w:t xml:space="preserve"> with NIVUS RGB code.</w:t>
+        <w:t>Updated the accordion background colour with NIVUS RGB code.</w:t>
       </w:r>
     </w:p>
     <w:p>
@@ -533,21 +447,7 @@
         <w:rPr>
           <w:lang w:val="en-US"/>
         </w:rPr>
-        <w:t xml:space="preserve"> (</w:t>
-      </w:r>
-      <w:proofErr w:type="spellStart"/>
-      <w:r>
-        <w:rPr>
-          <w:lang w:val="en-US"/>
-        </w:rPr>
-        <w:t>en</w:t>
-      </w:r>
-      <w:proofErr w:type="spellEnd"/>
-      <w:r>
-        <w:rPr>
-          <w:lang w:val="en-US"/>
-        </w:rPr>
-        <w:t xml:space="preserve">) or </w:t>
+        <w:t xml:space="preserve"> (en) or </w:t>
       </w:r>
       <w:r>
         <w:rPr>
@@ -760,61 +660,19 @@
         <w:rPr>
           <w:lang w:val="en-US"/>
         </w:rPr>
-        <w:t xml:space="preserve">nect check. Issue happens only after page </w:t>
-      </w:r>
-      <w:proofErr w:type="spellStart"/>
-      <w:r>
-        <w:rPr>
-          <w:lang w:val="en-US"/>
-        </w:rPr>
-        <w:t>initialisation</w:t>
-      </w:r>
-      <w:proofErr w:type="spellEnd"/>
-      <w:r>
-        <w:rPr>
-          <w:lang w:val="en-US"/>
-        </w:rPr>
-        <w:t xml:space="preserve"> and END SESSION is pressed (device</w:t>
-      </w:r>
-      <w:r>
-        <w:rPr>
-          <w:lang w:val="en-US"/>
-        </w:rPr>
-        <w:t xml:space="preserve"> (used for </w:t>
-      </w:r>
-      <w:proofErr w:type="spellStart"/>
-      <w:r>
-        <w:rPr>
-          <w:lang w:val="en-US"/>
-        </w:rPr>
-        <w:t>device.gatt</w:t>
-      </w:r>
-      <w:proofErr w:type="spellEnd"/>
-      <w:r>
-        <w:rPr>
-          <w:lang w:val="en-US"/>
-        </w:rPr>
-        <w:t>)</w:t>
-      </w:r>
-      <w:r>
-        <w:rPr>
-          <w:lang w:val="en-US"/>
-        </w:rPr>
-        <w:t xml:space="preserve"> is not </w:t>
-      </w:r>
-      <w:proofErr w:type="spellStart"/>
-      <w:r>
-        <w:rPr>
-          <w:lang w:val="en-US"/>
-        </w:rPr>
-        <w:t>initialised</w:t>
-      </w:r>
-      <w:proofErr w:type="spellEnd"/>
-      <w:r>
-        <w:rPr>
-          <w:lang w:val="en-US"/>
-        </w:rPr>
-        <w:t xml:space="preserve"> yet)</w:t>
+        <w:t>nect check. Issue happens only after page initialisation and END SESSION is pressed (device</w:t>
+      </w:r>
+      <w:r>
+        <w:rPr>
+          <w:lang w:val="en-US"/>
+        </w:rPr>
+        <w:t xml:space="preserve"> (used for device.gatt)</w:t>
+      </w:r>
+      <w:r>
+        <w:rPr>
+          <w:lang w:val="en-US"/>
+        </w:rPr>
+        <w:t xml:space="preserve"> is not initialised yet)</w:t>
       </w:r>
       <w:r>
         <w:rPr>
@@ -937,19 +795,11 @@
         <w:lastRenderedPageBreak/>
         <w:t xml:space="preserve">Updated the German translation with the NIVUS provided text. </w:t>
       </w:r>
-      <w:proofErr w:type="spellStart"/>
-      <w:r>
-        <w:rPr>
-          <w:lang w:val="en-US"/>
-        </w:rPr>
-        <w:t>volume_units_label</w:t>
-      </w:r>
-      <w:proofErr w:type="spellEnd"/>
-      <w:r>
-        <w:rPr>
-          <w:lang w:val="en-US"/>
-        </w:rPr>
-        <w:t xml:space="preserve"> : "VOLUMENEINHEITEN (P605)"</w:t>
+      <w:r>
+        <w:rPr>
+          <w:lang w:val="en-US"/>
+        </w:rPr>
+        <w:t>volume_units_label : "VOLUMENEINHEITEN (P605)"</w:t>
       </w:r>
       <w:r>
         <w:rPr>
@@ -957,19 +807,11 @@
         </w:rPr>
         <w:t xml:space="preserve"> was swapped with </w:t>
       </w:r>
-      <w:proofErr w:type="spellStart"/>
-      <w:r>
-        <w:rPr>
-          <w:lang w:val="en-US"/>
-        </w:rPr>
-        <w:t>volume_units_label</w:t>
-      </w:r>
-      <w:proofErr w:type="spellEnd"/>
-      <w:r>
-        <w:rPr>
-          <w:lang w:val="en-US"/>
-        </w:rPr>
-        <w:t xml:space="preserve"> : "EINHEIT DES VOLUMENS (P605)"</w:t>
+      <w:r>
+        <w:rPr>
+          <w:lang w:val="en-US"/>
+        </w:rPr>
+        <w:t>volume_units_label : "EINHEIT DES VOLUMENS (P605)"</w:t>
       </w:r>
       <w:r>
         <w:rPr>
@@ -993,35 +835,13 @@
         <w:rPr>
           <w:lang w:val="en-US"/>
         </w:rPr>
-        <w:t xml:space="preserve">Orange button </w:t>
-      </w:r>
-      <w:proofErr w:type="spellStart"/>
-      <w:r>
-        <w:rPr>
-          <w:lang w:val="en-US"/>
-        </w:rPr>
-        <w:t>colour</w:t>
-      </w:r>
-      <w:proofErr w:type="spellEnd"/>
-      <w:r>
-        <w:rPr>
-          <w:lang w:val="en-US"/>
-        </w:rPr>
-        <w:t xml:space="preserve"> [</w:t>
-      </w:r>
-      <w:proofErr w:type="spellStart"/>
-      <w:r>
-        <w:rPr>
-          <w:lang w:val="en-US"/>
-        </w:rPr>
-        <w:t>rgb</w:t>
-      </w:r>
-      <w:proofErr w:type="spellEnd"/>
-      <w:r>
-        <w:rPr>
-          <w:lang w:val="en-US"/>
-        </w:rPr>
-        <w:t>(243, 112, 33)</w:t>
+        <w:t>Orange button colour [</w:t>
+      </w:r>
+      <w:r>
+        <w:rPr>
+          <w:lang w:val="en-US"/>
+        </w:rPr>
+        <w:t>rgb(243, 112, 33)</w:t>
       </w:r>
       <w:r>
         <w:rPr>
@@ -1039,35 +859,13 @@
         <w:rPr>
           <w:lang w:val="en-US"/>
         </w:rPr>
-        <w:t xml:space="preserve">] swapped with the same </w:t>
-      </w:r>
-      <w:proofErr w:type="spellStart"/>
-      <w:r>
-        <w:rPr>
-          <w:lang w:val="en-US"/>
-        </w:rPr>
-        <w:t>colour</w:t>
-      </w:r>
-      <w:proofErr w:type="spellEnd"/>
-      <w:r>
-        <w:rPr>
-          <w:lang w:val="en-US"/>
-        </w:rPr>
-        <w:t xml:space="preserve"> as the accordion [</w:t>
-      </w:r>
-      <w:proofErr w:type="spellStart"/>
-      <w:r>
-        <w:rPr>
-          <w:lang w:val="en-US"/>
-        </w:rPr>
-        <w:t>rgb</w:t>
-      </w:r>
-      <w:proofErr w:type="spellEnd"/>
-      <w:r>
-        <w:rPr>
-          <w:lang w:val="en-US"/>
-        </w:rPr>
-        <w:t>(64,84,124)</w:t>
+        <w:t>] swapped with the same colour as the accordion [</w:t>
+      </w:r>
+      <w:r>
+        <w:rPr>
+          <w:lang w:val="en-US"/>
+        </w:rPr>
+        <w:t>rgb(64,84,124)</w:t>
       </w:r>
       <w:r>
         <w:rPr>
@@ -1142,21 +940,294 @@
         <w:rPr>
           <w:lang w:val="en-US"/>
         </w:rPr>
-        <w:t>Updated the offline cache location from /web-app/ to /</w:t>
-      </w:r>
-      <w:proofErr w:type="spellStart"/>
-      <w:r>
-        <w:rPr>
-          <w:lang w:val="en-US"/>
-        </w:rPr>
-        <w:t>ri</w:t>
-      </w:r>
-      <w:proofErr w:type="spellEnd"/>
-      <w:r>
-        <w:rPr>
-          <w:lang w:val="en-US"/>
-        </w:rPr>
-        <w:t>-app/.</w:t>
+        <w:t>Updated the offline cache location from /web-app/ to /ri-app/.</w:t>
+      </w:r>
+    </w:p>
+    <w:p>
+      <w:pPr>
+        <w:rPr>
+          <w:b/>
+          <w:bCs/>
+          <w:sz w:val="24"/>
+          <w:szCs w:val="24"/>
+          <w:lang w:val="en-US"/>
+        </w:rPr>
+      </w:pPr>
+      <w:r>
+        <w:rPr>
+          <w:b/>
+          <w:bCs/>
+          <w:sz w:val="24"/>
+          <w:szCs w:val="24"/>
+          <w:lang w:val="en-US"/>
+        </w:rPr>
+        <w:t>1</w:t>
+      </w:r>
+      <w:r>
+        <w:rPr>
+          <w:b/>
+          <w:bCs/>
+          <w:sz w:val="24"/>
+          <w:szCs w:val="24"/>
+          <w:lang w:val="en-US"/>
+        </w:rPr>
+        <w:t>4</w:t>
+      </w:r>
+      <w:r>
+        <w:rPr>
+          <w:b/>
+          <w:bCs/>
+          <w:sz w:val="24"/>
+          <w:szCs w:val="24"/>
+          <w:lang w:val="en-US"/>
+        </w:rPr>
+        <w:t>/04/2023 (AK):</w:t>
+      </w:r>
+    </w:p>
+    <w:p>
+      <w:pPr>
+        <w:pStyle w:val="ListParagraph"/>
+        <w:numPr>
+          <w:ilvl w:val="0"/>
+          <w:numId w:val="6"/>
+        </w:numPr>
+        <w:rPr>
+          <w:lang w:val="en-US"/>
+        </w:rPr>
+      </w:pPr>
+      <w:r>
+        <w:rPr>
+          <w:lang w:val="en-US"/>
+        </w:rPr>
+        <w:t xml:space="preserve">Bug fix for the intermittent language switch. </w:t>
+      </w:r>
+      <w:r>
+        <w:rPr>
+          <w:lang w:val="en-US"/>
+        </w:rPr>
+        <w:t>Dynamic loading of files requires a minimum of a couple of ms to properly work. Switched from dynamic loading (lang.en.js, lang.de.js) to a static one (i.e., single file with language selection using array mapping – lang.js)</w:t>
+      </w:r>
+      <w:r>
+        <w:rPr>
+          <w:lang w:val="en-US"/>
+        </w:rPr>
+        <w:t>.</w:t>
+      </w:r>
+    </w:p>
+    <w:p>
+      <w:pPr>
+        <w:pStyle w:val="ListParagraph"/>
+        <w:numPr>
+          <w:ilvl w:val="0"/>
+          <w:numId w:val="6"/>
+        </w:numPr>
+        <w:rPr>
+          <w:lang w:val="en-US"/>
+        </w:rPr>
+      </w:pPr>
+      <w:r>
+        <w:rPr>
+          <w:lang w:val="en-US"/>
+        </w:rPr>
+        <w:t>Updated language file from NIVUS. Updated lang.js (</w:t>
+      </w:r>
+      <w:r>
+        <w:rPr>
+          <w:lang w:val="en-US"/>
+        </w:rPr>
+        <w:t>VOLUMENEINHEITEN</w:t>
+      </w:r>
+      <w:r>
+        <w:rPr>
+          <w:lang w:val="en-US"/>
+        </w:rPr>
+        <w:t xml:space="preserve"> was split into </w:t>
+      </w:r>
+      <w:r>
+        <w:rPr>
+          <w:lang w:val="en-US"/>
+        </w:rPr>
+        <w:t>VOLUMEN EINHEITEN</w:t>
+      </w:r>
+      <w:r>
+        <w:rPr>
+          <w:lang w:val="en-US"/>
+        </w:rPr>
+        <w:t xml:space="preserve"> for fitting the string better in the frame)</w:t>
+      </w:r>
+    </w:p>
+    <w:p>
+      <w:pPr>
+        <w:pStyle w:val="ListParagraph"/>
+        <w:numPr>
+          <w:ilvl w:val="0"/>
+          <w:numId w:val="6"/>
+        </w:numPr>
+        <w:rPr>
+          <w:lang w:val="en-US"/>
+        </w:rPr>
+      </w:pPr>
+      <w:r>
+        <w:rPr>
+          <w:lang w:val="en-US"/>
+        </w:rPr>
+        <w:t>Fix for Failed error message not showing the error type.</w:t>
+      </w:r>
+    </w:p>
+    <w:p>
+      <w:pPr>
+        <w:pStyle w:val="ListParagraph"/>
+        <w:numPr>
+          <w:ilvl w:val="0"/>
+          <w:numId w:val="6"/>
+        </w:numPr>
+        <w:rPr>
+          <w:lang w:val="en-US"/>
+        </w:rPr>
+      </w:pPr>
+      <w:r>
+        <w:rPr>
+          <w:lang w:val="en-US"/>
+        </w:rPr>
+        <w:t>Changed PULSAR GREEN button colour to NIVUS BLUE (when connected).</w:t>
+      </w:r>
+    </w:p>
+    <w:p>
+      <w:pPr>
+        <w:pStyle w:val="ListParagraph"/>
+        <w:numPr>
+          <w:ilvl w:val="0"/>
+          <w:numId w:val="6"/>
+        </w:numPr>
+        <w:rPr>
+          <w:lang w:val="en-US"/>
+        </w:rPr>
+      </w:pPr>
+      <w:r>
+        <w:rPr>
+          <w:lang w:val="en-US"/>
+        </w:rPr>
+        <w:t>Added auto page reload on disconnect (either via END SESSION or device reboot).</w:t>
+      </w:r>
+    </w:p>
+    <w:p>
+      <w:pPr>
+        <w:pStyle w:val="ListParagraph"/>
+        <w:rPr>
+          <w:lang w:val="en-US"/>
+        </w:rPr>
+      </w:pPr>
+      <w:r>
+        <w:rPr>
+          <w:lang w:val="en-US"/>
+        </w:rPr>
+        <w:t xml:space="preserve">NOTE: Found that an experimental functionality </w:t>
+      </w:r>
+      <w:r>
+        <w:rPr>
+          <w:lang w:val="en-US"/>
+        </w:rPr>
+        <w:t>(</w:t>
+      </w:r>
+      <w:r>
+        <w:rPr>
+          <w:lang w:val="en-US"/>
+        </w:rPr>
+        <w:t>device.forget()</w:t>
+      </w:r>
+      <w:r>
+        <w:rPr>
+          <w:lang w:val="en-US"/>
+        </w:rPr>
+        <w:t xml:space="preserve">) </w:t>
+      </w:r>
+      <w:r>
+        <w:rPr>
+          <w:lang w:val="en-US"/>
+        </w:rPr>
+        <w:t xml:space="preserve">that is currently available in Chrome 101 works fine. However, it requires user intervention in enabling chrome flag </w:t>
+      </w:r>
+      <w:r>
+        <w:rPr>
+          <w:i/>
+          <w:iCs/>
+          <w:lang w:val="en-US"/>
+        </w:rPr>
+        <w:t>chrome://flags/#enable-web-bluetooth-new-permissions-backend</w:t>
+      </w:r>
+      <w:r>
+        <w:rPr>
+          <w:i/>
+          <w:iCs/>
+          <w:lang w:val="en-US"/>
+        </w:rPr>
+        <w:t xml:space="preserve">. </w:t>
+      </w:r>
+      <w:r>
+        <w:rPr>
+          <w:lang w:val="en-US"/>
+        </w:rPr>
+        <w:t>This functionality would be ideal and should be used in the future once this flag is auto enabled as it does not require the page to reload.</w:t>
+      </w:r>
+    </w:p>
+    <w:p>
+      <w:pPr>
+        <w:pStyle w:val="ListParagraph"/>
+        <w:numPr>
+          <w:ilvl w:val="0"/>
+          <w:numId w:val="6"/>
+        </w:numPr>
+        <w:rPr>
+          <w:lang w:val="en-US"/>
+        </w:rPr>
+      </w:pPr>
+      <w:r>
+        <w:rPr>
+          <w:lang w:val="en-US"/>
+        </w:rPr>
+        <w:t>Added language string for “Enter Password”. Also, corrected the wrong strings for “</w:t>
+      </w:r>
+      <w:r>
+        <w:rPr>
+          <w:lang w:val="en-US"/>
+        </w:rPr>
+        <w:t>Setting new Bluetooth range. Please wait...</w:t>
+      </w:r>
+      <w:r>
+        <w:rPr>
+          <w:lang w:val="en-US"/>
+        </w:rPr>
+        <w:t>” and “</w:t>
+      </w:r>
+      <w:r>
+        <w:rPr>
+          <w:lang w:val="en-US"/>
+        </w:rPr>
+        <w:t>Setting new Bluetooth device name. Please wait...</w:t>
+      </w:r>
+      <w:r>
+        <w:rPr>
+          <w:lang w:val="en-US"/>
+        </w:rPr>
+        <w:t>” with new strings (was missed during the first version of language porting).</w:t>
+      </w:r>
+    </w:p>
+    <w:p>
+      <w:pPr>
+        <w:pStyle w:val="ListParagraph"/>
+        <w:numPr>
+          <w:ilvl w:val="0"/>
+          <w:numId w:val="6"/>
+        </w:numPr>
+        <w:rPr>
+          <w:lang w:val="en-US"/>
+        </w:rPr>
+      </w:pPr>
+      <w:r>
+        <w:rPr>
+          <w:lang w:val="en-US"/>
+        </w:rPr>
+        <w:t>Version updated to 1.0.14</w:t>
       </w:r>
     </w:p>
     <w:sectPr>
@@ -1287,7 +1358,7 @@
   <w:abstractNum w:abstractNumId="1" w15:restartNumberingAfterBreak="0">
     <w:nsid w:val="3C49072B"/>
     <w:multiLevelType w:val="hybridMultilevel"/>
-    <w:tmpl w:val="4B6E3DB4"/>
+    <w:tmpl w:val="5B3CA404"/>
     <w:lvl w:ilvl="0" w:tplc="08090009">
       <w:start w:val="1"/>
       <w:numFmt w:val="bullet"/>

</xml_diff>

<commit_message>
Version updated to 1.1.0
Signed-off-by: arunpulsar.github.io <80845015+arunpulsar@users.noreply.github.com>
</commit_message>
<xml_diff>
--- a/JOURNAL.docx
+++ b/JOURNAL.docx
@@ -1228,6 +1228,24 @@
           <w:lang w:val="en-US"/>
         </w:rPr>
         <w:t>Version updated to 1.0.14</w:t>
+      </w:r>
+    </w:p>
+    <w:p>
+      <w:pPr>
+        <w:pStyle w:val="ListParagraph"/>
+        <w:numPr>
+          <w:ilvl w:val="0"/>
+          <w:numId w:val="6"/>
+        </w:numPr>
+        <w:rPr>
+          <w:lang w:val="en-US"/>
+        </w:rPr>
+      </w:pPr>
+      <w:r>
+        <w:rPr>
+          <w:lang w:val="en-US"/>
+        </w:rPr>
+        <w:t>Version updated to 1.1.0</w:t>
       </w:r>
     </w:p>
     <w:sectPr>

</xml_diff>

<commit_message>
Updated sw.js with lang.js (Removed lang.de.js and lang.en.js)
Signed-off-by: arunpulsar.github.io <80845015+arunpulsar@users.noreply.github.com>
</commit_message>
<xml_diff>
--- a/JOURNAL.docx
+++ b/JOURNAL.docx
@@ -1210,6 +1210,24 @@
           <w:lang w:val="en-US"/>
         </w:rPr>
         <w:t>” with new strings (was missed during the first version of language porting).</w:t>
+      </w:r>
+    </w:p>
+    <w:p>
+      <w:pPr>
+        <w:pStyle w:val="ListParagraph"/>
+        <w:numPr>
+          <w:ilvl w:val="0"/>
+          <w:numId w:val="6"/>
+        </w:numPr>
+        <w:rPr>
+          <w:lang w:val="en-US"/>
+        </w:rPr>
+      </w:pPr>
+      <w:r>
+        <w:rPr>
+          <w:lang w:val="en-US"/>
+        </w:rPr>
+        <w:t>Updated sw.js with lang.js (Removed lang.en.js and lang.de.js)</w:t>
       </w:r>
     </w:p>
     <w:p>

</xml_diff>

<commit_message>
v1.2.0: Language file updated as per NIVUS
Signed-off-by: arunpulsar.github.io <80845015+arunpulsar@users.noreply.github.com>
</commit_message>
<xml_diff>
--- a/JOURNAL.docx
+++ b/JOURNAL.docx
@@ -111,35 +111,7 @@
         <w:rPr>
           <w:lang w:val="en-US"/>
         </w:rPr>
-        <w:t>Images ‘</w:t>
-      </w:r>
-      <w:proofErr w:type="spellStart"/>
-      <w:r>
-        <w:rPr>
-          <w:lang w:val="en-US"/>
-        </w:rPr>
-        <w:t>pulsarlogo.svg</w:t>
-      </w:r>
-      <w:proofErr w:type="spellEnd"/>
-      <w:r>
-        <w:rPr>
-          <w:lang w:val="en-US"/>
-        </w:rPr>
-        <w:t xml:space="preserve">’ and ‘Icon256Reflect_new.png’ </w:t>
-      </w:r>
-      <w:proofErr w:type="gramStart"/>
-      <w:r>
-        <w:rPr>
-          <w:lang w:val="en-US"/>
-        </w:rPr>
-        <w:t>has</w:t>
-      </w:r>
-      <w:proofErr w:type="gramEnd"/>
-      <w:r>
-        <w:rPr>
-          <w:lang w:val="en-US"/>
-        </w:rPr>
-        <w:t xml:space="preserve"> been removed. Replaced with ‘nivuslogo_white1.png’.</w:t>
+        <w:t>Images ‘pulsarlogo.svg’ and ‘Icon256Reflect_new.png’ has been removed. Replaced with ‘nivuslogo_white1.png’.</w:t>
       </w:r>
     </w:p>
     <w:p>
@@ -189,27 +161,11 @@
           <w:lang w:val="en-US"/>
         </w:rPr>
       </w:pPr>
-      <w:proofErr w:type="spellStart"/>
-      <w:proofErr w:type="gramStart"/>
-      <w:r>
-        <w:rPr>
-          <w:lang w:val="en-US"/>
-        </w:rPr>
-        <w:t>bleExitPage</w:t>
-      </w:r>
-      <w:proofErr w:type="spellEnd"/>
-      <w:r>
-        <w:rPr>
-          <w:lang w:val="en-US"/>
-        </w:rPr>
-        <w:t>(</w:t>
-      </w:r>
-      <w:proofErr w:type="gramEnd"/>
-      <w:r>
-        <w:rPr>
-          <w:lang w:val="en-US"/>
-        </w:rPr>
-        <w:t xml:space="preserve">) and bleExit1Page() window link updated to </w:t>
+      <w:r>
+        <w:rPr>
+          <w:lang w:val="en-US"/>
+        </w:rPr>
+        <w:t xml:space="preserve">bleExitPage() and bleExit1Page() window link updated to </w:t>
       </w:r>
       <w:hyperlink r:id="rId5" w:history="1">
         <w:r>
@@ -232,47 +188,11 @@
           <w:lang w:val="en-US"/>
         </w:rPr>
       </w:pPr>
-      <w:proofErr w:type="spellStart"/>
-      <w:r>
-        <w:rPr>
-          <w:lang w:val="en-US"/>
-        </w:rPr>
-        <w:t>Img</w:t>
-      </w:r>
-      <w:proofErr w:type="spellEnd"/>
-      <w:r>
-        <w:rPr>
-          <w:lang w:val="en-US"/>
-        </w:rPr>
-        <w:t xml:space="preserve"> </w:t>
-      </w:r>
-      <w:proofErr w:type="spellStart"/>
-      <w:r>
-        <w:rPr>
-          <w:lang w:val="en-US"/>
-        </w:rPr>
-        <w:t>src</w:t>
-      </w:r>
-      <w:proofErr w:type="spellEnd"/>
-      <w:r>
-        <w:rPr>
-          <w:lang w:val="en-US"/>
-        </w:rPr>
-        <w:t xml:space="preserve"> updated to nivuslogo_white1.png. Reduced the height to 100px to </w:t>
-      </w:r>
-      <w:proofErr w:type="spellStart"/>
-      <w:r>
-        <w:rPr>
-          <w:lang w:val="en-US"/>
-        </w:rPr>
-        <w:t>centralise</w:t>
-      </w:r>
-      <w:proofErr w:type="spellEnd"/>
-      <w:r>
-        <w:rPr>
-          <w:lang w:val="en-US"/>
-        </w:rPr>
-        <w:t xml:space="preserve"> the image.</w:t>
+      <w:r>
+        <w:rPr>
+          <w:lang w:val="en-US"/>
+        </w:rPr>
+        <w:t>Img src updated to nivuslogo_white1.png. Reduced the height to 100px to centralise the image.</w:t>
       </w:r>
     </w:p>
     <w:p>
@@ -302,21 +222,7 @@
         <w:rPr>
           <w:lang w:val="en-US"/>
         </w:rPr>
-        <w:t xml:space="preserve">to the NIVUS blue (0, 150, 220). Text updated to NIVUS GmbH. Width increased to 120% to </w:t>
-      </w:r>
-      <w:proofErr w:type="spellStart"/>
-      <w:r>
-        <w:rPr>
-          <w:lang w:val="en-US"/>
-        </w:rPr>
-        <w:t>centralise</w:t>
-      </w:r>
-      <w:proofErr w:type="spellEnd"/>
-      <w:r>
-        <w:rPr>
-          <w:lang w:val="en-US"/>
-        </w:rPr>
-        <w:t xml:space="preserve"> the text.</w:t>
+        <w:t>to the NIVUS blue (0, 150, 220). Text updated to NIVUS GmbH. Width increased to 120% to centralise the text.</w:t>
       </w:r>
     </w:p>
     <w:p>
@@ -403,21 +309,7 @@
         <w:rPr>
           <w:lang w:val="en-US"/>
         </w:rPr>
-        <w:t xml:space="preserve">, password masking, disabled password </w:t>
-      </w:r>
-      <w:proofErr w:type="gramStart"/>
-      <w:r>
-        <w:rPr>
-          <w:lang w:val="en-US"/>
-        </w:rPr>
-        <w:t>autocomplete</w:t>
-      </w:r>
-      <w:proofErr w:type="gramEnd"/>
-      <w:r>
-        <w:rPr>
-          <w:lang w:val="en-US"/>
-        </w:rPr>
-        <w:t>, password reconfirm (using impromptu library), dropdown list value rather than index and disabled P241 = 3 and 6</w:t>
+        <w:t>, password masking, disabled password autocomplete, password reconfirm (using impromptu library), dropdown list value rather than index and disabled P241 = 3 and 6</w:t>
       </w:r>
       <w:r>
         <w:rPr>
@@ -477,21 +369,7 @@
         <w:rPr>
           <w:lang w:val="en-US"/>
         </w:rPr>
-        <w:t xml:space="preserve">Updated the accordion background </w:t>
-      </w:r>
-      <w:proofErr w:type="spellStart"/>
-      <w:r>
-        <w:rPr>
-          <w:lang w:val="en-US"/>
-        </w:rPr>
-        <w:t>colour</w:t>
-      </w:r>
-      <w:proofErr w:type="spellEnd"/>
-      <w:r>
-        <w:rPr>
-          <w:lang w:val="en-US"/>
-        </w:rPr>
-        <w:t xml:space="preserve"> with NIVUS RGB code.</w:t>
+        <w:t>Updated the accordion background colour with NIVUS RGB code.</w:t>
       </w:r>
     </w:p>
     <w:p>
@@ -569,21 +447,7 @@
         <w:rPr>
           <w:lang w:val="en-US"/>
         </w:rPr>
-        <w:t xml:space="preserve"> (</w:t>
-      </w:r>
-      <w:proofErr w:type="spellStart"/>
-      <w:r>
-        <w:rPr>
-          <w:lang w:val="en-US"/>
-        </w:rPr>
-        <w:t>en</w:t>
-      </w:r>
-      <w:proofErr w:type="spellEnd"/>
-      <w:r>
-        <w:rPr>
-          <w:lang w:val="en-US"/>
-        </w:rPr>
-        <w:t xml:space="preserve">) or </w:t>
+        <w:t xml:space="preserve"> (en) or </w:t>
       </w:r>
       <w:r>
         <w:rPr>
@@ -700,21 +564,7 @@
         <w:rPr>
           <w:lang w:val="en-US"/>
         </w:rPr>
-        <w:t xml:space="preserve">Based </w:t>
-      </w:r>
-      <w:proofErr w:type="gramStart"/>
-      <w:r>
-        <w:rPr>
-          <w:lang w:val="en-US"/>
-        </w:rPr>
-        <w:t>off</w:t>
-      </w:r>
-      <w:proofErr w:type="gramEnd"/>
-      <w:r>
-        <w:rPr>
-          <w:lang w:val="en-US"/>
-        </w:rPr>
-        <w:t xml:space="preserve"> v1.0.12 (</w:t>
+        <w:t>Based off v1.0.12 (</w:t>
       </w:r>
       <w:r>
         <w:rPr>
@@ -810,77 +660,19 @@
         <w:rPr>
           <w:lang w:val="en-US"/>
         </w:rPr>
-        <w:t xml:space="preserve">nect check. </w:t>
-      </w:r>
-      <w:proofErr w:type="gramStart"/>
-      <w:r>
-        <w:rPr>
-          <w:lang w:val="en-US"/>
-        </w:rPr>
-        <w:t>Issue</w:t>
-      </w:r>
-      <w:proofErr w:type="gramEnd"/>
-      <w:r>
-        <w:rPr>
-          <w:lang w:val="en-US"/>
-        </w:rPr>
-        <w:t xml:space="preserve"> happens only after page </w:t>
-      </w:r>
-      <w:proofErr w:type="spellStart"/>
-      <w:r>
-        <w:rPr>
-          <w:lang w:val="en-US"/>
-        </w:rPr>
-        <w:t>initialisation</w:t>
-      </w:r>
-      <w:proofErr w:type="spellEnd"/>
-      <w:r>
-        <w:rPr>
-          <w:lang w:val="en-US"/>
-        </w:rPr>
-        <w:t xml:space="preserve"> and END SESSION is pressed (device</w:t>
-      </w:r>
-      <w:r>
-        <w:rPr>
-          <w:lang w:val="en-US"/>
-        </w:rPr>
-        <w:t xml:space="preserve"> (used for </w:t>
-      </w:r>
-      <w:proofErr w:type="spellStart"/>
-      <w:proofErr w:type="gramStart"/>
-      <w:r>
-        <w:rPr>
-          <w:lang w:val="en-US"/>
-        </w:rPr>
-        <w:t>device.gatt</w:t>
-      </w:r>
-      <w:proofErr w:type="spellEnd"/>
-      <w:proofErr w:type="gramEnd"/>
-      <w:r>
-        <w:rPr>
-          <w:lang w:val="en-US"/>
-        </w:rPr>
-        <w:t>)</w:t>
-      </w:r>
-      <w:r>
-        <w:rPr>
-          <w:lang w:val="en-US"/>
-        </w:rPr>
-        <w:t xml:space="preserve"> is not </w:t>
-      </w:r>
-      <w:proofErr w:type="spellStart"/>
-      <w:r>
-        <w:rPr>
-          <w:lang w:val="en-US"/>
-        </w:rPr>
-        <w:t>initialised</w:t>
-      </w:r>
-      <w:proofErr w:type="spellEnd"/>
-      <w:r>
-        <w:rPr>
-          <w:lang w:val="en-US"/>
-        </w:rPr>
-        <w:t xml:space="preserve"> yet)</w:t>
+        <w:t>nect check. Issue happens only after page initialisation and END SESSION is pressed (device</w:t>
+      </w:r>
+      <w:r>
+        <w:rPr>
+          <w:lang w:val="en-US"/>
+        </w:rPr>
+        <w:t xml:space="preserve"> (used for device.gatt)</w:t>
+      </w:r>
+      <w:r>
+        <w:rPr>
+          <w:lang w:val="en-US"/>
+        </w:rPr>
+        <w:t xml:space="preserve"> is not initialised yet)</w:t>
       </w:r>
       <w:r>
         <w:rPr>
@@ -1003,33 +795,11 @@
         <w:lastRenderedPageBreak/>
         <w:t xml:space="preserve">Updated the German translation with the NIVUS provided text. </w:t>
       </w:r>
-      <w:proofErr w:type="spellStart"/>
-      <w:r>
-        <w:rPr>
-          <w:lang w:val="en-US"/>
-        </w:rPr>
-        <w:t>volume_units_</w:t>
-      </w:r>
-      <w:proofErr w:type="gramStart"/>
-      <w:r>
-        <w:rPr>
-          <w:lang w:val="en-US"/>
-        </w:rPr>
-        <w:t>label</w:t>
-      </w:r>
-      <w:proofErr w:type="spellEnd"/>
-      <w:r>
-        <w:rPr>
-          <w:lang w:val="en-US"/>
-        </w:rPr>
-        <w:t xml:space="preserve"> :</w:t>
-      </w:r>
-      <w:proofErr w:type="gramEnd"/>
-      <w:r>
-        <w:rPr>
-          <w:lang w:val="en-US"/>
-        </w:rPr>
-        <w:t xml:space="preserve"> "VOLUMENEINHEITEN (P605)"</w:t>
+      <w:r>
+        <w:rPr>
+          <w:lang w:val="en-US"/>
+        </w:rPr>
+        <w:t>volume_units_label : "VOLUMENEINHEITEN (P605)"</w:t>
       </w:r>
       <w:r>
         <w:rPr>
@@ -1037,19 +807,11 @@
         </w:rPr>
         <w:t xml:space="preserve"> was swapped with </w:t>
       </w:r>
-      <w:proofErr w:type="spellStart"/>
-      <w:r>
-        <w:rPr>
-          <w:lang w:val="en-US"/>
-        </w:rPr>
-        <w:t>volume_units_label</w:t>
-      </w:r>
-      <w:proofErr w:type="spellEnd"/>
-      <w:r>
-        <w:rPr>
-          <w:lang w:val="en-US"/>
-        </w:rPr>
-        <w:t xml:space="preserve"> : "EINHEIT DES VOLUMENS (P605)"</w:t>
+      <w:r>
+        <w:rPr>
+          <w:lang w:val="en-US"/>
+        </w:rPr>
+        <w:t>volume_units_label : "EINHEIT DES VOLUMENS (P605)"</w:t>
       </w:r>
       <w:r>
         <w:rPr>
@@ -1073,43 +835,13 @@
         <w:rPr>
           <w:lang w:val="en-US"/>
         </w:rPr>
-        <w:t xml:space="preserve">Orange button </w:t>
-      </w:r>
-      <w:proofErr w:type="spellStart"/>
-      <w:r>
-        <w:rPr>
-          <w:lang w:val="en-US"/>
-        </w:rPr>
-        <w:t>colour</w:t>
-      </w:r>
-      <w:proofErr w:type="spellEnd"/>
-      <w:r>
-        <w:rPr>
-          <w:lang w:val="en-US"/>
-        </w:rPr>
-        <w:t xml:space="preserve"> [</w:t>
-      </w:r>
-      <w:proofErr w:type="spellStart"/>
-      <w:proofErr w:type="gramStart"/>
-      <w:r>
-        <w:rPr>
-          <w:lang w:val="en-US"/>
-        </w:rPr>
-        <w:t>rgb</w:t>
-      </w:r>
-      <w:proofErr w:type="spellEnd"/>
-      <w:r>
-        <w:rPr>
-          <w:lang w:val="en-US"/>
-        </w:rPr>
-        <w:t>(</w:t>
-      </w:r>
-      <w:proofErr w:type="gramEnd"/>
-      <w:r>
-        <w:rPr>
-          <w:lang w:val="en-US"/>
-        </w:rPr>
-        <w:t>243, 112, 33)</w:t>
+        <w:t>Orange button colour [</w:t>
+      </w:r>
+      <w:r>
+        <w:rPr>
+          <w:lang w:val="en-US"/>
+        </w:rPr>
+        <w:t>rgb(243, 112, 33)</w:t>
       </w:r>
       <w:r>
         <w:rPr>
@@ -1127,35 +859,13 @@
         <w:rPr>
           <w:lang w:val="en-US"/>
         </w:rPr>
-        <w:t xml:space="preserve">] swapped with the same </w:t>
-      </w:r>
-      <w:proofErr w:type="spellStart"/>
-      <w:r>
-        <w:rPr>
-          <w:lang w:val="en-US"/>
-        </w:rPr>
-        <w:t>colour</w:t>
-      </w:r>
-      <w:proofErr w:type="spellEnd"/>
-      <w:r>
-        <w:rPr>
-          <w:lang w:val="en-US"/>
-        </w:rPr>
-        <w:t xml:space="preserve"> as the accordion [</w:t>
-      </w:r>
-      <w:proofErr w:type="spellStart"/>
-      <w:r>
-        <w:rPr>
-          <w:lang w:val="en-US"/>
-        </w:rPr>
-        <w:t>rgb</w:t>
-      </w:r>
-      <w:proofErr w:type="spellEnd"/>
-      <w:r>
-        <w:rPr>
-          <w:lang w:val="en-US"/>
-        </w:rPr>
-        <w:t>(64,84,124)</w:t>
+        <w:t>] swapped with the same colour as the accordion [</w:t>
+      </w:r>
+      <w:r>
+        <w:rPr>
+          <w:lang w:val="en-US"/>
+        </w:rPr>
+        <w:t>rgb(64,84,124)</w:t>
       </w:r>
       <w:r>
         <w:rPr>
@@ -1230,21 +940,7 @@
         <w:rPr>
           <w:lang w:val="en-US"/>
         </w:rPr>
-        <w:t>Updated the offline cache location from /web-app/ to /</w:t>
-      </w:r>
-      <w:proofErr w:type="spellStart"/>
-      <w:r>
-        <w:rPr>
-          <w:lang w:val="en-US"/>
-        </w:rPr>
-        <w:t>ri</w:t>
-      </w:r>
-      <w:proofErr w:type="spellEnd"/>
-      <w:r>
-        <w:rPr>
-          <w:lang w:val="en-US"/>
-        </w:rPr>
-        <w:t>-app/.</w:t>
+        <w:t>Updated the offline cache location from /web-app/ to /ri-app/.</w:t>
       </w:r>
     </w:p>
     <w:p>
@@ -1309,21 +1005,7 @@
         <w:rPr>
           <w:lang w:val="en-US"/>
         </w:rPr>
-        <w:t xml:space="preserve">Dynamic loading of files requires a minimum of a couple of </w:t>
-      </w:r>
-      <w:proofErr w:type="spellStart"/>
-      <w:r>
-        <w:rPr>
-          <w:lang w:val="en-US"/>
-        </w:rPr>
-        <w:t>ms</w:t>
-      </w:r>
-      <w:proofErr w:type="spellEnd"/>
-      <w:r>
-        <w:rPr>
-          <w:lang w:val="en-US"/>
-        </w:rPr>
-        <w:t xml:space="preserve"> to properly work. Switched from dynamic loading (lang.en.js, lang.de.js) to a static one (i.e., single file with language selection using array mapping – lang.js)</w:t>
+        <w:t>Dynamic loading of files requires a minimum of a couple of ms to properly work. Switched from dynamic loading (lang.en.js, lang.de.js) to a static one (i.e., single file with language selection using array mapping – lang.js)</w:t>
       </w:r>
       <w:r>
         <w:rPr>
@@ -1425,35 +1107,7 @@
         <w:rPr>
           <w:lang w:val="en-US"/>
         </w:rPr>
-        <w:t xml:space="preserve">Changed </w:t>
-      </w:r>
-      <w:proofErr w:type="gramStart"/>
-      <w:r>
-        <w:rPr>
-          <w:lang w:val="en-US"/>
-        </w:rPr>
-        <w:t>PULSAR</w:t>
-      </w:r>
-      <w:proofErr w:type="gramEnd"/>
-      <w:r>
-        <w:rPr>
-          <w:lang w:val="en-US"/>
-        </w:rPr>
-        <w:t xml:space="preserve"> GREEN button </w:t>
-      </w:r>
-      <w:proofErr w:type="spellStart"/>
-      <w:r>
-        <w:rPr>
-          <w:lang w:val="en-US"/>
-        </w:rPr>
-        <w:t>colour</w:t>
-      </w:r>
-      <w:proofErr w:type="spellEnd"/>
-      <w:r>
-        <w:rPr>
-          <w:lang w:val="en-US"/>
-        </w:rPr>
-        <w:t xml:space="preserve"> to NIVUS BLUE (when connected).</w:t>
+        <w:t>Changed PULSAR GREEN button colour to NIVUS BLUE (when connected).</w:t>
       </w:r>
     </w:p>
     <w:p>
@@ -1493,21 +1147,11 @@
         </w:rPr>
         <w:t>(</w:t>
       </w:r>
-      <w:proofErr w:type="spellStart"/>
-      <w:proofErr w:type="gramStart"/>
-      <w:r>
-        <w:rPr>
-          <w:lang w:val="en-US"/>
-        </w:rPr>
-        <w:t>device.forget</w:t>
-      </w:r>
-      <w:proofErr w:type="spellEnd"/>
-      <w:proofErr w:type="gramEnd"/>
-      <w:r>
-        <w:rPr>
-          <w:lang w:val="en-US"/>
-        </w:rPr>
-        <w:t>()</w:t>
+      <w:r>
+        <w:rPr>
+          <w:lang w:val="en-US"/>
+        </w:rPr>
+        <w:t>device.forget()</w:t>
       </w:r>
       <w:r>
         <w:rPr>
@@ -1638,6 +1282,93 @@
           <w:lang w:val="en-US"/>
         </w:rPr>
         <w:t>Version updated to 1.1.0</w:t>
+      </w:r>
+    </w:p>
+    <w:p>
+      <w:pPr>
+        <w:rPr>
+          <w:b/>
+          <w:bCs/>
+          <w:sz w:val="24"/>
+          <w:szCs w:val="24"/>
+          <w:lang w:val="en-US"/>
+        </w:rPr>
+      </w:pPr>
+      <w:r>
+        <w:rPr>
+          <w:b/>
+          <w:bCs/>
+          <w:sz w:val="24"/>
+          <w:szCs w:val="24"/>
+          <w:lang w:val="en-US"/>
+        </w:rPr>
+        <w:t>17/04/2023 (AK):</w:t>
+      </w:r>
+    </w:p>
+    <w:p>
+      <w:pPr>
+        <w:pStyle w:val="ListParagraph"/>
+        <w:numPr>
+          <w:ilvl w:val="0"/>
+          <w:numId w:val="7"/>
+        </w:numPr>
+        <w:rPr>
+          <w:lang w:val="en-US"/>
+        </w:rPr>
+      </w:pPr>
+      <w:r>
+        <w:rPr>
+          <w:lang w:val="en-US"/>
+        </w:rPr>
+        <w:t xml:space="preserve">Language file updated as per NIVUS’ feedback. </w:t>
+      </w:r>
+      <w:r>
+        <w:rPr>
+          <w:lang w:val="en-US"/>
+        </w:rPr>
+        <w:t>“Neues” to “Neue” (without the s)</w:t>
+      </w:r>
+      <w:r>
+        <w:rPr>
+          <w:lang w:val="en-US"/>
+        </w:rPr>
+        <w:t xml:space="preserve">, </w:t>
+      </w:r>
+      <w:r>
+        <w:rPr>
+          <w:lang w:val="en-US"/>
+        </w:rPr>
+        <w:t>“RANGE” to “Reichweite”</w:t>
+      </w:r>
+      <w:r>
+        <w:rPr>
+          <w:lang w:val="en-US"/>
+        </w:rPr>
+        <w:t xml:space="preserve"> and “SOLID” to “</w:t>
+      </w:r>
+      <w:r>
+        <w:t>FESTSTOFF</w:t>
+      </w:r>
+      <w:r>
+        <w:t>”</w:t>
+      </w:r>
+    </w:p>
+    <w:p>
+      <w:pPr>
+        <w:pStyle w:val="ListParagraph"/>
+        <w:numPr>
+          <w:ilvl w:val="0"/>
+          <w:numId w:val="7"/>
+        </w:numPr>
+        <w:rPr>
+          <w:lang w:val="en-US"/>
+        </w:rPr>
+      </w:pPr>
+      <w:r>
+        <w:rPr>
+          <w:lang w:val="en-US"/>
+        </w:rPr>
+        <w:t>Version updated to 1.2.0</w:t>
       </w:r>
     </w:p>
     <w:sectPr>
@@ -1653,6 +1384,119 @@
 <file path=word/numbering.xml><?xml version="1.0" encoding="utf-8"?>
 <w:numbering xmlns:wpc="http://schemas.microsoft.com/office/word/2010/wordprocessingCanvas" xmlns:cx="http://schemas.microsoft.com/office/drawing/2014/chartex" xmlns:cx1="http://schemas.microsoft.com/office/drawing/2015/9/8/chartex" xmlns:cx2="http://schemas.microsoft.com/office/drawing/2015/10/21/chartex" xmlns:cx3="http://schemas.microsoft.com/office/drawing/2016/5/9/chartex" xmlns:cx4="http://schemas.microsoft.com/office/drawing/2016/5/10/chartex" xmlns:cx5="http://schemas.microsoft.com/office/drawing/2016/5/11/chartex" xmlns:cx6="http://schemas.microsoft.com/office/drawing/2016/5/12/chartex" xmlns:cx7="http://schemas.microsoft.com/office/drawing/2016/5/13/chartex" xmlns:cx8="http://schemas.microsoft.com/office/drawing/2016/5/14/chartex" xmlns:mc="http://schemas.openxmlformats.org/markup-compatibility/2006" xmlns:aink="http://schemas.microsoft.com/office/drawing/2016/ink" xmlns:am3d="http://schemas.microsoft.com/office/drawing/2017/model3d" xmlns:o="urn:schemas-microsoft-com:office:office" xmlns:oel="http://schemas.microsoft.com/office/2019/extlst" xmlns:r="http://schemas.openxmlformats.org/officeDocument/2006/relationships" xmlns:m="http://schemas.openxmlformats.org/officeDocument/2006/math" xmlns:v="urn:schemas-microsoft-com:vml" xmlns:wp14="http://schemas.microsoft.com/office/word/2010/wordprocessingDrawing" xmlns:wp="http://schemas.openxmlformats.org/drawingml/2006/wordprocessingDrawing" xmlns:w10="urn:schemas-microsoft-com:office:word" xmlns:w="http://schemas.openxmlformats.org/wordprocessingml/2006/main" xmlns:w14="http://schemas.microsoft.com/office/word/2010/wordml" xmlns:w15="http://schemas.microsoft.com/office/word/2012/wordml" xmlns:w16cex="http://schemas.microsoft.com/office/word/2018/wordml/cex" xmlns:w16cid="http://schemas.microsoft.com/office/word/2016/wordml/cid" xmlns:w16="http://schemas.microsoft.com/office/word/2018/wordml" xmlns:w16sdtdh="http://schemas.microsoft.com/office/word/2020/wordml/sdtdatahash" xmlns:w16se="http://schemas.microsoft.com/office/word/2015/wordml/symex" xmlns:wpg="http://schemas.microsoft.com/office/word/2010/wordprocessingGroup" xmlns:wpi="http://schemas.microsoft.com/office/word/2010/wordprocessingInk" xmlns:wne="http://schemas.microsoft.com/office/word/2006/wordml" xmlns:wps="http://schemas.microsoft.com/office/word/2010/wordprocessingShape" mc:Ignorable="w14 w15 w16se w16cid w16 w16cex w16sdtdh wp14">
   <w:abstractNum w:abstractNumId="0" w15:restartNumberingAfterBreak="0">
+    <w:nsid w:val="0D2E4927"/>
+    <w:multiLevelType w:val="hybridMultilevel"/>
+    <w:tmpl w:val="67AA8698"/>
+    <w:lvl w:ilvl="0" w:tplc="08090009">
+      <w:start w:val="1"/>
+      <w:numFmt w:val="bullet"/>
+      <w:lvlText w:val=""/>
+      <w:lvlJc w:val="left"/>
+      <w:pPr>
+        <w:ind w:left="720" w:hanging="360"/>
+      </w:pPr>
+      <w:rPr>
+        <w:rFonts w:ascii="Wingdings" w:hAnsi="Wingdings" w:hint="default"/>
+      </w:rPr>
+    </w:lvl>
+    <w:lvl w:ilvl="1" w:tplc="08090003" w:tentative="1">
+      <w:start w:val="1"/>
+      <w:numFmt w:val="bullet"/>
+      <w:lvlText w:val="o"/>
+      <w:lvlJc w:val="left"/>
+      <w:pPr>
+        <w:ind w:left="1440" w:hanging="360"/>
+      </w:pPr>
+      <w:rPr>
+        <w:rFonts w:ascii="Courier New" w:hAnsi="Courier New" w:cs="Courier New" w:hint="default"/>
+      </w:rPr>
+    </w:lvl>
+    <w:lvl w:ilvl="2" w:tplc="08090005" w:tentative="1">
+      <w:start w:val="1"/>
+      <w:numFmt w:val="bullet"/>
+      <w:lvlText w:val=""/>
+      <w:lvlJc w:val="left"/>
+      <w:pPr>
+        <w:ind w:left="2160" w:hanging="360"/>
+      </w:pPr>
+      <w:rPr>
+        <w:rFonts w:ascii="Wingdings" w:hAnsi="Wingdings" w:hint="default"/>
+      </w:rPr>
+    </w:lvl>
+    <w:lvl w:ilvl="3" w:tplc="08090001" w:tentative="1">
+      <w:start w:val="1"/>
+      <w:numFmt w:val="bullet"/>
+      <w:lvlText w:val=""/>
+      <w:lvlJc w:val="left"/>
+      <w:pPr>
+        <w:ind w:left="2880" w:hanging="360"/>
+      </w:pPr>
+      <w:rPr>
+        <w:rFonts w:ascii="Symbol" w:hAnsi="Symbol" w:hint="default"/>
+      </w:rPr>
+    </w:lvl>
+    <w:lvl w:ilvl="4" w:tplc="08090003" w:tentative="1">
+      <w:start w:val="1"/>
+      <w:numFmt w:val="bullet"/>
+      <w:lvlText w:val="o"/>
+      <w:lvlJc w:val="left"/>
+      <w:pPr>
+        <w:ind w:left="3600" w:hanging="360"/>
+      </w:pPr>
+      <w:rPr>
+        <w:rFonts w:ascii="Courier New" w:hAnsi="Courier New" w:cs="Courier New" w:hint="default"/>
+      </w:rPr>
+    </w:lvl>
+    <w:lvl w:ilvl="5" w:tplc="08090005" w:tentative="1">
+      <w:start w:val="1"/>
+      <w:numFmt w:val="bullet"/>
+      <w:lvlText w:val=""/>
+      <w:lvlJc w:val="left"/>
+      <w:pPr>
+        <w:ind w:left="4320" w:hanging="360"/>
+      </w:pPr>
+      <w:rPr>
+        <w:rFonts w:ascii="Wingdings" w:hAnsi="Wingdings" w:hint="default"/>
+      </w:rPr>
+    </w:lvl>
+    <w:lvl w:ilvl="6" w:tplc="08090001" w:tentative="1">
+      <w:start w:val="1"/>
+      <w:numFmt w:val="bullet"/>
+      <w:lvlText w:val=""/>
+      <w:lvlJc w:val="left"/>
+      <w:pPr>
+        <w:ind w:left="5040" w:hanging="360"/>
+      </w:pPr>
+      <w:rPr>
+        <w:rFonts w:ascii="Symbol" w:hAnsi="Symbol" w:hint="default"/>
+      </w:rPr>
+    </w:lvl>
+    <w:lvl w:ilvl="7" w:tplc="08090003" w:tentative="1">
+      <w:start w:val="1"/>
+      <w:numFmt w:val="bullet"/>
+      <w:lvlText w:val="o"/>
+      <w:lvlJc w:val="left"/>
+      <w:pPr>
+        <w:ind w:left="5760" w:hanging="360"/>
+      </w:pPr>
+      <w:rPr>
+        <w:rFonts w:ascii="Courier New" w:hAnsi="Courier New" w:cs="Courier New" w:hint="default"/>
+      </w:rPr>
+    </w:lvl>
+    <w:lvl w:ilvl="8" w:tplc="08090005" w:tentative="1">
+      <w:start w:val="1"/>
+      <w:numFmt w:val="bullet"/>
+      <w:lvlText w:val=""/>
+      <w:lvlJc w:val="left"/>
+      <w:pPr>
+        <w:ind w:left="6480" w:hanging="360"/>
+      </w:pPr>
+      <w:rPr>
+        <w:rFonts w:ascii="Wingdings" w:hAnsi="Wingdings" w:hint="default"/>
+      </w:rPr>
+    </w:lvl>
+  </w:abstractNum>
+  <w:abstractNum w:abstractNumId="1" w15:restartNumberingAfterBreak="0">
     <w:nsid w:val="20E9534E"/>
     <w:multiLevelType w:val="hybridMultilevel"/>
     <w:tmpl w:val="625E380C"/>
@@ -1765,7 +1609,7 @@
       </w:rPr>
     </w:lvl>
   </w:abstractNum>
-  <w:abstractNum w:abstractNumId="1" w15:restartNumberingAfterBreak="0">
+  <w:abstractNum w:abstractNumId="2" w15:restartNumberingAfterBreak="0">
     <w:nsid w:val="3C49072B"/>
     <w:multiLevelType w:val="hybridMultilevel"/>
     <w:tmpl w:val="5B3CA404"/>
@@ -1878,7 +1722,7 @@
       </w:rPr>
     </w:lvl>
   </w:abstractNum>
-  <w:abstractNum w:abstractNumId="2" w15:restartNumberingAfterBreak="0">
+  <w:abstractNum w:abstractNumId="3" w15:restartNumberingAfterBreak="0">
     <w:nsid w:val="56303801"/>
     <w:multiLevelType w:val="hybridMultilevel"/>
     <w:tmpl w:val="8B28E000"/>
@@ -1991,7 +1835,7 @@
       </w:rPr>
     </w:lvl>
   </w:abstractNum>
-  <w:abstractNum w:abstractNumId="3" w15:restartNumberingAfterBreak="0">
+  <w:abstractNum w:abstractNumId="4" w15:restartNumberingAfterBreak="0">
     <w:nsid w:val="5ACD44EB"/>
     <w:multiLevelType w:val="hybridMultilevel"/>
     <w:tmpl w:val="55C4D99A"/>
@@ -2104,7 +1948,7 @@
       </w:rPr>
     </w:lvl>
   </w:abstractNum>
-  <w:abstractNum w:abstractNumId="4" w15:restartNumberingAfterBreak="0">
+  <w:abstractNum w:abstractNumId="5" w15:restartNumberingAfterBreak="0">
     <w:nsid w:val="61210A53"/>
     <w:multiLevelType w:val="hybridMultilevel"/>
     <w:tmpl w:val="AD3C7036"/>
@@ -2217,7 +2061,7 @@
       </w:rPr>
     </w:lvl>
   </w:abstractNum>
-  <w:abstractNum w:abstractNumId="5" w15:restartNumberingAfterBreak="0">
+  <w:abstractNum w:abstractNumId="6" w15:restartNumberingAfterBreak="0">
     <w:nsid w:val="654F50A4"/>
     <w:multiLevelType w:val="hybridMultilevel"/>
     <w:tmpl w:val="CD026162"/>
@@ -2331,22 +2175,25 @@
     </w:lvl>
   </w:abstractNum>
   <w:num w:numId="1" w16cid:durableId="733504900">
+    <w:abstractNumId w:val="3"/>
+  </w:num>
+  <w:num w:numId="2" w16cid:durableId="922646838">
+    <w:abstractNumId w:val="5"/>
+  </w:num>
+  <w:num w:numId="3" w16cid:durableId="71394562">
+    <w:abstractNumId w:val="4"/>
+  </w:num>
+  <w:num w:numId="4" w16cid:durableId="863396529">
+    <w:abstractNumId w:val="6"/>
+  </w:num>
+  <w:num w:numId="5" w16cid:durableId="1561558822">
+    <w:abstractNumId w:val="1"/>
+  </w:num>
+  <w:num w:numId="6" w16cid:durableId="787089155">
     <w:abstractNumId w:val="2"/>
   </w:num>
-  <w:num w:numId="2" w16cid:durableId="922646838">
-    <w:abstractNumId w:val="4"/>
-  </w:num>
-  <w:num w:numId="3" w16cid:durableId="71394562">
-    <w:abstractNumId w:val="3"/>
-  </w:num>
-  <w:num w:numId="4" w16cid:durableId="863396529">
-    <w:abstractNumId w:val="5"/>
-  </w:num>
-  <w:num w:numId="5" w16cid:durableId="1561558822">
+  <w:num w:numId="7" w16cid:durableId="429357811">
     <w:abstractNumId w:val="0"/>
-  </w:num>
-  <w:num w:numId="6" w16cid:durableId="787089155">
-    <w:abstractNumId w:val="1"/>
   </w:num>
 </w:numbering>
 </file>

</xml_diff>

<commit_message>
v1.3.0: Language file updated as per NIVUS
Signed-off-by: arunpulsar.github.io <80845015+arunpulsar@users.noreply.github.com>
</commit_message>
<xml_diff>
--- a/JOURNAL.docx
+++ b/JOURNAL.docx
@@ -111,7 +111,35 @@
         <w:rPr>
           <w:lang w:val="en-US"/>
         </w:rPr>
-        <w:t>Images ‘pulsarlogo.svg’ and ‘Icon256Reflect_new.png’ has been removed. Replaced with ‘nivuslogo_white1.png’.</w:t>
+        <w:t>Images ‘</w:t>
+      </w:r>
+      <w:proofErr w:type="spellStart"/>
+      <w:r>
+        <w:rPr>
+          <w:lang w:val="en-US"/>
+        </w:rPr>
+        <w:t>pulsarlogo.svg</w:t>
+      </w:r>
+      <w:proofErr w:type="spellEnd"/>
+      <w:r>
+        <w:rPr>
+          <w:lang w:val="en-US"/>
+        </w:rPr>
+        <w:t xml:space="preserve">’ and ‘Icon256Reflect_new.png’ </w:t>
+      </w:r>
+      <w:proofErr w:type="gramStart"/>
+      <w:r>
+        <w:rPr>
+          <w:lang w:val="en-US"/>
+        </w:rPr>
+        <w:t>has</w:t>
+      </w:r>
+      <w:proofErr w:type="gramEnd"/>
+      <w:r>
+        <w:rPr>
+          <w:lang w:val="en-US"/>
+        </w:rPr>
+        <w:t xml:space="preserve"> been removed. Replaced with ‘nivuslogo_white1.png’.</w:t>
       </w:r>
     </w:p>
     <w:p>
@@ -161,11 +189,27 @@
           <w:lang w:val="en-US"/>
         </w:rPr>
       </w:pPr>
-      <w:r>
-        <w:rPr>
-          <w:lang w:val="en-US"/>
-        </w:rPr>
-        <w:t xml:space="preserve">bleExitPage() and bleExit1Page() window link updated to </w:t>
+      <w:proofErr w:type="spellStart"/>
+      <w:proofErr w:type="gramStart"/>
+      <w:r>
+        <w:rPr>
+          <w:lang w:val="en-US"/>
+        </w:rPr>
+        <w:t>bleExitPage</w:t>
+      </w:r>
+      <w:proofErr w:type="spellEnd"/>
+      <w:r>
+        <w:rPr>
+          <w:lang w:val="en-US"/>
+        </w:rPr>
+        <w:t>(</w:t>
+      </w:r>
+      <w:proofErr w:type="gramEnd"/>
+      <w:r>
+        <w:rPr>
+          <w:lang w:val="en-US"/>
+        </w:rPr>
+        <w:t xml:space="preserve">) and bleExit1Page() window link updated to </w:t>
       </w:r>
       <w:hyperlink r:id="rId5" w:history="1">
         <w:r>
@@ -188,11 +232,47 @@
           <w:lang w:val="en-US"/>
         </w:rPr>
       </w:pPr>
-      <w:r>
-        <w:rPr>
-          <w:lang w:val="en-US"/>
-        </w:rPr>
-        <w:t>Img src updated to nivuslogo_white1.png. Reduced the height to 100px to centralise the image.</w:t>
+      <w:proofErr w:type="spellStart"/>
+      <w:r>
+        <w:rPr>
+          <w:lang w:val="en-US"/>
+        </w:rPr>
+        <w:t>Img</w:t>
+      </w:r>
+      <w:proofErr w:type="spellEnd"/>
+      <w:r>
+        <w:rPr>
+          <w:lang w:val="en-US"/>
+        </w:rPr>
+        <w:t xml:space="preserve"> </w:t>
+      </w:r>
+      <w:proofErr w:type="spellStart"/>
+      <w:r>
+        <w:rPr>
+          <w:lang w:val="en-US"/>
+        </w:rPr>
+        <w:t>src</w:t>
+      </w:r>
+      <w:proofErr w:type="spellEnd"/>
+      <w:r>
+        <w:rPr>
+          <w:lang w:val="en-US"/>
+        </w:rPr>
+        <w:t xml:space="preserve"> updated to nivuslogo_white1.png. Reduced the height to 100px to </w:t>
+      </w:r>
+      <w:proofErr w:type="spellStart"/>
+      <w:r>
+        <w:rPr>
+          <w:lang w:val="en-US"/>
+        </w:rPr>
+        <w:t>centralise</w:t>
+      </w:r>
+      <w:proofErr w:type="spellEnd"/>
+      <w:r>
+        <w:rPr>
+          <w:lang w:val="en-US"/>
+        </w:rPr>
+        <w:t xml:space="preserve"> the image.</w:t>
       </w:r>
     </w:p>
     <w:p>
@@ -222,7 +302,21 @@
         <w:rPr>
           <w:lang w:val="en-US"/>
         </w:rPr>
-        <w:t>to the NIVUS blue (0, 150, 220). Text updated to NIVUS GmbH. Width increased to 120% to centralise the text.</w:t>
+        <w:t xml:space="preserve">to the NIVUS blue (0, 150, 220). Text updated to NIVUS GmbH. Width increased to 120% to </w:t>
+      </w:r>
+      <w:proofErr w:type="spellStart"/>
+      <w:r>
+        <w:rPr>
+          <w:lang w:val="en-US"/>
+        </w:rPr>
+        <w:t>centralise</w:t>
+      </w:r>
+      <w:proofErr w:type="spellEnd"/>
+      <w:r>
+        <w:rPr>
+          <w:lang w:val="en-US"/>
+        </w:rPr>
+        <w:t xml:space="preserve"> the text.</w:t>
       </w:r>
     </w:p>
     <w:p>
@@ -369,7 +463,21 @@
         <w:rPr>
           <w:lang w:val="en-US"/>
         </w:rPr>
-        <w:t>Updated the accordion background colour with NIVUS RGB code.</w:t>
+        <w:t xml:space="preserve">Updated the accordion background </w:t>
+      </w:r>
+      <w:proofErr w:type="spellStart"/>
+      <w:r>
+        <w:rPr>
+          <w:lang w:val="en-US"/>
+        </w:rPr>
+        <w:t>colour</w:t>
+      </w:r>
+      <w:proofErr w:type="spellEnd"/>
+      <w:r>
+        <w:rPr>
+          <w:lang w:val="en-US"/>
+        </w:rPr>
+        <w:t xml:space="preserve"> with NIVUS RGB code.</w:t>
       </w:r>
     </w:p>
     <w:p>
@@ -447,7 +555,21 @@
         <w:rPr>
           <w:lang w:val="en-US"/>
         </w:rPr>
-        <w:t xml:space="preserve"> (en) or </w:t>
+        <w:t xml:space="preserve"> (</w:t>
+      </w:r>
+      <w:proofErr w:type="spellStart"/>
+      <w:r>
+        <w:rPr>
+          <w:lang w:val="en-US"/>
+        </w:rPr>
+        <w:t>en</w:t>
+      </w:r>
+      <w:proofErr w:type="spellEnd"/>
+      <w:r>
+        <w:rPr>
+          <w:lang w:val="en-US"/>
+        </w:rPr>
+        <w:t xml:space="preserve">) or </w:t>
       </w:r>
       <w:r>
         <w:rPr>
@@ -564,7 +686,21 @@
         <w:rPr>
           <w:lang w:val="en-US"/>
         </w:rPr>
-        <w:t>Based off v1.0.12 (</w:t>
+        <w:t xml:space="preserve">Based </w:t>
+      </w:r>
+      <w:proofErr w:type="gramStart"/>
+      <w:r>
+        <w:rPr>
+          <w:lang w:val="en-US"/>
+        </w:rPr>
+        <w:t>off</w:t>
+      </w:r>
+      <w:proofErr w:type="gramEnd"/>
+      <w:r>
+        <w:rPr>
+          <w:lang w:val="en-US"/>
+        </w:rPr>
+        <w:t xml:space="preserve"> v1.0.12 (</w:t>
       </w:r>
       <w:r>
         <w:rPr>
@@ -660,19 +796,77 @@
         <w:rPr>
           <w:lang w:val="en-US"/>
         </w:rPr>
-        <w:t>nect check. Issue happens only after page initialisation and END SESSION is pressed (device</w:t>
-      </w:r>
-      <w:r>
-        <w:rPr>
-          <w:lang w:val="en-US"/>
-        </w:rPr>
-        <w:t xml:space="preserve"> (used for device.gatt)</w:t>
-      </w:r>
-      <w:r>
-        <w:rPr>
-          <w:lang w:val="en-US"/>
-        </w:rPr>
-        <w:t xml:space="preserve"> is not initialised yet)</w:t>
+        <w:t xml:space="preserve">nect check. </w:t>
+      </w:r>
+      <w:proofErr w:type="gramStart"/>
+      <w:r>
+        <w:rPr>
+          <w:lang w:val="en-US"/>
+        </w:rPr>
+        <w:t>Issue</w:t>
+      </w:r>
+      <w:proofErr w:type="gramEnd"/>
+      <w:r>
+        <w:rPr>
+          <w:lang w:val="en-US"/>
+        </w:rPr>
+        <w:t xml:space="preserve"> happens only after page </w:t>
+      </w:r>
+      <w:proofErr w:type="spellStart"/>
+      <w:r>
+        <w:rPr>
+          <w:lang w:val="en-US"/>
+        </w:rPr>
+        <w:t>initialisation</w:t>
+      </w:r>
+      <w:proofErr w:type="spellEnd"/>
+      <w:r>
+        <w:rPr>
+          <w:lang w:val="en-US"/>
+        </w:rPr>
+        <w:t xml:space="preserve"> and END SESSION is pressed (device</w:t>
+      </w:r>
+      <w:r>
+        <w:rPr>
+          <w:lang w:val="en-US"/>
+        </w:rPr>
+        <w:t xml:space="preserve"> (used for </w:t>
+      </w:r>
+      <w:proofErr w:type="spellStart"/>
+      <w:proofErr w:type="gramStart"/>
+      <w:r>
+        <w:rPr>
+          <w:lang w:val="en-US"/>
+        </w:rPr>
+        <w:t>device.gatt</w:t>
+      </w:r>
+      <w:proofErr w:type="spellEnd"/>
+      <w:proofErr w:type="gramEnd"/>
+      <w:r>
+        <w:rPr>
+          <w:lang w:val="en-US"/>
+        </w:rPr>
+        <w:t>)</w:t>
+      </w:r>
+      <w:r>
+        <w:rPr>
+          <w:lang w:val="en-US"/>
+        </w:rPr>
+        <w:t xml:space="preserve"> is not </w:t>
+      </w:r>
+      <w:proofErr w:type="spellStart"/>
+      <w:r>
+        <w:rPr>
+          <w:lang w:val="en-US"/>
+        </w:rPr>
+        <w:t>initialised</w:t>
+      </w:r>
+      <w:proofErr w:type="spellEnd"/>
+      <w:r>
+        <w:rPr>
+          <w:lang w:val="en-US"/>
+        </w:rPr>
+        <w:t xml:space="preserve"> yet)</w:t>
       </w:r>
       <w:r>
         <w:rPr>
@@ -795,11 +989,33 @@
         <w:lastRenderedPageBreak/>
         <w:t xml:space="preserve">Updated the German translation with the NIVUS provided text. </w:t>
       </w:r>
-      <w:r>
-        <w:rPr>
-          <w:lang w:val="en-US"/>
-        </w:rPr>
-        <w:t>volume_units_label : "VOLUMENEINHEITEN (P605)"</w:t>
+      <w:proofErr w:type="spellStart"/>
+      <w:r>
+        <w:rPr>
+          <w:lang w:val="en-US"/>
+        </w:rPr>
+        <w:t>volume_units_</w:t>
+      </w:r>
+      <w:proofErr w:type="gramStart"/>
+      <w:r>
+        <w:rPr>
+          <w:lang w:val="en-US"/>
+        </w:rPr>
+        <w:t>label</w:t>
+      </w:r>
+      <w:proofErr w:type="spellEnd"/>
+      <w:r>
+        <w:rPr>
+          <w:lang w:val="en-US"/>
+        </w:rPr>
+        <w:t xml:space="preserve"> :</w:t>
+      </w:r>
+      <w:proofErr w:type="gramEnd"/>
+      <w:r>
+        <w:rPr>
+          <w:lang w:val="en-US"/>
+        </w:rPr>
+        <w:t xml:space="preserve"> "VOLUMENEINHEITEN (P605)"</w:t>
       </w:r>
       <w:r>
         <w:rPr>
@@ -807,11 +1023,19 @@
         </w:rPr>
         <w:t xml:space="preserve"> was swapped with </w:t>
       </w:r>
-      <w:r>
-        <w:rPr>
-          <w:lang w:val="en-US"/>
-        </w:rPr>
-        <w:t>volume_units_label : "EINHEIT DES VOLUMENS (P605)"</w:t>
+      <w:proofErr w:type="spellStart"/>
+      <w:r>
+        <w:rPr>
+          <w:lang w:val="en-US"/>
+        </w:rPr>
+        <w:t>volume_units_label</w:t>
+      </w:r>
+      <w:proofErr w:type="spellEnd"/>
+      <w:r>
+        <w:rPr>
+          <w:lang w:val="en-US"/>
+        </w:rPr>
+        <w:t xml:space="preserve"> : "EINHEIT DES VOLUMENS (P605)"</w:t>
       </w:r>
       <w:r>
         <w:rPr>
@@ -835,13 +1059,43 @@
         <w:rPr>
           <w:lang w:val="en-US"/>
         </w:rPr>
-        <w:t>Orange button colour [</w:t>
-      </w:r>
-      <w:r>
-        <w:rPr>
-          <w:lang w:val="en-US"/>
-        </w:rPr>
-        <w:t>rgb(243, 112, 33)</w:t>
+        <w:t xml:space="preserve">Orange button </w:t>
+      </w:r>
+      <w:proofErr w:type="spellStart"/>
+      <w:r>
+        <w:rPr>
+          <w:lang w:val="en-US"/>
+        </w:rPr>
+        <w:t>colour</w:t>
+      </w:r>
+      <w:proofErr w:type="spellEnd"/>
+      <w:r>
+        <w:rPr>
+          <w:lang w:val="en-US"/>
+        </w:rPr>
+        <w:t xml:space="preserve"> [</w:t>
+      </w:r>
+      <w:proofErr w:type="spellStart"/>
+      <w:proofErr w:type="gramStart"/>
+      <w:r>
+        <w:rPr>
+          <w:lang w:val="en-US"/>
+        </w:rPr>
+        <w:t>rgb</w:t>
+      </w:r>
+      <w:proofErr w:type="spellEnd"/>
+      <w:r>
+        <w:rPr>
+          <w:lang w:val="en-US"/>
+        </w:rPr>
+        <w:t>(</w:t>
+      </w:r>
+      <w:proofErr w:type="gramEnd"/>
+      <w:r>
+        <w:rPr>
+          <w:lang w:val="en-US"/>
+        </w:rPr>
+        <w:t>243, 112, 33)</w:t>
       </w:r>
       <w:r>
         <w:rPr>
@@ -859,13 +1113,35 @@
         <w:rPr>
           <w:lang w:val="en-US"/>
         </w:rPr>
-        <w:t>] swapped with the same colour as the accordion [</w:t>
-      </w:r>
-      <w:r>
-        <w:rPr>
-          <w:lang w:val="en-US"/>
-        </w:rPr>
-        <w:t>rgb(64,84,124)</w:t>
+        <w:t xml:space="preserve">] swapped with the same </w:t>
+      </w:r>
+      <w:proofErr w:type="spellStart"/>
+      <w:r>
+        <w:rPr>
+          <w:lang w:val="en-US"/>
+        </w:rPr>
+        <w:t>colour</w:t>
+      </w:r>
+      <w:proofErr w:type="spellEnd"/>
+      <w:r>
+        <w:rPr>
+          <w:lang w:val="en-US"/>
+        </w:rPr>
+        <w:t xml:space="preserve"> as the accordion [</w:t>
+      </w:r>
+      <w:proofErr w:type="spellStart"/>
+      <w:r>
+        <w:rPr>
+          <w:lang w:val="en-US"/>
+        </w:rPr>
+        <w:t>rgb</w:t>
+      </w:r>
+      <w:proofErr w:type="spellEnd"/>
+      <w:r>
+        <w:rPr>
+          <w:lang w:val="en-US"/>
+        </w:rPr>
+        <w:t>(64,84,124)</w:t>
       </w:r>
       <w:r>
         <w:rPr>
@@ -940,7 +1216,21 @@
         <w:rPr>
           <w:lang w:val="en-US"/>
         </w:rPr>
-        <w:t>Updated the offline cache location from /web-app/ to /ri-app/.</w:t>
+        <w:t>Updated the offline cache location from /web-app/ to /</w:t>
+      </w:r>
+      <w:proofErr w:type="spellStart"/>
+      <w:r>
+        <w:rPr>
+          <w:lang w:val="en-US"/>
+        </w:rPr>
+        <w:t>ri</w:t>
+      </w:r>
+      <w:proofErr w:type="spellEnd"/>
+      <w:r>
+        <w:rPr>
+          <w:lang w:val="en-US"/>
+        </w:rPr>
+        <w:t>-app/.</w:t>
       </w:r>
     </w:p>
     <w:p>
@@ -1005,7 +1295,21 @@
         <w:rPr>
           <w:lang w:val="en-US"/>
         </w:rPr>
-        <w:t>Dynamic loading of files requires a minimum of a couple of ms to properly work. Switched from dynamic loading (lang.en.js, lang.de.js) to a static one (i.e., single file with language selection using array mapping – lang.js)</w:t>
+        <w:t xml:space="preserve">Dynamic loading of files requires a minimum of a couple of </w:t>
+      </w:r>
+      <w:proofErr w:type="spellStart"/>
+      <w:r>
+        <w:rPr>
+          <w:lang w:val="en-US"/>
+        </w:rPr>
+        <w:t>ms</w:t>
+      </w:r>
+      <w:proofErr w:type="spellEnd"/>
+      <w:r>
+        <w:rPr>
+          <w:lang w:val="en-US"/>
+        </w:rPr>
+        <w:t xml:space="preserve"> to properly work. Switched from dynamic loading (lang.en.js, lang.de.js) to a static one (i.e., single file with language selection using array mapping – lang.js)</w:t>
       </w:r>
       <w:r>
         <w:rPr>
@@ -1107,7 +1411,35 @@
         <w:rPr>
           <w:lang w:val="en-US"/>
         </w:rPr>
-        <w:t>Changed PULSAR GREEN button colour to NIVUS BLUE (when connected).</w:t>
+        <w:t xml:space="preserve">Changed </w:t>
+      </w:r>
+      <w:proofErr w:type="gramStart"/>
+      <w:r>
+        <w:rPr>
+          <w:lang w:val="en-US"/>
+        </w:rPr>
+        <w:t>PULSAR</w:t>
+      </w:r>
+      <w:proofErr w:type="gramEnd"/>
+      <w:r>
+        <w:rPr>
+          <w:lang w:val="en-US"/>
+        </w:rPr>
+        <w:t xml:space="preserve"> GREEN button </w:t>
+      </w:r>
+      <w:proofErr w:type="spellStart"/>
+      <w:r>
+        <w:rPr>
+          <w:lang w:val="en-US"/>
+        </w:rPr>
+        <w:t>colour</w:t>
+      </w:r>
+      <w:proofErr w:type="spellEnd"/>
+      <w:r>
+        <w:rPr>
+          <w:lang w:val="en-US"/>
+        </w:rPr>
+        <w:t xml:space="preserve"> to NIVUS BLUE (when connected).</w:t>
       </w:r>
     </w:p>
     <w:p>
@@ -1147,11 +1479,21 @@
         </w:rPr>
         <w:t>(</w:t>
       </w:r>
-      <w:r>
-        <w:rPr>
-          <w:lang w:val="en-US"/>
-        </w:rPr>
-        <w:t>device.forget()</w:t>
+      <w:proofErr w:type="spellStart"/>
+      <w:proofErr w:type="gramStart"/>
+      <w:r>
+        <w:rPr>
+          <w:lang w:val="en-US"/>
+        </w:rPr>
+        <w:t>device.forget</w:t>
+      </w:r>
+      <w:proofErr w:type="spellEnd"/>
+      <w:proofErr w:type="gramEnd"/>
+      <w:r>
+        <w:rPr>
+          <w:lang w:val="en-US"/>
+        </w:rPr>
+        <w:t>()</w:t>
       </w:r>
       <w:r>
         <w:rPr>
@@ -1326,7 +1668,21 @@
         <w:rPr>
           <w:lang w:val="en-US"/>
         </w:rPr>
-        <w:t>“Neues” to “Neue” (without the s)</w:t>
+        <w:t>“</w:t>
+      </w:r>
+      <w:proofErr w:type="spellStart"/>
+      <w:r>
+        <w:rPr>
+          <w:lang w:val="en-US"/>
+        </w:rPr>
+        <w:t>Neues</w:t>
+      </w:r>
+      <w:proofErr w:type="spellEnd"/>
+      <w:r>
+        <w:rPr>
+          <w:lang w:val="en-US"/>
+        </w:rPr>
+        <w:t>” to “Neue” (without the s)</w:t>
       </w:r>
       <w:r>
         <w:rPr>
@@ -1338,7 +1694,21 @@
         <w:rPr>
           <w:lang w:val="en-US"/>
         </w:rPr>
-        <w:t>“RANGE” to “Reichweite”</w:t>
+        <w:t>“RANGE” to “</w:t>
+      </w:r>
+      <w:proofErr w:type="spellStart"/>
+      <w:r>
+        <w:rPr>
+          <w:lang w:val="en-US"/>
+        </w:rPr>
+        <w:t>Reichweite</w:t>
+      </w:r>
+      <w:proofErr w:type="spellEnd"/>
+      <w:r>
+        <w:rPr>
+          <w:lang w:val="en-US"/>
+        </w:rPr>
+        <w:t>”</w:t>
       </w:r>
       <w:r>
         <w:rPr>
@@ -1347,10 +1717,7 @@
         <w:t xml:space="preserve"> and “SOLID” to “</w:t>
       </w:r>
       <w:r>
-        <w:t>FESTSTOFF</w:t>
-      </w:r>
-      <w:r>
-        <w:t>”</w:t>
+        <w:t>FESTSTOFF”</w:t>
       </w:r>
     </w:p>
     <w:p>
@@ -1370,6 +1737,282 @@
         </w:rPr>
         <w:t>Version updated to 1.2.0</w:t>
       </w:r>
+    </w:p>
+    <w:p>
+      <w:pPr>
+        <w:rPr>
+          <w:b/>
+          <w:bCs/>
+          <w:sz w:val="24"/>
+          <w:szCs w:val="24"/>
+          <w:lang w:val="en-US"/>
+        </w:rPr>
+      </w:pPr>
+      <w:r>
+        <w:rPr>
+          <w:b/>
+          <w:bCs/>
+          <w:sz w:val="24"/>
+          <w:szCs w:val="24"/>
+          <w:lang w:val="en-US"/>
+        </w:rPr>
+        <w:t>1</w:t>
+      </w:r>
+      <w:r>
+        <w:rPr>
+          <w:b/>
+          <w:bCs/>
+          <w:sz w:val="24"/>
+          <w:szCs w:val="24"/>
+          <w:lang w:val="en-US"/>
+        </w:rPr>
+        <w:t>8</w:t>
+      </w:r>
+      <w:r>
+        <w:rPr>
+          <w:b/>
+          <w:bCs/>
+          <w:sz w:val="24"/>
+          <w:szCs w:val="24"/>
+          <w:lang w:val="en-US"/>
+        </w:rPr>
+        <w:t>/04/2023 (AK):</w:t>
+      </w:r>
+    </w:p>
+    <w:p>
+      <w:pPr>
+        <w:pStyle w:val="ListParagraph"/>
+        <w:numPr>
+          <w:ilvl w:val="0"/>
+          <w:numId w:val="7"/>
+        </w:numPr>
+        <w:rPr>
+          <w:lang w:val="en-US"/>
+        </w:rPr>
+      </w:pPr>
+      <w:r>
+        <w:rPr>
+          <w:lang w:val="en-US"/>
+        </w:rPr>
+        <w:t>Language file updated as per NIVUS’ feedback</w:t>
+      </w:r>
+      <w:r>
+        <w:rPr>
+          <w:lang w:val="en-US"/>
+        </w:rPr>
+        <w:t>:</w:t>
+      </w:r>
+    </w:p>
+    <w:p>
+      <w:pPr>
+        <w:pStyle w:val="ListParagraph"/>
+        <w:numPr>
+          <w:ilvl w:val="0"/>
+          <w:numId w:val="9"/>
+        </w:numPr>
+      </w:pPr>
+      <w:r>
+        <w:t>English: "Setting new Bluetooth password. Please wait...",</w:t>
+      </w:r>
+    </w:p>
+    <w:p>
+      <w:pPr>
+        <w:pStyle w:val="ListParagraph"/>
+        <w:numPr>
+          <w:ilvl w:val="0"/>
+          <w:numId w:val="9"/>
+        </w:numPr>
+      </w:pPr>
+      <w:r>
+        <w:t>German: "</w:t>
+      </w:r>
+      <w:proofErr w:type="spellStart"/>
+      <w:r>
+        <w:t>Neue</w:t>
+      </w:r>
+      <w:r>
+        <w:rPr>
+          <w:highlight w:val="yellow"/>
+        </w:rPr>
+        <w:t>s</w:t>
+      </w:r>
+      <w:proofErr w:type="spellEnd"/>
+      <w:r>
+        <w:t xml:space="preserve"> Bluetooth-</w:t>
+      </w:r>
+      <w:proofErr w:type="spellStart"/>
+      <w:r>
+        <w:t>Passwort</w:t>
+      </w:r>
+      <w:proofErr w:type="spellEnd"/>
+      <w:r>
+        <w:t xml:space="preserve"> </w:t>
+      </w:r>
+      <w:proofErr w:type="spellStart"/>
+      <w:r>
+        <w:t>festlegen</w:t>
+      </w:r>
+      <w:proofErr w:type="spellEnd"/>
+      <w:r>
+        <w:t xml:space="preserve">. Bitte </w:t>
+      </w:r>
+      <w:proofErr w:type="spellStart"/>
+      <w:r>
+        <w:t>Warten</w:t>
+      </w:r>
+      <w:proofErr w:type="spellEnd"/>
+      <w:r>
+        <w:t>...",</w:t>
+      </w:r>
+    </w:p>
+    <w:p>
+      <w:pPr>
+        <w:pStyle w:val="ListParagraph"/>
+        <w:ind w:left="1080"/>
+      </w:pPr>
+    </w:p>
+    <w:p>
+      <w:pPr>
+        <w:pStyle w:val="ListParagraph"/>
+        <w:numPr>
+          <w:ilvl w:val="0"/>
+          <w:numId w:val="9"/>
+        </w:numPr>
+        <w:rPr>
+          <w:lang w:val="de-DE"/>
+        </w:rPr>
+      </w:pPr>
+      <w:r>
+        <w:t xml:space="preserve">English: "Setting new Bluetooth range. </w:t>
+      </w:r>
+      <w:r>
+        <w:rPr>
+          <w:lang w:val="de-DE"/>
+        </w:rPr>
+        <w:t>Please wait...",</w:t>
+      </w:r>
+    </w:p>
+    <w:p>
+      <w:pPr>
+        <w:pStyle w:val="ListParagraph"/>
+        <w:numPr>
+          <w:ilvl w:val="0"/>
+          <w:numId w:val="9"/>
+        </w:numPr>
+      </w:pPr>
+      <w:r>
+        <w:rPr>
+          <w:lang w:val="de-DE"/>
+        </w:rPr>
+        <w:t xml:space="preserve">German: "Neue Bluetooth-Reichweite festlegen. </w:t>
+      </w:r>
+      <w:r>
+        <w:t xml:space="preserve">Bitte </w:t>
+      </w:r>
+      <w:proofErr w:type="spellStart"/>
+      <w:r>
+        <w:t>Warten</w:t>
+      </w:r>
+      <w:proofErr w:type="spellEnd"/>
+      <w:r>
+        <w:t>...",</w:t>
+      </w:r>
+    </w:p>
+    <w:p>
+      <w:pPr>
+        <w:pStyle w:val="ListParagraph"/>
+        <w:ind w:left="1080"/>
+      </w:pPr>
+    </w:p>
+    <w:p>
+      <w:pPr>
+        <w:pStyle w:val="ListParagraph"/>
+        <w:numPr>
+          <w:ilvl w:val="0"/>
+          <w:numId w:val="9"/>
+        </w:numPr>
+        <w:rPr>
+          <w:lang w:val="de-DE"/>
+        </w:rPr>
+      </w:pPr>
+      <w:r>
+        <w:t xml:space="preserve">English: "Setting new Bluetooth device name. </w:t>
+      </w:r>
+      <w:r>
+        <w:rPr>
+          <w:lang w:val="de-DE"/>
+        </w:rPr>
+        <w:t>Please wait...",</w:t>
+      </w:r>
+    </w:p>
+    <w:p>
+      <w:pPr>
+        <w:pStyle w:val="ListParagraph"/>
+        <w:numPr>
+          <w:ilvl w:val="0"/>
+          <w:numId w:val="9"/>
+        </w:numPr>
+        <w:rPr>
+          <w:lang w:val="de-DE"/>
+        </w:rPr>
+      </w:pPr>
+      <w:r>
+        <w:rPr>
+          <w:lang w:val="de-DE"/>
+        </w:rPr>
+        <w:lastRenderedPageBreak/>
+        <w:t>German: "Neue</w:t>
+      </w:r>
+      <w:r>
+        <w:rPr>
+          <w:highlight w:val="yellow"/>
+          <w:lang w:val="de-DE"/>
+        </w:rPr>
+        <w:t>n</w:t>
+      </w:r>
+      <w:r>
+        <w:rPr>
+          <w:lang w:val="de-DE"/>
+        </w:rPr>
+        <w:t xml:space="preserve"> Bluetooth-Gerätenamens festlegen. Bitte Warten...",</w:t>
+      </w:r>
+    </w:p>
+    <w:p>
+      <w:pPr>
+        <w:pStyle w:val="ListParagraph"/>
+        <w:numPr>
+          <w:ilvl w:val="0"/>
+          <w:numId w:val="7"/>
+        </w:numPr>
+        <w:rPr>
+          <w:lang w:val="en-US"/>
+        </w:rPr>
+      </w:pPr>
+      <w:r>
+        <w:rPr>
+          <w:lang w:val="en-US"/>
+        </w:rPr>
+        <w:t>Version updated to 1.</w:t>
+      </w:r>
+      <w:r>
+        <w:rPr>
+          <w:lang w:val="en-US"/>
+        </w:rPr>
+        <w:t>3</w:t>
+      </w:r>
+      <w:r>
+        <w:rPr>
+          <w:lang w:val="en-US"/>
+        </w:rPr>
+        <w:t>.0</w:t>
+      </w:r>
+    </w:p>
+    <w:p>
+      <w:pPr>
+        <w:rPr>
+          <w:lang w:val="en-US"/>
+        </w:rPr>
+      </w:pPr>
     </w:p>
     <w:sectPr>
       <w:pgSz w:w="11906" w:h="16838"/>
@@ -1399,7 +2042,7 @@
         <w:rFonts w:ascii="Wingdings" w:hAnsi="Wingdings" w:hint="default"/>
       </w:rPr>
     </w:lvl>
-    <w:lvl w:ilvl="1" w:tplc="08090003" w:tentative="1">
+    <w:lvl w:ilvl="1" w:tplc="08090003">
       <w:start w:val="1"/>
       <w:numFmt w:val="bullet"/>
       <w:lvlText w:val="o"/>
@@ -1610,6 +2253,119 @@
     </w:lvl>
   </w:abstractNum>
   <w:abstractNum w:abstractNumId="2" w15:restartNumberingAfterBreak="0">
+    <w:nsid w:val="2C8B0571"/>
+    <w:multiLevelType w:val="hybridMultilevel"/>
+    <w:tmpl w:val="70E6B684"/>
+    <w:lvl w:ilvl="0" w:tplc="08090003">
+      <w:start w:val="1"/>
+      <w:numFmt w:val="bullet"/>
+      <w:lvlText w:val="o"/>
+      <w:lvlJc w:val="left"/>
+      <w:pPr>
+        <w:ind w:left="1080" w:hanging="360"/>
+      </w:pPr>
+      <w:rPr>
+        <w:rFonts w:ascii="Courier New" w:hAnsi="Courier New" w:cs="Courier New" w:hint="default"/>
+      </w:rPr>
+    </w:lvl>
+    <w:lvl w:ilvl="1" w:tplc="FFFFFFFF" w:tentative="1">
+      <w:start w:val="1"/>
+      <w:numFmt w:val="bullet"/>
+      <w:lvlText w:val="o"/>
+      <w:lvlJc w:val="left"/>
+      <w:pPr>
+        <w:ind w:left="1800" w:hanging="360"/>
+      </w:pPr>
+      <w:rPr>
+        <w:rFonts w:ascii="Courier New" w:hAnsi="Courier New" w:cs="Courier New" w:hint="default"/>
+      </w:rPr>
+    </w:lvl>
+    <w:lvl w:ilvl="2" w:tplc="FFFFFFFF" w:tentative="1">
+      <w:start w:val="1"/>
+      <w:numFmt w:val="bullet"/>
+      <w:lvlText w:val=""/>
+      <w:lvlJc w:val="left"/>
+      <w:pPr>
+        <w:ind w:left="2520" w:hanging="360"/>
+      </w:pPr>
+      <w:rPr>
+        <w:rFonts w:ascii="Wingdings" w:hAnsi="Wingdings" w:hint="default"/>
+      </w:rPr>
+    </w:lvl>
+    <w:lvl w:ilvl="3" w:tplc="FFFFFFFF" w:tentative="1">
+      <w:start w:val="1"/>
+      <w:numFmt w:val="bullet"/>
+      <w:lvlText w:val=""/>
+      <w:lvlJc w:val="left"/>
+      <w:pPr>
+        <w:ind w:left="3240" w:hanging="360"/>
+      </w:pPr>
+      <w:rPr>
+        <w:rFonts w:ascii="Symbol" w:hAnsi="Symbol" w:hint="default"/>
+      </w:rPr>
+    </w:lvl>
+    <w:lvl w:ilvl="4" w:tplc="FFFFFFFF" w:tentative="1">
+      <w:start w:val="1"/>
+      <w:numFmt w:val="bullet"/>
+      <w:lvlText w:val="o"/>
+      <w:lvlJc w:val="left"/>
+      <w:pPr>
+        <w:ind w:left="3960" w:hanging="360"/>
+      </w:pPr>
+      <w:rPr>
+        <w:rFonts w:ascii="Courier New" w:hAnsi="Courier New" w:cs="Courier New" w:hint="default"/>
+      </w:rPr>
+    </w:lvl>
+    <w:lvl w:ilvl="5" w:tplc="FFFFFFFF" w:tentative="1">
+      <w:start w:val="1"/>
+      <w:numFmt w:val="bullet"/>
+      <w:lvlText w:val=""/>
+      <w:lvlJc w:val="left"/>
+      <w:pPr>
+        <w:ind w:left="4680" w:hanging="360"/>
+      </w:pPr>
+      <w:rPr>
+        <w:rFonts w:ascii="Wingdings" w:hAnsi="Wingdings" w:hint="default"/>
+      </w:rPr>
+    </w:lvl>
+    <w:lvl w:ilvl="6" w:tplc="FFFFFFFF" w:tentative="1">
+      <w:start w:val="1"/>
+      <w:numFmt w:val="bullet"/>
+      <w:lvlText w:val=""/>
+      <w:lvlJc w:val="left"/>
+      <w:pPr>
+        <w:ind w:left="5400" w:hanging="360"/>
+      </w:pPr>
+      <w:rPr>
+        <w:rFonts w:ascii="Symbol" w:hAnsi="Symbol" w:hint="default"/>
+      </w:rPr>
+    </w:lvl>
+    <w:lvl w:ilvl="7" w:tplc="FFFFFFFF" w:tentative="1">
+      <w:start w:val="1"/>
+      <w:numFmt w:val="bullet"/>
+      <w:lvlText w:val="o"/>
+      <w:lvlJc w:val="left"/>
+      <w:pPr>
+        <w:ind w:left="6120" w:hanging="360"/>
+      </w:pPr>
+      <w:rPr>
+        <w:rFonts w:ascii="Courier New" w:hAnsi="Courier New" w:cs="Courier New" w:hint="default"/>
+      </w:rPr>
+    </w:lvl>
+    <w:lvl w:ilvl="8" w:tplc="FFFFFFFF" w:tentative="1">
+      <w:start w:val="1"/>
+      <w:numFmt w:val="bullet"/>
+      <w:lvlText w:val=""/>
+      <w:lvlJc w:val="left"/>
+      <w:pPr>
+        <w:ind w:left="6840" w:hanging="360"/>
+      </w:pPr>
+      <w:rPr>
+        <w:rFonts w:ascii="Wingdings" w:hAnsi="Wingdings" w:hint="default"/>
+      </w:rPr>
+    </w:lvl>
+  </w:abstractNum>
+  <w:abstractNum w:abstractNumId="3" w15:restartNumberingAfterBreak="0">
     <w:nsid w:val="3C49072B"/>
     <w:multiLevelType w:val="hybridMultilevel"/>
     <w:tmpl w:val="5B3CA404"/>
@@ -1722,7 +2478,7 @@
       </w:rPr>
     </w:lvl>
   </w:abstractNum>
-  <w:abstractNum w:abstractNumId="3" w15:restartNumberingAfterBreak="0">
+  <w:abstractNum w:abstractNumId="4" w15:restartNumberingAfterBreak="0">
     <w:nsid w:val="56303801"/>
     <w:multiLevelType w:val="hybridMultilevel"/>
     <w:tmpl w:val="8B28E000"/>
@@ -1835,7 +2591,7 @@
       </w:rPr>
     </w:lvl>
   </w:abstractNum>
-  <w:abstractNum w:abstractNumId="4" w15:restartNumberingAfterBreak="0">
+  <w:abstractNum w:abstractNumId="5" w15:restartNumberingAfterBreak="0">
     <w:nsid w:val="5ACD44EB"/>
     <w:multiLevelType w:val="hybridMultilevel"/>
     <w:tmpl w:val="55C4D99A"/>
@@ -1948,7 +2704,7 @@
       </w:rPr>
     </w:lvl>
   </w:abstractNum>
-  <w:abstractNum w:abstractNumId="5" w15:restartNumberingAfterBreak="0">
+  <w:abstractNum w:abstractNumId="6" w15:restartNumberingAfterBreak="0">
     <w:nsid w:val="61210A53"/>
     <w:multiLevelType w:val="hybridMultilevel"/>
     <w:tmpl w:val="AD3C7036"/>
@@ -2061,7 +2817,7 @@
       </w:rPr>
     </w:lvl>
   </w:abstractNum>
-  <w:abstractNum w:abstractNumId="6" w15:restartNumberingAfterBreak="0">
+  <w:abstractNum w:abstractNumId="7" w15:restartNumberingAfterBreak="0">
     <w:nsid w:val="654F50A4"/>
     <w:multiLevelType w:val="hybridMultilevel"/>
     <w:tmpl w:val="CD026162"/>
@@ -2174,26 +2930,145 @@
       </w:rPr>
     </w:lvl>
   </w:abstractNum>
+  <w:abstractNum w:abstractNumId="8" w15:restartNumberingAfterBreak="0">
+    <w:nsid w:val="6AA45DC0"/>
+    <w:multiLevelType w:val="hybridMultilevel"/>
+    <w:tmpl w:val="B6E047E0"/>
+    <w:lvl w:ilvl="0" w:tplc="08090009">
+      <w:start w:val="1"/>
+      <w:numFmt w:val="bullet"/>
+      <w:lvlText w:val=""/>
+      <w:lvlJc w:val="left"/>
+      <w:pPr>
+        <w:ind w:left="1080" w:hanging="360"/>
+      </w:pPr>
+      <w:rPr>
+        <w:rFonts w:ascii="Wingdings" w:hAnsi="Wingdings" w:hint="default"/>
+      </w:rPr>
+    </w:lvl>
+    <w:lvl w:ilvl="1" w:tplc="08090003" w:tentative="1">
+      <w:start w:val="1"/>
+      <w:numFmt w:val="bullet"/>
+      <w:lvlText w:val="o"/>
+      <w:lvlJc w:val="left"/>
+      <w:pPr>
+        <w:ind w:left="1800" w:hanging="360"/>
+      </w:pPr>
+      <w:rPr>
+        <w:rFonts w:ascii="Courier New" w:hAnsi="Courier New" w:cs="Courier New" w:hint="default"/>
+      </w:rPr>
+    </w:lvl>
+    <w:lvl w:ilvl="2" w:tplc="08090005" w:tentative="1">
+      <w:start w:val="1"/>
+      <w:numFmt w:val="bullet"/>
+      <w:lvlText w:val=""/>
+      <w:lvlJc w:val="left"/>
+      <w:pPr>
+        <w:ind w:left="2520" w:hanging="360"/>
+      </w:pPr>
+      <w:rPr>
+        <w:rFonts w:ascii="Wingdings" w:hAnsi="Wingdings" w:hint="default"/>
+      </w:rPr>
+    </w:lvl>
+    <w:lvl w:ilvl="3" w:tplc="08090001" w:tentative="1">
+      <w:start w:val="1"/>
+      <w:numFmt w:val="bullet"/>
+      <w:lvlText w:val=""/>
+      <w:lvlJc w:val="left"/>
+      <w:pPr>
+        <w:ind w:left="3240" w:hanging="360"/>
+      </w:pPr>
+      <w:rPr>
+        <w:rFonts w:ascii="Symbol" w:hAnsi="Symbol" w:hint="default"/>
+      </w:rPr>
+    </w:lvl>
+    <w:lvl w:ilvl="4" w:tplc="08090003" w:tentative="1">
+      <w:start w:val="1"/>
+      <w:numFmt w:val="bullet"/>
+      <w:lvlText w:val="o"/>
+      <w:lvlJc w:val="left"/>
+      <w:pPr>
+        <w:ind w:left="3960" w:hanging="360"/>
+      </w:pPr>
+      <w:rPr>
+        <w:rFonts w:ascii="Courier New" w:hAnsi="Courier New" w:cs="Courier New" w:hint="default"/>
+      </w:rPr>
+    </w:lvl>
+    <w:lvl w:ilvl="5" w:tplc="08090005" w:tentative="1">
+      <w:start w:val="1"/>
+      <w:numFmt w:val="bullet"/>
+      <w:lvlText w:val=""/>
+      <w:lvlJc w:val="left"/>
+      <w:pPr>
+        <w:ind w:left="4680" w:hanging="360"/>
+      </w:pPr>
+      <w:rPr>
+        <w:rFonts w:ascii="Wingdings" w:hAnsi="Wingdings" w:hint="default"/>
+      </w:rPr>
+    </w:lvl>
+    <w:lvl w:ilvl="6" w:tplc="08090001" w:tentative="1">
+      <w:start w:val="1"/>
+      <w:numFmt w:val="bullet"/>
+      <w:lvlText w:val=""/>
+      <w:lvlJc w:val="left"/>
+      <w:pPr>
+        <w:ind w:left="5400" w:hanging="360"/>
+      </w:pPr>
+      <w:rPr>
+        <w:rFonts w:ascii="Symbol" w:hAnsi="Symbol" w:hint="default"/>
+      </w:rPr>
+    </w:lvl>
+    <w:lvl w:ilvl="7" w:tplc="08090003" w:tentative="1">
+      <w:start w:val="1"/>
+      <w:numFmt w:val="bullet"/>
+      <w:lvlText w:val="o"/>
+      <w:lvlJc w:val="left"/>
+      <w:pPr>
+        <w:ind w:left="6120" w:hanging="360"/>
+      </w:pPr>
+      <w:rPr>
+        <w:rFonts w:ascii="Courier New" w:hAnsi="Courier New" w:cs="Courier New" w:hint="default"/>
+      </w:rPr>
+    </w:lvl>
+    <w:lvl w:ilvl="8" w:tplc="08090005" w:tentative="1">
+      <w:start w:val="1"/>
+      <w:numFmt w:val="bullet"/>
+      <w:lvlText w:val=""/>
+      <w:lvlJc w:val="left"/>
+      <w:pPr>
+        <w:ind w:left="6840" w:hanging="360"/>
+      </w:pPr>
+      <w:rPr>
+        <w:rFonts w:ascii="Wingdings" w:hAnsi="Wingdings" w:hint="default"/>
+      </w:rPr>
+    </w:lvl>
+  </w:abstractNum>
   <w:num w:numId="1" w16cid:durableId="733504900">
-    <w:abstractNumId w:val="3"/>
+    <w:abstractNumId w:val="4"/>
   </w:num>
   <w:num w:numId="2" w16cid:durableId="922646838">
+    <w:abstractNumId w:val="6"/>
+  </w:num>
+  <w:num w:numId="3" w16cid:durableId="71394562">
     <w:abstractNumId w:val="5"/>
   </w:num>
-  <w:num w:numId="3" w16cid:durableId="71394562">
-    <w:abstractNumId w:val="4"/>
-  </w:num>
   <w:num w:numId="4" w16cid:durableId="863396529">
-    <w:abstractNumId w:val="6"/>
+    <w:abstractNumId w:val="7"/>
   </w:num>
   <w:num w:numId="5" w16cid:durableId="1561558822">
     <w:abstractNumId w:val="1"/>
   </w:num>
   <w:num w:numId="6" w16cid:durableId="787089155">
-    <w:abstractNumId w:val="2"/>
+    <w:abstractNumId w:val="3"/>
   </w:num>
   <w:num w:numId="7" w16cid:durableId="429357811">
     <w:abstractNumId w:val="0"/>
+  </w:num>
+  <w:num w:numId="8" w16cid:durableId="2022395551">
+    <w:abstractNumId w:val="8"/>
+  </w:num>
+  <w:num w:numId="9" w16cid:durableId="1628775147">
+    <w:abstractNumId w:val="2"/>
   </w:num>
 </w:numbering>
 </file>

</xml_diff>

<commit_message>
v1.4.0: Language file updated as per NIVUS
Signed-off-by: arunpulsar.github.io <80845015+arunpulsar@users.noreply.github.com>
</commit_message>
<xml_diff>
--- a/JOURNAL.docx
+++ b/JOURNAL.docx
@@ -111,35 +111,7 @@
         <w:rPr>
           <w:lang w:val="en-US"/>
         </w:rPr>
-        <w:t>Images ‘</w:t>
-      </w:r>
-      <w:proofErr w:type="spellStart"/>
-      <w:r>
-        <w:rPr>
-          <w:lang w:val="en-US"/>
-        </w:rPr>
-        <w:t>pulsarlogo.svg</w:t>
-      </w:r>
-      <w:proofErr w:type="spellEnd"/>
-      <w:r>
-        <w:rPr>
-          <w:lang w:val="en-US"/>
-        </w:rPr>
-        <w:t xml:space="preserve">’ and ‘Icon256Reflect_new.png’ </w:t>
-      </w:r>
-      <w:proofErr w:type="gramStart"/>
-      <w:r>
-        <w:rPr>
-          <w:lang w:val="en-US"/>
-        </w:rPr>
-        <w:t>has</w:t>
-      </w:r>
-      <w:proofErr w:type="gramEnd"/>
-      <w:r>
-        <w:rPr>
-          <w:lang w:val="en-US"/>
-        </w:rPr>
-        <w:t xml:space="preserve"> been removed. Replaced with ‘nivuslogo_white1.png’.</w:t>
+        <w:t>Images ‘pulsarlogo.svg’ and ‘Icon256Reflect_new.png’ has been removed. Replaced with ‘nivuslogo_white1.png’.</w:t>
       </w:r>
     </w:p>
     <w:p>
@@ -189,27 +161,11 @@
           <w:lang w:val="en-US"/>
         </w:rPr>
       </w:pPr>
-      <w:proofErr w:type="spellStart"/>
-      <w:proofErr w:type="gramStart"/>
-      <w:r>
-        <w:rPr>
-          <w:lang w:val="en-US"/>
-        </w:rPr>
-        <w:t>bleExitPage</w:t>
-      </w:r>
-      <w:proofErr w:type="spellEnd"/>
-      <w:r>
-        <w:rPr>
-          <w:lang w:val="en-US"/>
-        </w:rPr>
-        <w:t>(</w:t>
-      </w:r>
-      <w:proofErr w:type="gramEnd"/>
-      <w:r>
-        <w:rPr>
-          <w:lang w:val="en-US"/>
-        </w:rPr>
-        <w:t xml:space="preserve">) and bleExit1Page() window link updated to </w:t>
+      <w:r>
+        <w:rPr>
+          <w:lang w:val="en-US"/>
+        </w:rPr>
+        <w:t xml:space="preserve">bleExitPage() and bleExit1Page() window link updated to </w:t>
       </w:r>
       <w:hyperlink r:id="rId5" w:history="1">
         <w:r>
@@ -232,47 +188,11 @@
           <w:lang w:val="en-US"/>
         </w:rPr>
       </w:pPr>
-      <w:proofErr w:type="spellStart"/>
-      <w:r>
-        <w:rPr>
-          <w:lang w:val="en-US"/>
-        </w:rPr>
-        <w:t>Img</w:t>
-      </w:r>
-      <w:proofErr w:type="spellEnd"/>
-      <w:r>
-        <w:rPr>
-          <w:lang w:val="en-US"/>
-        </w:rPr>
-        <w:t xml:space="preserve"> </w:t>
-      </w:r>
-      <w:proofErr w:type="spellStart"/>
-      <w:r>
-        <w:rPr>
-          <w:lang w:val="en-US"/>
-        </w:rPr>
-        <w:t>src</w:t>
-      </w:r>
-      <w:proofErr w:type="spellEnd"/>
-      <w:r>
-        <w:rPr>
-          <w:lang w:val="en-US"/>
-        </w:rPr>
-        <w:t xml:space="preserve"> updated to nivuslogo_white1.png. Reduced the height to 100px to </w:t>
-      </w:r>
-      <w:proofErr w:type="spellStart"/>
-      <w:r>
-        <w:rPr>
-          <w:lang w:val="en-US"/>
-        </w:rPr>
-        <w:t>centralise</w:t>
-      </w:r>
-      <w:proofErr w:type="spellEnd"/>
-      <w:r>
-        <w:rPr>
-          <w:lang w:val="en-US"/>
-        </w:rPr>
-        <w:t xml:space="preserve"> the image.</w:t>
+      <w:r>
+        <w:rPr>
+          <w:lang w:val="en-US"/>
+        </w:rPr>
+        <w:t>Img src updated to nivuslogo_white1.png. Reduced the height to 100px to centralise the image.</w:t>
       </w:r>
     </w:p>
     <w:p>
@@ -302,21 +222,7 @@
         <w:rPr>
           <w:lang w:val="en-US"/>
         </w:rPr>
-        <w:t xml:space="preserve">to the NIVUS blue (0, 150, 220). Text updated to NIVUS GmbH. Width increased to 120% to </w:t>
-      </w:r>
-      <w:proofErr w:type="spellStart"/>
-      <w:r>
-        <w:rPr>
-          <w:lang w:val="en-US"/>
-        </w:rPr>
-        <w:t>centralise</w:t>
-      </w:r>
-      <w:proofErr w:type="spellEnd"/>
-      <w:r>
-        <w:rPr>
-          <w:lang w:val="en-US"/>
-        </w:rPr>
-        <w:t xml:space="preserve"> the text.</w:t>
+        <w:t>to the NIVUS blue (0, 150, 220). Text updated to NIVUS GmbH. Width increased to 120% to centralise the text.</w:t>
       </w:r>
     </w:p>
     <w:p>
@@ -463,21 +369,7 @@
         <w:rPr>
           <w:lang w:val="en-US"/>
         </w:rPr>
-        <w:t xml:space="preserve">Updated the accordion background </w:t>
-      </w:r>
-      <w:proofErr w:type="spellStart"/>
-      <w:r>
-        <w:rPr>
-          <w:lang w:val="en-US"/>
-        </w:rPr>
-        <w:t>colour</w:t>
-      </w:r>
-      <w:proofErr w:type="spellEnd"/>
-      <w:r>
-        <w:rPr>
-          <w:lang w:val="en-US"/>
-        </w:rPr>
-        <w:t xml:space="preserve"> with NIVUS RGB code.</w:t>
+        <w:t>Updated the accordion background colour with NIVUS RGB code.</w:t>
       </w:r>
     </w:p>
     <w:p>
@@ -555,21 +447,7 @@
         <w:rPr>
           <w:lang w:val="en-US"/>
         </w:rPr>
-        <w:t xml:space="preserve"> (</w:t>
-      </w:r>
-      <w:proofErr w:type="spellStart"/>
-      <w:r>
-        <w:rPr>
-          <w:lang w:val="en-US"/>
-        </w:rPr>
-        <w:t>en</w:t>
-      </w:r>
-      <w:proofErr w:type="spellEnd"/>
-      <w:r>
-        <w:rPr>
-          <w:lang w:val="en-US"/>
-        </w:rPr>
-        <w:t xml:space="preserve">) or </w:t>
+        <w:t xml:space="preserve"> (en) or </w:t>
       </w:r>
       <w:r>
         <w:rPr>
@@ -686,21 +564,7 @@
         <w:rPr>
           <w:lang w:val="en-US"/>
         </w:rPr>
-        <w:t xml:space="preserve">Based </w:t>
-      </w:r>
-      <w:proofErr w:type="gramStart"/>
-      <w:r>
-        <w:rPr>
-          <w:lang w:val="en-US"/>
-        </w:rPr>
-        <w:t>off</w:t>
-      </w:r>
-      <w:proofErr w:type="gramEnd"/>
-      <w:r>
-        <w:rPr>
-          <w:lang w:val="en-US"/>
-        </w:rPr>
-        <w:t xml:space="preserve"> v1.0.12 (</w:t>
+        <w:t>Based off v1.0.12 (</w:t>
       </w:r>
       <w:r>
         <w:rPr>
@@ -796,77 +660,19 @@
         <w:rPr>
           <w:lang w:val="en-US"/>
         </w:rPr>
-        <w:t xml:space="preserve">nect check. </w:t>
-      </w:r>
-      <w:proofErr w:type="gramStart"/>
-      <w:r>
-        <w:rPr>
-          <w:lang w:val="en-US"/>
-        </w:rPr>
-        <w:t>Issue</w:t>
-      </w:r>
-      <w:proofErr w:type="gramEnd"/>
-      <w:r>
-        <w:rPr>
-          <w:lang w:val="en-US"/>
-        </w:rPr>
-        <w:t xml:space="preserve"> happens only after page </w:t>
-      </w:r>
-      <w:proofErr w:type="spellStart"/>
-      <w:r>
-        <w:rPr>
-          <w:lang w:val="en-US"/>
-        </w:rPr>
-        <w:t>initialisation</w:t>
-      </w:r>
-      <w:proofErr w:type="spellEnd"/>
-      <w:r>
-        <w:rPr>
-          <w:lang w:val="en-US"/>
-        </w:rPr>
-        <w:t xml:space="preserve"> and END SESSION is pressed (device</w:t>
-      </w:r>
-      <w:r>
-        <w:rPr>
-          <w:lang w:val="en-US"/>
-        </w:rPr>
-        <w:t xml:space="preserve"> (used for </w:t>
-      </w:r>
-      <w:proofErr w:type="spellStart"/>
-      <w:proofErr w:type="gramStart"/>
-      <w:r>
-        <w:rPr>
-          <w:lang w:val="en-US"/>
-        </w:rPr>
-        <w:t>device.gatt</w:t>
-      </w:r>
-      <w:proofErr w:type="spellEnd"/>
-      <w:proofErr w:type="gramEnd"/>
-      <w:r>
-        <w:rPr>
-          <w:lang w:val="en-US"/>
-        </w:rPr>
-        <w:t>)</w:t>
-      </w:r>
-      <w:r>
-        <w:rPr>
-          <w:lang w:val="en-US"/>
-        </w:rPr>
-        <w:t xml:space="preserve"> is not </w:t>
-      </w:r>
-      <w:proofErr w:type="spellStart"/>
-      <w:r>
-        <w:rPr>
-          <w:lang w:val="en-US"/>
-        </w:rPr>
-        <w:t>initialised</w:t>
-      </w:r>
-      <w:proofErr w:type="spellEnd"/>
-      <w:r>
-        <w:rPr>
-          <w:lang w:val="en-US"/>
-        </w:rPr>
-        <w:t xml:space="preserve"> yet)</w:t>
+        <w:t>nect check. Issue happens only after page initialisation and END SESSION is pressed (device</w:t>
+      </w:r>
+      <w:r>
+        <w:rPr>
+          <w:lang w:val="en-US"/>
+        </w:rPr>
+        <w:t xml:space="preserve"> (used for device.gatt)</w:t>
+      </w:r>
+      <w:r>
+        <w:rPr>
+          <w:lang w:val="en-US"/>
+        </w:rPr>
+        <w:t xml:space="preserve"> is not initialised yet)</w:t>
       </w:r>
       <w:r>
         <w:rPr>
@@ -989,33 +795,11 @@
         <w:lastRenderedPageBreak/>
         <w:t xml:space="preserve">Updated the German translation with the NIVUS provided text. </w:t>
       </w:r>
-      <w:proofErr w:type="spellStart"/>
-      <w:r>
-        <w:rPr>
-          <w:lang w:val="en-US"/>
-        </w:rPr>
-        <w:t>volume_units_</w:t>
-      </w:r>
-      <w:proofErr w:type="gramStart"/>
-      <w:r>
-        <w:rPr>
-          <w:lang w:val="en-US"/>
-        </w:rPr>
-        <w:t>label</w:t>
-      </w:r>
-      <w:proofErr w:type="spellEnd"/>
-      <w:r>
-        <w:rPr>
-          <w:lang w:val="en-US"/>
-        </w:rPr>
-        <w:t xml:space="preserve"> :</w:t>
-      </w:r>
-      <w:proofErr w:type="gramEnd"/>
-      <w:r>
-        <w:rPr>
-          <w:lang w:val="en-US"/>
-        </w:rPr>
-        <w:t xml:space="preserve"> "VOLUMENEINHEITEN (P605)"</w:t>
+      <w:r>
+        <w:rPr>
+          <w:lang w:val="en-US"/>
+        </w:rPr>
+        <w:t>volume_units_label : "VOLUMENEINHEITEN (P605)"</w:t>
       </w:r>
       <w:r>
         <w:rPr>
@@ -1023,19 +807,11 @@
         </w:rPr>
         <w:t xml:space="preserve"> was swapped with </w:t>
       </w:r>
-      <w:proofErr w:type="spellStart"/>
-      <w:r>
-        <w:rPr>
-          <w:lang w:val="en-US"/>
-        </w:rPr>
-        <w:t>volume_units_label</w:t>
-      </w:r>
-      <w:proofErr w:type="spellEnd"/>
-      <w:r>
-        <w:rPr>
-          <w:lang w:val="en-US"/>
-        </w:rPr>
-        <w:t xml:space="preserve"> : "EINHEIT DES VOLUMENS (P605)"</w:t>
+      <w:r>
+        <w:rPr>
+          <w:lang w:val="en-US"/>
+        </w:rPr>
+        <w:t>volume_units_label : "EINHEIT DES VOLUMENS (P605)"</w:t>
       </w:r>
       <w:r>
         <w:rPr>
@@ -1059,43 +835,13 @@
         <w:rPr>
           <w:lang w:val="en-US"/>
         </w:rPr>
-        <w:t xml:space="preserve">Orange button </w:t>
-      </w:r>
-      <w:proofErr w:type="spellStart"/>
-      <w:r>
-        <w:rPr>
-          <w:lang w:val="en-US"/>
-        </w:rPr>
-        <w:t>colour</w:t>
-      </w:r>
-      <w:proofErr w:type="spellEnd"/>
-      <w:r>
-        <w:rPr>
-          <w:lang w:val="en-US"/>
-        </w:rPr>
-        <w:t xml:space="preserve"> [</w:t>
-      </w:r>
-      <w:proofErr w:type="spellStart"/>
-      <w:proofErr w:type="gramStart"/>
-      <w:r>
-        <w:rPr>
-          <w:lang w:val="en-US"/>
-        </w:rPr>
-        <w:t>rgb</w:t>
-      </w:r>
-      <w:proofErr w:type="spellEnd"/>
-      <w:r>
-        <w:rPr>
-          <w:lang w:val="en-US"/>
-        </w:rPr>
-        <w:t>(</w:t>
-      </w:r>
-      <w:proofErr w:type="gramEnd"/>
-      <w:r>
-        <w:rPr>
-          <w:lang w:val="en-US"/>
-        </w:rPr>
-        <w:t>243, 112, 33)</w:t>
+        <w:t>Orange button colour [</w:t>
+      </w:r>
+      <w:r>
+        <w:rPr>
+          <w:lang w:val="en-US"/>
+        </w:rPr>
+        <w:t>rgb(243, 112, 33)</w:t>
       </w:r>
       <w:r>
         <w:rPr>
@@ -1113,35 +859,13 @@
         <w:rPr>
           <w:lang w:val="en-US"/>
         </w:rPr>
-        <w:t xml:space="preserve">] swapped with the same </w:t>
-      </w:r>
-      <w:proofErr w:type="spellStart"/>
-      <w:r>
-        <w:rPr>
-          <w:lang w:val="en-US"/>
-        </w:rPr>
-        <w:t>colour</w:t>
-      </w:r>
-      <w:proofErr w:type="spellEnd"/>
-      <w:r>
-        <w:rPr>
-          <w:lang w:val="en-US"/>
-        </w:rPr>
-        <w:t xml:space="preserve"> as the accordion [</w:t>
-      </w:r>
-      <w:proofErr w:type="spellStart"/>
-      <w:r>
-        <w:rPr>
-          <w:lang w:val="en-US"/>
-        </w:rPr>
-        <w:t>rgb</w:t>
-      </w:r>
-      <w:proofErr w:type="spellEnd"/>
-      <w:r>
-        <w:rPr>
-          <w:lang w:val="en-US"/>
-        </w:rPr>
-        <w:t>(64,84,124)</w:t>
+        <w:t>] swapped with the same colour as the accordion [</w:t>
+      </w:r>
+      <w:r>
+        <w:rPr>
+          <w:lang w:val="en-US"/>
+        </w:rPr>
+        <w:t>rgb(64,84,124)</w:t>
       </w:r>
       <w:r>
         <w:rPr>
@@ -1216,21 +940,7 @@
         <w:rPr>
           <w:lang w:val="en-US"/>
         </w:rPr>
-        <w:t>Updated the offline cache location from /web-app/ to /</w:t>
-      </w:r>
-      <w:proofErr w:type="spellStart"/>
-      <w:r>
-        <w:rPr>
-          <w:lang w:val="en-US"/>
-        </w:rPr>
-        <w:t>ri</w:t>
-      </w:r>
-      <w:proofErr w:type="spellEnd"/>
-      <w:r>
-        <w:rPr>
-          <w:lang w:val="en-US"/>
-        </w:rPr>
-        <w:t>-app/.</w:t>
+        <w:t>Updated the offline cache location from /web-app/ to /ri-app/.</w:t>
       </w:r>
     </w:p>
     <w:p>
@@ -1295,21 +1005,7 @@
         <w:rPr>
           <w:lang w:val="en-US"/>
         </w:rPr>
-        <w:t xml:space="preserve">Dynamic loading of files requires a minimum of a couple of </w:t>
-      </w:r>
-      <w:proofErr w:type="spellStart"/>
-      <w:r>
-        <w:rPr>
-          <w:lang w:val="en-US"/>
-        </w:rPr>
-        <w:t>ms</w:t>
-      </w:r>
-      <w:proofErr w:type="spellEnd"/>
-      <w:r>
-        <w:rPr>
-          <w:lang w:val="en-US"/>
-        </w:rPr>
-        <w:t xml:space="preserve"> to properly work. Switched from dynamic loading (lang.en.js, lang.de.js) to a static one (i.e., single file with language selection using array mapping – lang.js)</w:t>
+        <w:t>Dynamic loading of files requires a minimum of a couple of ms to properly work. Switched from dynamic loading (lang.en.js, lang.de.js) to a static one (i.e., single file with language selection using array mapping – lang.js)</w:t>
       </w:r>
       <w:r>
         <w:rPr>
@@ -1411,35 +1107,7 @@
         <w:rPr>
           <w:lang w:val="en-US"/>
         </w:rPr>
-        <w:t xml:space="preserve">Changed </w:t>
-      </w:r>
-      <w:proofErr w:type="gramStart"/>
-      <w:r>
-        <w:rPr>
-          <w:lang w:val="en-US"/>
-        </w:rPr>
-        <w:t>PULSAR</w:t>
-      </w:r>
-      <w:proofErr w:type="gramEnd"/>
-      <w:r>
-        <w:rPr>
-          <w:lang w:val="en-US"/>
-        </w:rPr>
-        <w:t xml:space="preserve"> GREEN button </w:t>
-      </w:r>
-      <w:proofErr w:type="spellStart"/>
-      <w:r>
-        <w:rPr>
-          <w:lang w:val="en-US"/>
-        </w:rPr>
-        <w:t>colour</w:t>
-      </w:r>
-      <w:proofErr w:type="spellEnd"/>
-      <w:r>
-        <w:rPr>
-          <w:lang w:val="en-US"/>
-        </w:rPr>
-        <w:t xml:space="preserve"> to NIVUS BLUE (when connected).</w:t>
+        <w:t>Changed PULSAR GREEN button colour to NIVUS BLUE (when connected).</w:t>
       </w:r>
     </w:p>
     <w:p>
@@ -1479,21 +1147,11 @@
         </w:rPr>
         <w:t>(</w:t>
       </w:r>
-      <w:proofErr w:type="spellStart"/>
-      <w:proofErr w:type="gramStart"/>
-      <w:r>
-        <w:rPr>
-          <w:lang w:val="en-US"/>
-        </w:rPr>
-        <w:t>device.forget</w:t>
-      </w:r>
-      <w:proofErr w:type="spellEnd"/>
-      <w:proofErr w:type="gramEnd"/>
-      <w:r>
-        <w:rPr>
-          <w:lang w:val="en-US"/>
-        </w:rPr>
-        <w:t>()</w:t>
+      <w:r>
+        <w:rPr>
+          <w:lang w:val="en-US"/>
+        </w:rPr>
+        <w:t>device.forget()</w:t>
       </w:r>
       <w:r>
         <w:rPr>
@@ -1668,21 +1326,7 @@
         <w:rPr>
           <w:lang w:val="en-US"/>
         </w:rPr>
-        <w:t>“</w:t>
-      </w:r>
-      <w:proofErr w:type="spellStart"/>
-      <w:r>
-        <w:rPr>
-          <w:lang w:val="en-US"/>
-        </w:rPr>
-        <w:t>Neues</w:t>
-      </w:r>
-      <w:proofErr w:type="spellEnd"/>
-      <w:r>
-        <w:rPr>
-          <w:lang w:val="en-US"/>
-        </w:rPr>
-        <w:t>” to “Neue” (without the s)</w:t>
+        <w:t>“Neues” to “Neue” (without the s)</w:t>
       </w:r>
       <w:r>
         <w:rPr>
@@ -1694,21 +1338,7 @@
         <w:rPr>
           <w:lang w:val="en-US"/>
         </w:rPr>
-        <w:t>“RANGE” to “</w:t>
-      </w:r>
-      <w:proofErr w:type="spellStart"/>
-      <w:r>
-        <w:rPr>
-          <w:lang w:val="en-US"/>
-        </w:rPr>
-        <w:t>Reichweite</w:t>
-      </w:r>
-      <w:proofErr w:type="spellEnd"/>
-      <w:r>
-        <w:rPr>
-          <w:lang w:val="en-US"/>
-        </w:rPr>
-        <w:t>”</w:t>
+        <w:t>“RANGE” to “Reichweite”</w:t>
       </w:r>
       <w:r>
         <w:rPr>
@@ -1794,13 +1424,7 @@
         <w:rPr>
           <w:lang w:val="en-US"/>
         </w:rPr>
-        <w:t>Language file updated as per NIVUS’ feedback</w:t>
-      </w:r>
-      <w:r>
-        <w:rPr>
-          <w:lang w:val="en-US"/>
-        </w:rPr>
-        <w:t>:</w:t>
+        <w:t>Language file updated as per NIVUS’ feedback:</w:t>
       </w:r>
     </w:p>
     <w:p>
@@ -1824,11 +1448,7 @@
         </w:numPr>
       </w:pPr>
       <w:r>
-        <w:t>German: "</w:t>
-      </w:r>
-      <w:proofErr w:type="spellStart"/>
-      <w:r>
-        <w:t>Neue</w:t>
+        <w:t>German: "Neue</w:t>
       </w:r>
       <w:r>
         <w:rPr>
@@ -1836,33 +1456,8 @@
         </w:rPr>
         <w:t>s</w:t>
       </w:r>
-      <w:proofErr w:type="spellEnd"/>
-      <w:r>
-        <w:t xml:space="preserve"> Bluetooth-</w:t>
-      </w:r>
-      <w:proofErr w:type="spellStart"/>
-      <w:r>
-        <w:t>Passwort</w:t>
-      </w:r>
-      <w:proofErr w:type="spellEnd"/>
-      <w:r>
-        <w:t xml:space="preserve"> </w:t>
-      </w:r>
-      <w:proofErr w:type="spellStart"/>
-      <w:r>
-        <w:t>festlegen</w:t>
-      </w:r>
-      <w:proofErr w:type="spellEnd"/>
-      <w:r>
-        <w:t xml:space="preserve">. Bitte </w:t>
-      </w:r>
-      <w:proofErr w:type="spellStart"/>
-      <w:r>
-        <w:t>Warten</w:t>
-      </w:r>
-      <w:proofErr w:type="spellEnd"/>
-      <w:r>
-        <w:t>...",</w:t>
+      <w:r>
+        <w:t xml:space="preserve"> Bluetooth-Passwort festlegen. Bitte Warten...",</w:t>
       </w:r>
     </w:p>
     <w:p>
@@ -1907,15 +1502,7 @@
         <w:t xml:space="preserve">German: "Neue Bluetooth-Reichweite festlegen. </w:t>
       </w:r>
       <w:r>
-        <w:t xml:space="preserve">Bitte </w:t>
-      </w:r>
-      <w:proofErr w:type="spellStart"/>
-      <w:r>
-        <w:t>Warten</w:t>
-      </w:r>
-      <w:proofErr w:type="spellEnd"/>
-      <w:r>
-        <w:t>...",</w:t>
+        <w:t>Bitte Warten...",</w:t>
       </w:r>
     </w:p>
     <w:p>
@@ -1992,13 +1579,141 @@
         <w:rPr>
           <w:lang w:val="en-US"/>
         </w:rPr>
+        <w:t>Version updated to 1.3.0</w:t>
+      </w:r>
+    </w:p>
+    <w:p>
+      <w:pPr>
+        <w:rPr>
+          <w:b/>
+          <w:bCs/>
+          <w:sz w:val="24"/>
+          <w:szCs w:val="24"/>
+          <w:lang w:val="en-US"/>
+        </w:rPr>
+      </w:pPr>
+      <w:r>
+        <w:rPr>
+          <w:b/>
+          <w:bCs/>
+          <w:sz w:val="24"/>
+          <w:szCs w:val="24"/>
+          <w:lang w:val="en-US"/>
+        </w:rPr>
+        <w:t>1</w:t>
+      </w:r>
+      <w:r>
+        <w:rPr>
+          <w:b/>
+          <w:bCs/>
+          <w:sz w:val="24"/>
+          <w:szCs w:val="24"/>
+          <w:lang w:val="en-US"/>
+        </w:rPr>
+        <w:t>8</w:t>
+      </w:r>
+      <w:r>
+        <w:rPr>
+          <w:b/>
+          <w:bCs/>
+          <w:sz w:val="24"/>
+          <w:szCs w:val="24"/>
+          <w:lang w:val="en-US"/>
+        </w:rPr>
+        <w:t>/04/2023 (AK):</w:t>
+      </w:r>
+    </w:p>
+    <w:p>
+      <w:pPr>
+        <w:pStyle w:val="ListParagraph"/>
+        <w:numPr>
+          <w:ilvl w:val="0"/>
+          <w:numId w:val="7"/>
+        </w:numPr>
+        <w:rPr>
+          <w:lang w:val="en-US"/>
+        </w:rPr>
+      </w:pPr>
+      <w:r>
+        <w:rPr>
+          <w:lang w:val="en-US"/>
+        </w:rPr>
+        <w:t>Language file updated as per NIVUS’ feedback:</w:t>
+      </w:r>
+    </w:p>
+    <w:p>
+      <w:pPr>
+        <w:pStyle w:val="ListParagraph"/>
+        <w:numPr>
+          <w:ilvl w:val="0"/>
+          <w:numId w:val="9"/>
+        </w:numPr>
+        <w:rPr>
+          <w:lang w:val="de-DE"/>
+        </w:rPr>
+      </w:pPr>
+      <w:r>
+        <w:t xml:space="preserve">English: "Setting new Bluetooth device name. </w:t>
+      </w:r>
+      <w:r>
+        <w:rPr>
+          <w:lang w:val="de-DE"/>
+        </w:rPr>
+        <w:t>Please wait...",</w:t>
+      </w:r>
+    </w:p>
+    <w:p>
+      <w:pPr>
+        <w:pStyle w:val="ListParagraph"/>
+        <w:numPr>
+          <w:ilvl w:val="0"/>
+          <w:numId w:val="9"/>
+        </w:numPr>
+        <w:rPr>
+          <w:lang w:val="de-DE"/>
+        </w:rPr>
+      </w:pPr>
+      <w:r>
+        <w:rPr>
+          <w:lang w:val="de-DE"/>
+        </w:rPr>
+        <w:t xml:space="preserve">German: </w:t>
+      </w:r>
+      <w:r>
+        <w:rPr>
+          <w:lang w:val="de-DE"/>
+        </w:rPr>
+        <w:t>"Neuen Bluetooth-Gerätenamen festlegen. Bitte Warten...</w:t>
+      </w:r>
+      <w:r>
+        <w:rPr>
+          <w:lang w:val="de-DE"/>
+        </w:rPr>
+        <w:t>",</w:t>
+      </w:r>
+    </w:p>
+    <w:p>
+      <w:pPr>
+        <w:pStyle w:val="ListParagraph"/>
+        <w:numPr>
+          <w:ilvl w:val="0"/>
+          <w:numId w:val="7"/>
+        </w:numPr>
+        <w:rPr>
+          <w:lang w:val="en-US"/>
+        </w:rPr>
+      </w:pPr>
+      <w:r>
+        <w:rPr>
+          <w:lang w:val="en-US"/>
+        </w:rPr>
         <w:t>Version updated to 1.</w:t>
       </w:r>
       <w:r>
         <w:rPr>
           <w:lang w:val="en-US"/>
         </w:rPr>
-        <w:t>3</w:t>
+        <w:t>4</w:t>
       </w:r>
       <w:r>
         <w:rPr>

</xml_diff>